<commit_message>
CV-4 make changes to take Keyword object into account
</commit_message>
<xml_diff>
--- a/src/main/resources/cv_template.docx
+++ b/src/main/resources/cv_template.docx
@@ -1147,7 +1147,7 @@
           <w:rFonts w:ascii="Verdana" w:eastAsia="Verdana" w:hAnsi="Verdana" w:cs="Verdana"/>
           <w:i/>
         </w:rPr>
-        <w:instrText xml:space="preserve"> MERGEFIELD  $keyword  \* MERGEFORMAT </w:instrText>
+        <w:instrText xml:space="preserve"> MERGEFIELD  $keyword.name  \* MERGEFORMAT </w:instrText>
       </w:r>
       <w:r>
         <w:rPr>
@@ -1162,7 +1162,17 @@
           <w:i/>
           <w:noProof/>
         </w:rPr>
-        <w:t>«keyword»</w:t>
+        <w:t>«</w:t>
+      </w:r>
+      <w:bookmarkStart w:id="1" w:name="_GoBack"/>
+      <w:bookmarkEnd w:id="1"/>
+      <w:r>
+        <w:rPr>
+          <w:rFonts w:ascii="Verdana" w:eastAsia="Verdana" w:hAnsi="Verdana" w:cs="Verdana"/>
+          <w:i/>
+          <w:noProof/>
+        </w:rPr>
+        <w:t>name»</w:t>
       </w:r>
       <w:r>
         <w:rPr>
@@ -4170,8 +4180,6 @@
               </w:rPr>
               <w:t>○</w:t>
             </w:r>
-            <w:bookmarkStart w:id="1" w:name="_GoBack"/>
-            <w:bookmarkEnd w:id="1"/>
           </w:p>
           <w:p>
             <w:pPr>
@@ -6252,7 +6260,7 @@
 </file>
 
 <file path=customXml/itemProps1.xml><?xml version="1.0" encoding="utf-8"?>
-<ds:datastoreItem xmlns:ds="http://schemas.openxmlformats.org/officeDocument/2006/customXml" ds:itemID="{E2534D12-AC1F-48E7-9687-B28FD927AAF4}">
+<ds:datastoreItem xmlns:ds="http://schemas.openxmlformats.org/officeDocument/2006/customXml" ds:itemID="{3C934B15-55AF-4C58-98A4-D761C84A1601}">
   <ds:schemaRefs>
     <ds:schemaRef ds:uri="http://schemas.openxmlformats.org/officeDocument/2006/bibliography"/>
   </ds:schemaRefs>

</xml_diff>

<commit_message>
CV-4 fix mistake in template
</commit_message>
<xml_diff>
--- a/src/main/resources/cv_template.docx
+++ b/src/main/resources/cv_template.docx
@@ -1162,17 +1162,7 @@
           <w:i/>
           <w:noProof/>
         </w:rPr>
-        <w:t>«</w:t>
-      </w:r>
-      <w:bookmarkStart w:id="1" w:name="_GoBack"/>
-      <w:bookmarkEnd w:id="1"/>
-      <w:r>
-        <w:rPr>
-          <w:rFonts w:ascii="Verdana" w:eastAsia="Verdana" w:hAnsi="Verdana" w:cs="Verdana"/>
-          <w:i/>
-          <w:noProof/>
-        </w:rPr>
-        <w:t>name»</w:t>
+        <w:t>«name»</w:t>
       </w:r>
       <w:r>
         <w:rPr>
@@ -1348,7 +1338,7 @@
         <w:rPr>
           <w:rFonts w:ascii="Verdana" w:eastAsia="Verdana" w:hAnsi="Verdana" w:cs="Verdana"/>
         </w:rPr>
-        <w:instrText xml:space="preserve"> MERGEFIELD  $resume.basic.jobTitle  \* MERGEFORMAT </w:instrText>
+        <w:instrText xml:space="preserve"> MERGEFIELD  $resume.basics.jobTitle  \* MERGEFORMAT </w:instrText>
       </w:r>
       <w:r>
         <w:rPr>
@@ -1361,7 +1351,16 @@
           <w:rFonts w:ascii="Verdana" w:eastAsia="Verdana" w:hAnsi="Verdana" w:cs="Verdana"/>
           <w:noProof/>
         </w:rPr>
-        <w:t>«jobTitle»</w:t>
+        <w:t>«</w:t>
+      </w:r>
+      <w:bookmarkStart w:id="1" w:name="_GoBack"/>
+      <w:bookmarkEnd w:id="1"/>
+      <w:r>
+        <w:rPr>
+          <w:rFonts w:ascii="Verdana" w:eastAsia="Verdana" w:hAnsi="Verdana" w:cs="Verdana"/>
+          <w:noProof/>
+        </w:rPr>
+        <w:t>jobTitle»</w:t>
       </w:r>
       <w:r>
         <w:rPr>
@@ -6260,7 +6259,7 @@
 </file>
 
 <file path=customXml/itemProps1.xml><?xml version="1.0" encoding="utf-8"?>
-<ds:datastoreItem xmlns:ds="http://schemas.openxmlformats.org/officeDocument/2006/customXml" ds:itemID="{3C934B15-55AF-4C58-98A4-D761C84A1601}">
+<ds:datastoreItem xmlns:ds="http://schemas.openxmlformats.org/officeDocument/2006/customXml" ds:itemID="{7EA9957D-FA28-430A-9D4C-0187E039FF1F}">
   <ds:schemaRefs>
     <ds:schemaRef ds:uri="http://schemas.openxmlformats.org/officeDocument/2006/bibliography"/>
   </ds:schemaRefs>

</xml_diff>

<commit_message>
CV-12 fix pdf job title in project description
</commit_message>
<xml_diff>
--- a/src/main/resources/cv_template.docx
+++ b/src/main/resources/cv_template.docx
@@ -327,7 +327,7 @@
     </w:p>
     <w:tbl>
       <w:tblPr>
-        <w:tblStyle w:val="Tabelraster"/>
+        <w:tblStyle w:val="TableGrid"/>
         <w:tblW w:w="8652" w:type="dxa"/>
         <w:tblInd w:w="562" w:type="dxa"/>
         <w:tblBorders>
@@ -740,7 +740,7 @@
     </w:p>
     <w:tbl>
       <w:tblPr>
-        <w:tblStyle w:val="Tabelraster"/>
+        <w:tblStyle w:val="TableGrid"/>
         <w:tblW w:w="8652" w:type="dxa"/>
         <w:tblInd w:w="562" w:type="dxa"/>
         <w:tblBorders>
@@ -1040,7 +1040,7 @@
     </w:p>
     <w:p>
       <w:pPr>
-        <w:pStyle w:val="Lijstalinea"/>
+        <w:pStyle w:val="ListParagraph"/>
         <w:numPr>
           <w:ilvl w:val="0"/>
           <w:numId w:val="5"/>
@@ -1125,7 +1125,7 @@
     </w:p>
     <w:p>
       <w:pPr>
-        <w:pStyle w:val="Lijstalinea"/>
+        <w:pStyle w:val="ListParagraph"/>
         <w:numPr>
           <w:ilvl w:val="1"/>
           <w:numId w:val="5"/>
@@ -1351,16 +1351,7 @@
           <w:rFonts w:ascii="Verdana" w:eastAsia="Verdana" w:hAnsi="Verdana" w:cs="Verdana"/>
           <w:noProof/>
         </w:rPr>
-        <w:t>«</w:t>
-      </w:r>
-      <w:bookmarkStart w:id="1" w:name="_GoBack"/>
-      <w:bookmarkEnd w:id="1"/>
-      <w:r>
-        <w:rPr>
-          <w:rFonts w:ascii="Verdana" w:eastAsia="Verdana" w:hAnsi="Verdana" w:cs="Verdana"/>
-          <w:noProof/>
-        </w:rPr>
-        <w:t>jobTitle»</w:t>
+        <w:t>«jobTitle»</w:t>
       </w:r>
       <w:r>
         <w:rPr>
@@ -1545,231 +1536,281 @@
           <w:right w:val="nil"/>
           <w:between w:val="nil"/>
         </w:pBdr>
-        <w:ind w:left="927" w:right="-13" w:hanging="720"/>
-        <w:rPr>
-          <w:rFonts w:ascii="Verdana" w:eastAsia="Verdana" w:hAnsi="Verdana" w:cs="Verdana"/>
-          <w:b/>
+        <w:ind w:left="927" w:right="-13"/>
+        <w:rPr>
+          <w:rFonts w:ascii="Verdana" w:eastAsia="Verdana" w:hAnsi="Verdana" w:cs="Verdana"/>
           <w:color w:val="000000"/>
           <w:u w:val="single"/>
         </w:rPr>
       </w:pPr>
+      <w:bookmarkStart w:id="1" w:name="_GoBack"/>
+      <w:bookmarkEnd w:id="1"/>
+    </w:p>
+    <w:tbl>
+      <w:tblPr>
+        <w:tblStyle w:val="TableGrid"/>
+        <w:tblW w:w="0" w:type="auto"/>
+        <w:tblInd w:w="1143" w:type="dxa"/>
+        <w:tblBorders>
+          <w:top w:val="none" w:sz="0" w:space="0" w:color="auto"/>
+          <w:left w:val="none" w:sz="0" w:space="0" w:color="auto"/>
+          <w:bottom w:val="none" w:sz="0" w:space="0" w:color="auto"/>
+          <w:right w:val="none" w:sz="0" w:space="0" w:color="auto"/>
+          <w:insideH w:val="none" w:sz="0" w:space="0" w:color="auto"/>
+          <w:insideV w:val="none" w:sz="0" w:space="0" w:color="auto"/>
+        </w:tblBorders>
+        <w:tblLook w:val="04A0" w:firstRow="1" w:lastRow="0" w:firstColumn="1" w:lastColumn="0" w:noHBand="0" w:noVBand="1"/>
+      </w:tblPr>
+      <w:tblGrid>
+        <w:gridCol w:w="1377"/>
+        <w:gridCol w:w="7673"/>
+      </w:tblGrid>
+      <w:tr>
+        <w:tc>
+          <w:tcPr>
+            <w:tcW w:w="1377" w:type="dxa"/>
+          </w:tcPr>
+          <w:p>
+            <w:pPr>
+              <w:ind w:right="-13"/>
+              <w:rPr>
+                <w:rFonts w:ascii="Verdana" w:eastAsia="Verdana" w:hAnsi="Verdana" w:cs="Verdana"/>
+              </w:rPr>
+            </w:pPr>
+            <w:r>
+              <w:rPr>
+                <w:rFonts w:ascii="Verdana" w:eastAsia="Verdana" w:hAnsi="Verdana" w:cs="Verdana"/>
+                <w:b/>
+              </w:rPr>
+              <w:t>Period</w:t>
+            </w:r>
+          </w:p>
+        </w:tc>
+        <w:tc>
+          <w:tcPr>
+            <w:tcW w:w="7673" w:type="dxa"/>
+          </w:tcPr>
+          <w:p>
+            <w:pPr>
+              <w:ind w:right="-13"/>
+              <w:rPr>
+                <w:rFonts w:ascii="Verdana" w:eastAsia="Verdana" w:hAnsi="Verdana" w:cs="Verdana"/>
+              </w:rPr>
+            </w:pPr>
+            <w:r>
+              <w:rPr>
+                <w:rFonts w:ascii="Verdana" w:eastAsia="Verdana" w:hAnsi="Verdana" w:cs="Verdana"/>
+              </w:rPr>
+              <w:fldChar w:fldCharType="begin"/>
+            </w:r>
+            <w:r>
+              <w:rPr>
+                <w:rFonts w:ascii="Verdana" w:eastAsia="Verdana" w:hAnsi="Verdana" w:cs="Verdana"/>
+              </w:rPr>
+              <w:instrText xml:space="preserve"> MERGEFIELD  $project.startDate  \* MERGEFORMAT </w:instrText>
+            </w:r>
+            <w:r>
+              <w:rPr>
+                <w:rFonts w:ascii="Verdana" w:eastAsia="Verdana" w:hAnsi="Verdana" w:cs="Verdana"/>
+              </w:rPr>
+              <w:fldChar w:fldCharType="separate"/>
+            </w:r>
+            <w:r>
+              <w:rPr>
+                <w:rFonts w:ascii="Verdana" w:eastAsia="Verdana" w:hAnsi="Verdana" w:cs="Verdana"/>
+                <w:noProof/>
+              </w:rPr>
+              <w:t>«startDate»</w:t>
+            </w:r>
+            <w:r>
+              <w:rPr>
+                <w:rFonts w:ascii="Verdana" w:eastAsia="Verdana" w:hAnsi="Verdana" w:cs="Verdana"/>
+              </w:rPr>
+              <w:fldChar w:fldCharType="end"/>
+            </w:r>
+            <w:r>
+              <w:rPr>
+                <w:rFonts w:ascii="Verdana" w:eastAsia="Verdana" w:hAnsi="Verdana" w:cs="Verdana"/>
+              </w:rPr>
+              <w:t xml:space="preserve"> - </w:t>
+            </w:r>
+            <w:r>
+              <w:rPr>
+                <w:rFonts w:ascii="Verdana" w:eastAsia="Verdana" w:hAnsi="Verdana" w:cs="Verdana"/>
+              </w:rPr>
+              <w:fldChar w:fldCharType="begin"/>
+            </w:r>
+            <w:r>
+              <w:rPr>
+                <w:rFonts w:ascii="Verdana" w:eastAsia="Verdana" w:hAnsi="Verdana" w:cs="Verdana"/>
+              </w:rPr>
+              <w:instrText xml:space="preserve"> MERGEFIELD  $project.endDate  \* MERGEFORMAT </w:instrText>
+            </w:r>
+            <w:r>
+              <w:rPr>
+                <w:rFonts w:ascii="Verdana" w:eastAsia="Verdana" w:hAnsi="Verdana" w:cs="Verdana"/>
+              </w:rPr>
+              <w:fldChar w:fldCharType="separate"/>
+            </w:r>
+            <w:r>
+              <w:rPr>
+                <w:rFonts w:ascii="Verdana" w:eastAsia="Verdana" w:hAnsi="Verdana" w:cs="Verdana"/>
+                <w:noProof/>
+              </w:rPr>
+              <w:t>«endDate»</w:t>
+            </w:r>
+            <w:r>
+              <w:rPr>
+                <w:rFonts w:ascii="Verdana" w:eastAsia="Verdana" w:hAnsi="Verdana" w:cs="Verdana"/>
+              </w:rPr>
+              <w:fldChar w:fldCharType="end"/>
+            </w:r>
+          </w:p>
+        </w:tc>
+      </w:tr>
+      <w:tr>
+        <w:tc>
+          <w:tcPr>
+            <w:tcW w:w="1377" w:type="dxa"/>
+          </w:tcPr>
+          <w:p>
+            <w:pPr>
+              <w:ind w:right="-13"/>
+              <w:rPr>
+                <w:rFonts w:ascii="Verdana" w:eastAsia="Verdana" w:hAnsi="Verdana" w:cs="Verdana"/>
+              </w:rPr>
+            </w:pPr>
+            <w:r>
+              <w:rPr>
+                <w:rFonts w:ascii="Verdana" w:eastAsia="Verdana" w:hAnsi="Verdana" w:cs="Verdana"/>
+                <w:b/>
+              </w:rPr>
+              <w:t>Sector</w:t>
+            </w:r>
+          </w:p>
+        </w:tc>
+        <w:tc>
+          <w:tcPr>
+            <w:tcW w:w="7673" w:type="dxa"/>
+          </w:tcPr>
+          <w:p>
+            <w:pPr>
+              <w:ind w:right="-13"/>
+              <w:rPr>
+                <w:rFonts w:ascii="Verdana" w:eastAsia="Verdana" w:hAnsi="Verdana" w:cs="Verdana"/>
+              </w:rPr>
+            </w:pPr>
+            <w:r>
+              <w:rPr>
+                <w:rFonts w:ascii="Verdana" w:eastAsia="Verdana" w:hAnsi="Verdana" w:cs="Verdana"/>
+              </w:rPr>
+              <w:fldChar w:fldCharType="begin"/>
+            </w:r>
+            <w:r>
+              <w:rPr>
+                <w:rFonts w:ascii="Verdana" w:eastAsia="Verdana" w:hAnsi="Verdana" w:cs="Verdana"/>
+              </w:rPr>
+              <w:instrText xml:space="preserve"> MERGEFIELD  $project.sector  \* MERGEFORMAT </w:instrText>
+            </w:r>
+            <w:r>
+              <w:rPr>
+                <w:rFonts w:ascii="Verdana" w:eastAsia="Verdana" w:hAnsi="Verdana" w:cs="Verdana"/>
+              </w:rPr>
+              <w:fldChar w:fldCharType="separate"/>
+            </w:r>
+            <w:r>
+              <w:rPr>
+                <w:rFonts w:ascii="Verdana" w:eastAsia="Verdana" w:hAnsi="Verdana" w:cs="Verdana"/>
+                <w:noProof/>
+              </w:rPr>
+              <w:t>«sector»</w:t>
+            </w:r>
+            <w:r>
+              <w:rPr>
+                <w:rFonts w:ascii="Verdana" w:eastAsia="Verdana" w:hAnsi="Verdana" w:cs="Verdana"/>
+              </w:rPr>
+              <w:fldChar w:fldCharType="end"/>
+            </w:r>
+          </w:p>
+        </w:tc>
+      </w:tr>
+      <w:tr>
+        <w:tc>
+          <w:tcPr>
+            <w:tcW w:w="1377" w:type="dxa"/>
+          </w:tcPr>
+          <w:p>
+            <w:pPr>
+              <w:ind w:right="-13"/>
+              <w:rPr>
+                <w:rFonts w:ascii="Verdana" w:eastAsia="Verdana" w:hAnsi="Verdana" w:cs="Verdana"/>
+              </w:rPr>
+            </w:pPr>
+            <w:r>
+              <w:rPr>
+                <w:rFonts w:ascii="Verdana" w:eastAsia="Verdana" w:hAnsi="Verdana" w:cs="Verdana"/>
+                <w:b/>
+              </w:rPr>
+              <w:t>Job</w:t>
+            </w:r>
+          </w:p>
+        </w:tc>
+        <w:tc>
+          <w:tcPr>
+            <w:tcW w:w="7673" w:type="dxa"/>
+          </w:tcPr>
+          <w:p>
+            <w:pPr>
+              <w:ind w:right="-13"/>
+              <w:rPr>
+                <w:rFonts w:ascii="Verdana" w:eastAsia="Verdana" w:hAnsi="Verdana" w:cs="Verdana"/>
+              </w:rPr>
+            </w:pPr>
+            <w:r>
+              <w:rPr>
+                <w:rFonts w:ascii="Verdana" w:eastAsia="Verdana" w:hAnsi="Verdana" w:cs="Verdana"/>
+              </w:rPr>
+              <w:fldChar w:fldCharType="begin"/>
+            </w:r>
+            <w:r>
+              <w:rPr>
+                <w:rFonts w:ascii="Verdana" w:eastAsia="Verdana" w:hAnsi="Verdana" w:cs="Verdana"/>
+              </w:rPr>
+              <w:instrText xml:space="preserve"> MERGEFIELD  $project.jobTitle  \* MERGEFORMAT </w:instrText>
+            </w:r>
+            <w:r>
+              <w:rPr>
+                <w:rFonts w:ascii="Verdana" w:eastAsia="Verdana" w:hAnsi="Verdana" w:cs="Verdana"/>
+              </w:rPr>
+              <w:fldChar w:fldCharType="separate"/>
+            </w:r>
+            <w:r>
+              <w:rPr>
+                <w:rFonts w:ascii="Verdana" w:eastAsia="Verdana" w:hAnsi="Verdana" w:cs="Verdana"/>
+                <w:noProof/>
+              </w:rPr>
+              <w:t>«jobTitle»</w:t>
+            </w:r>
+            <w:r>
+              <w:rPr>
+                <w:rFonts w:ascii="Verdana" w:eastAsia="Verdana" w:hAnsi="Verdana" w:cs="Verdana"/>
+              </w:rPr>
+              <w:fldChar w:fldCharType="end"/>
+            </w:r>
+          </w:p>
+        </w:tc>
+      </w:tr>
+    </w:tbl>
+    <w:p>
+      <w:pPr>
+        <w:ind w:left="1143" w:right="-13"/>
+        <w:rPr>
+          <w:rFonts w:ascii="Verdana" w:eastAsia="Verdana" w:hAnsi="Verdana" w:cs="Verdana"/>
+        </w:rPr>
+      </w:pPr>
     </w:p>
     <w:p>
       <w:pPr>
-        <w:ind w:left="1143" w:right="-13"/>
-        <w:rPr>
-          <w:rFonts w:ascii="Verdana" w:eastAsia="Verdana" w:hAnsi="Verdana" w:cs="Verdana"/>
-        </w:rPr>
-      </w:pPr>
-      <w:r>
-        <w:rPr>
-          <w:rFonts w:ascii="Verdana" w:eastAsia="Verdana" w:hAnsi="Verdana" w:cs="Verdana"/>
-          <w:b/>
-        </w:rPr>
-        <w:t>Period</w:t>
-      </w:r>
-      <w:r>
-        <w:rPr>
-          <w:rFonts w:ascii="Verdana" w:eastAsia="Verdana" w:hAnsi="Verdana" w:cs="Verdana"/>
-        </w:rPr>
-        <w:tab/>
-      </w:r>
-      <w:r>
-        <w:rPr>
-          <w:rFonts w:ascii="Verdana" w:eastAsia="Verdana" w:hAnsi="Verdana" w:cs="Verdana"/>
-        </w:rPr>
-        <w:tab/>
-      </w:r>
-      <w:r>
-        <w:rPr>
-          <w:rFonts w:ascii="Verdana" w:eastAsia="Verdana" w:hAnsi="Verdana" w:cs="Verdana"/>
-        </w:rPr>
-        <w:fldChar w:fldCharType="begin"/>
-      </w:r>
-      <w:r>
-        <w:rPr>
-          <w:rFonts w:ascii="Verdana" w:eastAsia="Verdana" w:hAnsi="Verdana" w:cs="Verdana"/>
-        </w:rPr>
-        <w:instrText xml:space="preserve"> MERGEFIELD  $project.startDate  \* MERGEFORMAT </w:instrText>
-      </w:r>
-      <w:r>
-        <w:rPr>
-          <w:rFonts w:ascii="Verdana" w:eastAsia="Verdana" w:hAnsi="Verdana" w:cs="Verdana"/>
-        </w:rPr>
-        <w:fldChar w:fldCharType="separate"/>
-      </w:r>
-      <w:r>
-        <w:rPr>
-          <w:rFonts w:ascii="Verdana" w:eastAsia="Verdana" w:hAnsi="Verdana" w:cs="Verdana"/>
-          <w:noProof/>
-        </w:rPr>
-        <w:t>«startDate»</w:t>
-      </w:r>
-      <w:r>
-        <w:rPr>
-          <w:rFonts w:ascii="Verdana" w:eastAsia="Verdana" w:hAnsi="Verdana" w:cs="Verdana"/>
-        </w:rPr>
-        <w:fldChar w:fldCharType="end"/>
-      </w:r>
-      <w:r>
-        <w:rPr>
-          <w:rFonts w:ascii="Verdana" w:eastAsia="Verdana" w:hAnsi="Verdana" w:cs="Verdana"/>
-        </w:rPr>
-        <w:t xml:space="preserve"> - </w:t>
-      </w:r>
-      <w:r>
-        <w:rPr>
-          <w:rFonts w:ascii="Verdana" w:eastAsia="Verdana" w:hAnsi="Verdana" w:cs="Verdana"/>
-        </w:rPr>
-        <w:fldChar w:fldCharType="begin"/>
-      </w:r>
-      <w:r>
-        <w:rPr>
-          <w:rFonts w:ascii="Verdana" w:eastAsia="Verdana" w:hAnsi="Verdana" w:cs="Verdana"/>
-        </w:rPr>
-        <w:instrText xml:space="preserve"> MERGEFIELD  $project.endDate  \* MERGEFORMAT </w:instrText>
-      </w:r>
-      <w:r>
-        <w:rPr>
-          <w:rFonts w:ascii="Verdana" w:eastAsia="Verdana" w:hAnsi="Verdana" w:cs="Verdana"/>
-        </w:rPr>
-        <w:fldChar w:fldCharType="separate"/>
-      </w:r>
-      <w:r>
-        <w:rPr>
-          <w:rFonts w:ascii="Verdana" w:eastAsia="Verdana" w:hAnsi="Verdana" w:cs="Verdana"/>
-          <w:noProof/>
-        </w:rPr>
-        <w:t>«endDate»</w:t>
-      </w:r>
-      <w:r>
-        <w:rPr>
-          <w:rFonts w:ascii="Verdana" w:eastAsia="Verdana" w:hAnsi="Verdana" w:cs="Verdana"/>
-        </w:rPr>
-        <w:fldChar w:fldCharType="end"/>
-      </w:r>
-    </w:p>
-    <w:p>
-      <w:pPr>
-        <w:ind w:left="1143" w:right="-13"/>
-        <w:rPr>
-          <w:rFonts w:ascii="Verdana" w:eastAsia="Verdana" w:hAnsi="Verdana" w:cs="Verdana"/>
-        </w:rPr>
-      </w:pPr>
-      <w:r>
-        <w:rPr>
-          <w:rFonts w:ascii="Verdana" w:eastAsia="Verdana" w:hAnsi="Verdana" w:cs="Verdana"/>
-          <w:b/>
-        </w:rPr>
-        <w:t>Sector</w:t>
-      </w:r>
-      <w:r>
-        <w:rPr>
-          <w:rFonts w:ascii="Verdana" w:eastAsia="Verdana" w:hAnsi="Verdana" w:cs="Verdana"/>
-        </w:rPr>
-        <w:tab/>
-      </w:r>
-      <w:r>
-        <w:rPr>
-          <w:rFonts w:ascii="Verdana" w:eastAsia="Verdana" w:hAnsi="Verdana" w:cs="Verdana"/>
-        </w:rPr>
-        <w:tab/>
-      </w:r>
-      <w:r>
-        <w:rPr>
-          <w:rFonts w:ascii="Verdana" w:eastAsia="Verdana" w:hAnsi="Verdana" w:cs="Verdana"/>
-        </w:rPr>
-        <w:fldChar w:fldCharType="begin"/>
-      </w:r>
-      <w:r>
-        <w:rPr>
-          <w:rFonts w:ascii="Verdana" w:eastAsia="Verdana" w:hAnsi="Verdana" w:cs="Verdana"/>
-        </w:rPr>
-        <w:instrText xml:space="preserve"> MERGEFIELD  $project.sector  \* MERGEFORMAT </w:instrText>
-      </w:r>
-      <w:r>
-        <w:rPr>
-          <w:rFonts w:ascii="Verdana" w:eastAsia="Verdana" w:hAnsi="Verdana" w:cs="Verdana"/>
-        </w:rPr>
-        <w:fldChar w:fldCharType="separate"/>
-      </w:r>
-      <w:r>
-        <w:rPr>
-          <w:rFonts w:ascii="Verdana" w:eastAsia="Verdana" w:hAnsi="Verdana" w:cs="Verdana"/>
-          <w:noProof/>
-        </w:rPr>
-        <w:t>«sector»</w:t>
-      </w:r>
-      <w:r>
-        <w:rPr>
-          <w:rFonts w:ascii="Verdana" w:eastAsia="Verdana" w:hAnsi="Verdana" w:cs="Verdana"/>
-        </w:rPr>
-        <w:fldChar w:fldCharType="end"/>
-      </w:r>
-    </w:p>
-    <w:p>
-      <w:pPr>
-        <w:ind w:left="2835" w:right="-13" w:hanging="1692"/>
-        <w:rPr>
-          <w:rFonts w:ascii="Verdana" w:eastAsia="Verdana" w:hAnsi="Verdana" w:cs="Verdana"/>
-          <w:b/>
-        </w:rPr>
-      </w:pPr>
-    </w:p>
-    <w:p>
-      <w:pPr>
-        <w:ind w:left="2835" w:right="-13" w:hanging="1692"/>
-        <w:rPr>
-          <w:rFonts w:ascii="Verdana" w:eastAsia="Verdana" w:hAnsi="Verdana" w:cs="Verdana"/>
-        </w:rPr>
-      </w:pPr>
-      <w:r>
-        <w:rPr>
-          <w:rFonts w:ascii="Verdana" w:eastAsia="Verdana" w:hAnsi="Verdana" w:cs="Verdana"/>
-          <w:b/>
-        </w:rPr>
-        <w:t>Job</w:t>
-      </w:r>
-      <w:r>
-        <w:rPr>
-          <w:rFonts w:ascii="Verdana" w:eastAsia="Verdana" w:hAnsi="Verdana" w:cs="Verdana"/>
-        </w:rPr>
-        <w:tab/>
-      </w:r>
-      <w:r>
-        <w:rPr>
-          <w:rFonts w:ascii="Verdana" w:eastAsia="Verdana" w:hAnsi="Verdana" w:cs="Verdana"/>
-        </w:rPr>
-        <w:fldChar w:fldCharType="begin"/>
-      </w:r>
-      <w:r>
-        <w:rPr>
-          <w:rFonts w:ascii="Verdana" w:eastAsia="Verdana" w:hAnsi="Verdana" w:cs="Verdana"/>
-        </w:rPr>
-        <w:instrText xml:space="preserve"> MERGEFIELD  $project.jobTitle  \* MERGEFORMAT </w:instrText>
-      </w:r>
-      <w:r>
-        <w:rPr>
-          <w:rFonts w:ascii="Verdana" w:eastAsia="Verdana" w:hAnsi="Verdana" w:cs="Verdana"/>
-        </w:rPr>
-        <w:fldChar w:fldCharType="separate"/>
-      </w:r>
-      <w:r>
-        <w:rPr>
-          <w:rFonts w:ascii="Verdana" w:eastAsia="Verdana" w:hAnsi="Verdana" w:cs="Verdana"/>
-          <w:noProof/>
-        </w:rPr>
-        <w:t>«jobTitle»</w:t>
-      </w:r>
-      <w:r>
-        <w:rPr>
-          <w:rFonts w:ascii="Verdana" w:eastAsia="Verdana" w:hAnsi="Verdana" w:cs="Verdana"/>
-        </w:rPr>
-        <w:fldChar w:fldCharType="end"/>
-      </w:r>
-    </w:p>
-    <w:p>
-      <w:pPr>
         <w:ind w:left="1143" w:right="1152"/>
         <w:rPr>
           <w:rFonts w:ascii="Verdana" w:eastAsia="Verdana" w:hAnsi="Verdana" w:cs="Verdana"/>
@@ -1784,6 +1825,14 @@
           <w:u w:val="single"/>
         </w:rPr>
         <w:t>Job specification:</w:t>
+      </w:r>
+      <w:r>
+        <w:rPr>
+          <w:rFonts w:ascii="Verdana" w:eastAsia="Verdana" w:hAnsi="Verdana" w:cs="Verdana"/>
+          <w:b/>
+          <w:u w:val="single"/>
+        </w:rPr>
+        <w:br/>
       </w:r>
     </w:p>
     <w:p>
@@ -4563,7 +4612,23 @@
         <w:rFonts w:ascii="Verdana" w:eastAsia="Verdana" w:hAnsi="Verdana" w:cs="Verdana"/>
         <w:color w:val="000000"/>
       </w:rPr>
-      <w:t>Tel. +32-(0)55/385.600 • Fax +32-(0)55/385.602 • email : info@dominionexperts.be</w:t>
+      <w:t xml:space="preserve">Tel. +32-(0)55/385.600 • Fax +32-(0)55/385.602 • </w:t>
+    </w:r>
+    <w:proofErr w:type="gramStart"/>
+    <w:r>
+      <w:rPr>
+        <w:rFonts w:ascii="Verdana" w:eastAsia="Verdana" w:hAnsi="Verdana" w:cs="Verdana"/>
+        <w:color w:val="000000"/>
+      </w:rPr>
+      <w:t>email :</w:t>
+    </w:r>
+    <w:proofErr w:type="gramEnd"/>
+    <w:r>
+      <w:rPr>
+        <w:rFonts w:ascii="Verdana" w:eastAsia="Verdana" w:hAnsi="Verdana" w:cs="Verdana"/>
+        <w:color w:val="000000"/>
+      </w:rPr>
+      <w:t xml:space="preserve"> info@dominionexperts.be</w:t>
     </w:r>
   </w:p>
   <w:p>
@@ -5280,7 +5345,7 @@
     </w:rPrDefault>
     <w:pPrDefault/>
   </w:docDefaults>
-  <w:latentStyles w:defLockedState="0" w:defUIPriority="99" w:defSemiHidden="0" w:defUnhideWhenUsed="0" w:defQFormat="0" w:count="375">
+  <w:latentStyles w:defLockedState="0" w:defUIPriority="99" w:defSemiHidden="0" w:defUnhideWhenUsed="0" w:defQFormat="0" w:count="376">
     <w:lsdException w:name="Normal" w:uiPriority="0" w:qFormat="1"/>
     <w:lsdException w:name="heading 1" w:uiPriority="9" w:qFormat="1"/>
     <w:lsdException w:name="heading 2" w:semiHidden="1" w:uiPriority="9" w:unhideWhenUsed="1" w:qFormat="1"/>
@@ -5656,14 +5721,15 @@
     <w:lsdException w:name="Smart Hyperlink" w:semiHidden="1" w:unhideWhenUsed="1"/>
     <w:lsdException w:name="Hashtag" w:semiHidden="1" w:unhideWhenUsed="1"/>
     <w:lsdException w:name="Unresolved Mention" w:semiHidden="1" w:unhideWhenUsed="1"/>
+    <w:lsdException w:name="Smart Link" w:semiHidden="1" w:unhideWhenUsed="1"/>
   </w:latentStyles>
-  <w:style w:type="paragraph" w:default="1" w:styleId="Standaard">
+  <w:style w:type="paragraph" w:default="1" w:styleId="Normal">
     <w:name w:val="Normal"/>
   </w:style>
-  <w:style w:type="paragraph" w:styleId="Kop1">
+  <w:style w:type="paragraph" w:styleId="Heading1">
     <w:name w:val="heading 1"/>
-    <w:basedOn w:val="Standaard"/>
-    <w:next w:val="Standaard"/>
+    <w:basedOn w:val="Normal"/>
+    <w:next w:val="Normal"/>
     <w:pPr>
       <w:keepNext/>
       <w:keepLines/>
@@ -5676,10 +5742,10 @@
       <w:szCs w:val="48"/>
     </w:rPr>
   </w:style>
-  <w:style w:type="paragraph" w:styleId="Kop2">
+  <w:style w:type="paragraph" w:styleId="Heading2">
     <w:name w:val="heading 2"/>
-    <w:basedOn w:val="Standaard"/>
-    <w:next w:val="Standaard"/>
+    <w:basedOn w:val="Normal"/>
+    <w:next w:val="Normal"/>
     <w:pPr>
       <w:keepNext/>
       <w:keepLines/>
@@ -5692,10 +5758,10 @@
       <w:szCs w:val="36"/>
     </w:rPr>
   </w:style>
-  <w:style w:type="paragraph" w:styleId="Kop3">
+  <w:style w:type="paragraph" w:styleId="Heading3">
     <w:name w:val="heading 3"/>
-    <w:basedOn w:val="Standaard"/>
-    <w:next w:val="Standaard"/>
+    <w:basedOn w:val="Normal"/>
+    <w:next w:val="Normal"/>
     <w:pPr>
       <w:keepNext/>
       <w:keepLines/>
@@ -5708,10 +5774,10 @@
       <w:szCs w:val="28"/>
     </w:rPr>
   </w:style>
-  <w:style w:type="paragraph" w:styleId="Kop4">
+  <w:style w:type="paragraph" w:styleId="Heading4">
     <w:name w:val="heading 4"/>
-    <w:basedOn w:val="Standaard"/>
-    <w:next w:val="Standaard"/>
+    <w:basedOn w:val="Normal"/>
+    <w:next w:val="Normal"/>
     <w:pPr>
       <w:keepNext/>
       <w:tabs>
@@ -5724,10 +5790,10 @@
       <w:b/>
     </w:rPr>
   </w:style>
-  <w:style w:type="paragraph" w:styleId="Kop5">
+  <w:style w:type="paragraph" w:styleId="Heading5">
     <w:name w:val="heading 5"/>
-    <w:basedOn w:val="Standaard"/>
-    <w:next w:val="Standaard"/>
+    <w:basedOn w:val="Normal"/>
+    <w:next w:val="Normal"/>
     <w:pPr>
       <w:keepNext/>
       <w:keepLines/>
@@ -5740,10 +5806,10 @@
       <w:szCs w:val="22"/>
     </w:rPr>
   </w:style>
-  <w:style w:type="paragraph" w:styleId="Kop6">
+  <w:style w:type="paragraph" w:styleId="Heading6">
     <w:name w:val="heading 6"/>
-    <w:basedOn w:val="Standaard"/>
-    <w:next w:val="Standaard"/>
+    <w:basedOn w:val="Normal"/>
+    <w:next w:val="Normal"/>
     <w:pPr>
       <w:keepNext/>
       <w:keepLines/>
@@ -5754,13 +5820,13 @@
       <w:b/>
     </w:rPr>
   </w:style>
-  <w:style w:type="character" w:default="1" w:styleId="Standaardalinea-lettertype">
+  <w:style w:type="character" w:default="1" w:styleId="DefaultParagraphFont">
     <w:name w:val="Default Paragraph Font"/>
     <w:uiPriority w:val="1"/>
     <w:semiHidden/>
     <w:unhideWhenUsed/>
   </w:style>
-  <w:style w:type="table" w:default="1" w:styleId="Standaardtabel">
+  <w:style w:type="table" w:default="1" w:styleId="TableNormal">
     <w:name w:val="Normal Table"/>
     <w:uiPriority w:val="99"/>
     <w:semiHidden/>
@@ -5775,16 +5841,16 @@
       </w:tblCellMar>
     </w:tblPr>
   </w:style>
-  <w:style w:type="numbering" w:default="1" w:styleId="Geenlijst">
+  <w:style w:type="numbering" w:default="1" w:styleId="NoList">
     <w:name w:val="No List"/>
     <w:uiPriority w:val="99"/>
     <w:semiHidden/>
     <w:unhideWhenUsed/>
   </w:style>
-  <w:style w:type="paragraph" w:styleId="Titel">
+  <w:style w:type="paragraph" w:styleId="Title">
     <w:name w:val="Title"/>
-    <w:basedOn w:val="Standaard"/>
-    <w:next w:val="Standaard"/>
+    <w:basedOn w:val="Normal"/>
+    <w:next w:val="Normal"/>
     <w:pPr>
       <w:keepNext/>
       <w:keepLines/>
@@ -5796,10 +5862,10 @@
       <w:szCs w:val="72"/>
     </w:rPr>
   </w:style>
-  <w:style w:type="paragraph" w:styleId="Ondertitel">
+  <w:style w:type="paragraph" w:styleId="Subtitle">
     <w:name w:val="Subtitle"/>
-    <w:basedOn w:val="Standaard"/>
-    <w:next w:val="Standaard"/>
+    <w:basedOn w:val="Normal"/>
+    <w:next w:val="Normal"/>
     <w:pPr>
       <w:keepNext/>
       <w:keepLines/>
@@ -5814,7 +5880,7 @@
     </w:rPr>
   </w:style>
   <w:style w:type="table" w:customStyle="1" w:styleId="a">
-    <w:basedOn w:val="Standaardtabel"/>
+    <w:basedOn w:val="TableNormal"/>
     <w:tblPr>
       <w:tblStyleRowBandSize w:val="1"/>
       <w:tblStyleColBandSize w:val="1"/>
@@ -5825,7 +5891,7 @@
     </w:tblPr>
   </w:style>
   <w:style w:type="table" w:customStyle="1" w:styleId="a0">
-    <w:basedOn w:val="Standaardtabel"/>
+    <w:basedOn w:val="TableNormal"/>
     <w:pPr>
       <w:spacing w:after="100"/>
       <w:ind w:right="576"/>
@@ -5877,10 +5943,10 @@
       </w:rPr>
     </w:tblStylePr>
   </w:style>
-  <w:style w:type="paragraph" w:styleId="Ballontekst">
+  <w:style w:type="paragraph" w:styleId="BalloonText">
     <w:name w:val="Balloon Text"/>
-    <w:basedOn w:val="Standaard"/>
-    <w:link w:val="BallontekstChar"/>
+    <w:basedOn w:val="Normal"/>
+    <w:link w:val="BalloonTextChar"/>
     <w:uiPriority w:val="99"/>
     <w:semiHidden/>
     <w:unhideWhenUsed/>
@@ -5891,10 +5957,10 @@
       <w:szCs w:val="18"/>
     </w:rPr>
   </w:style>
-  <w:style w:type="character" w:customStyle="1" w:styleId="BallontekstChar">
-    <w:name w:val="Ballontekst Char"/>
-    <w:basedOn w:val="Standaardalinea-lettertype"/>
-    <w:link w:val="Ballontekst"/>
+  <w:style w:type="character" w:customStyle="1" w:styleId="BalloonTextChar">
+    <w:name w:val="Balloon Text Char"/>
+    <w:basedOn w:val="DefaultParagraphFont"/>
+    <w:link w:val="BalloonText"/>
     <w:uiPriority w:val="99"/>
     <w:semiHidden/>
     <w:rsid w:val="00037C2C"/>
@@ -5904,9 +5970,9 @@
       <w:szCs w:val="18"/>
     </w:rPr>
   </w:style>
-  <w:style w:type="table" w:styleId="Tabelraster">
+  <w:style w:type="table" w:styleId="TableGrid">
     <w:name w:val="Table Grid"/>
-    <w:basedOn w:val="Standaardtabel"/>
+    <w:basedOn w:val="TableNormal"/>
     <w:uiPriority w:val="39"/>
     <w:rsid w:val="00101908"/>
     <w:tblPr>
@@ -5920,9 +5986,9 @@
       </w:tblBorders>
     </w:tblPr>
   </w:style>
-  <w:style w:type="paragraph" w:styleId="Lijstalinea">
+  <w:style w:type="paragraph" w:styleId="ListParagraph">
     <w:name w:val="List Paragraph"/>
-    <w:basedOn w:val="Standaard"/>
+    <w:basedOn w:val="Normal"/>
     <w:uiPriority w:val="34"/>
     <w:qFormat/>
     <w:rsid w:val="006577E7"/>
@@ -6259,7 +6325,7 @@
 </file>
 
 <file path=customXml/itemProps1.xml><?xml version="1.0" encoding="utf-8"?>
-<ds:datastoreItem xmlns:ds="http://schemas.openxmlformats.org/officeDocument/2006/customXml" ds:itemID="{7EA9957D-FA28-430A-9D4C-0187E039FF1F}">
+<ds:datastoreItem xmlns:ds="http://schemas.openxmlformats.org/officeDocument/2006/customXml" ds:itemID="{1EBEB96E-5778-4F80-9438-6ECB4AF8E32F}">
   <ds:schemaRefs>
     <ds:schemaRef ds:uri="http://schemas.openxmlformats.org/officeDocument/2006/bibliography"/>
   </ds:schemaRefs>

</xml_diff>

<commit_message>
CV-4 try to fix the fonts for Mac
</commit_message>
<xml_diff>
--- a/src/main/resources/cv_template.docx
+++ b/src/main/resources/cv_template.docx
@@ -1,6 +1,6 @@
 
 <file path=word/document.xml><?xml version="1.0" encoding="utf-8"?>
-<w:document xmlns:wpc="http://schemas.microsoft.com/office/word/2010/wordprocessingCanvas" xmlns:cx="http://schemas.microsoft.com/office/drawing/2014/chartex" xmlns:cx1="http://schemas.microsoft.com/office/drawing/2015/9/8/chartex" xmlns:cx2="http://schemas.microsoft.com/office/drawing/2015/10/21/chartex" xmlns:cx3="http://schemas.microsoft.com/office/drawing/2016/5/9/chartex" xmlns:cx4="http://schemas.microsoft.com/office/drawing/2016/5/10/chartex" xmlns:cx5="http://schemas.microsoft.com/office/drawing/2016/5/11/chartex" xmlns:cx6="http://schemas.microsoft.com/office/drawing/2016/5/12/chartex" xmlns:cx7="http://schemas.microsoft.com/office/drawing/2016/5/13/chartex" xmlns:cx8="http://schemas.microsoft.com/office/drawing/2016/5/14/chartex" xmlns:mc="http://schemas.openxmlformats.org/markup-compatibility/2006" xmlns:aink="http://schemas.microsoft.com/office/drawing/2016/ink" xmlns:am3d="http://schemas.microsoft.com/office/drawing/2017/model3d" xmlns:o="urn:schemas-microsoft-com:office:office" xmlns:r="http://schemas.openxmlformats.org/officeDocument/2006/relationships" xmlns:m="http://schemas.openxmlformats.org/officeDocument/2006/math" xmlns:v="urn:schemas-microsoft-com:vml" xmlns:wp14="http://schemas.microsoft.com/office/word/2010/wordprocessingDrawing" xmlns:wp="http://schemas.openxmlformats.org/drawingml/2006/wordprocessingDrawing" xmlns:w10="urn:schemas-microsoft-com:office:word" xmlns:w="http://schemas.openxmlformats.org/wordprocessingml/2006/main" xmlns:w14="http://schemas.microsoft.com/office/word/2010/wordml" xmlns:w15="http://schemas.microsoft.com/office/word/2012/wordml" xmlns:w16cid="http://schemas.microsoft.com/office/word/2016/wordml/cid" xmlns:w16se="http://schemas.microsoft.com/office/word/2015/wordml/symex" xmlns:wpg="http://schemas.microsoft.com/office/word/2010/wordprocessingGroup" xmlns:wpi="http://schemas.microsoft.com/office/word/2010/wordprocessingInk" xmlns:wne="http://schemas.microsoft.com/office/word/2006/wordml" xmlns:wps="http://schemas.microsoft.com/office/word/2010/wordprocessingShape" mc:Ignorable="w14 w15 w16se w16cid wp14">
+<w:document xmlns:wpc="http://schemas.microsoft.com/office/word/2010/wordprocessingCanvas" xmlns:mo="http://schemas.microsoft.com/office/mac/office/2008/main" xmlns:mc="http://schemas.openxmlformats.org/markup-compatibility/2006" xmlns:mv="urn:schemas-microsoft-com:mac:vml" xmlns:o="urn:schemas-microsoft-com:office:office" xmlns:r="http://schemas.openxmlformats.org/officeDocument/2006/relationships" xmlns:m="http://schemas.openxmlformats.org/officeDocument/2006/math" xmlns:v="urn:schemas-microsoft-com:vml" xmlns:wp14="http://schemas.microsoft.com/office/word/2010/wordprocessingDrawing" xmlns:wp="http://schemas.openxmlformats.org/drawingml/2006/wordprocessingDrawing" xmlns:w10="urn:schemas-microsoft-com:office:word" xmlns:w="http://schemas.openxmlformats.org/wordprocessingml/2006/main" xmlns:w14="http://schemas.microsoft.com/office/word/2010/wordml" xmlns:w15="http://schemas.microsoft.com/office/word/2012/wordml" xmlns:wpg="http://schemas.microsoft.com/office/word/2010/wordprocessingGroup" xmlns:wpi="http://schemas.microsoft.com/office/word/2010/wordprocessingInk" xmlns:wne="http://schemas.microsoft.com/office/word/2006/wordml" xmlns:wps="http://schemas.microsoft.com/office/word/2010/wordprocessingShape" mc:Ignorable="w14 w15 wp14">
   <w:body>
     <w:p>
       <w:pPr>
@@ -327,7 +327,7 @@
     </w:p>
     <w:tbl>
       <w:tblPr>
-        <w:tblStyle w:val="TableGrid"/>
+        <w:tblStyle w:val="Tabelraster"/>
         <w:tblW w:w="8652" w:type="dxa"/>
         <w:tblInd w:w="562" w:type="dxa"/>
         <w:tblBorders>
@@ -740,7 +740,7 @@
     </w:p>
     <w:tbl>
       <w:tblPr>
-        <w:tblStyle w:val="TableGrid"/>
+        <w:tblStyle w:val="Tabelraster"/>
         <w:tblW w:w="8652" w:type="dxa"/>
         <w:tblInd w:w="562" w:type="dxa"/>
         <w:tblBorders>
@@ -1040,7 +1040,7 @@
     </w:p>
     <w:p>
       <w:pPr>
-        <w:pStyle w:val="ListParagraph"/>
+        <w:pStyle w:val="Lijstalinea"/>
         <w:numPr>
           <w:ilvl w:val="0"/>
           <w:numId w:val="5"/>
@@ -1125,7 +1125,7 @@
     </w:p>
     <w:p>
       <w:pPr>
-        <w:pStyle w:val="ListParagraph"/>
+        <w:pStyle w:val="Lijstalinea"/>
         <w:numPr>
           <w:ilvl w:val="1"/>
           <w:numId w:val="5"/>
@@ -1543,12 +1543,10 @@
           <w:u w:val="single"/>
         </w:rPr>
       </w:pPr>
-      <w:bookmarkStart w:id="1" w:name="_GoBack"/>
-      <w:bookmarkEnd w:id="1"/>
     </w:p>
     <w:tbl>
       <w:tblPr>
-        <w:tblStyle w:val="TableGrid"/>
+        <w:tblStyle w:val="Tabelraster"/>
         <w:tblW w:w="0" w:type="auto"/>
         <w:tblInd w:w="1143" w:type="dxa"/>
         <w:tblBorders>
@@ -2762,7 +2760,7 @@
               <w:jc w:val="center"/>
               <w:cnfStyle w:val="000000000000" w:firstRow="0" w:lastRow="0" w:firstColumn="0" w:lastColumn="0" w:oddVBand="0" w:evenVBand="0" w:oddHBand="0" w:evenHBand="0" w:firstRowFirstColumn="0" w:firstRowLastColumn="0" w:lastRowFirstColumn="0" w:lastRowLastColumn="0"/>
               <w:rPr>
-                <w:rFonts w:ascii="Calibri" w:eastAsia="Calibri" w:hAnsi="Calibri" w:cs="Calibri"/>
+                <w:rFonts w:ascii="Verdana" w:eastAsia="Calibri" w:hAnsi="Verdana" w:cs="Calibri"/>
                 <w:sz w:val="24"/>
                 <w:szCs w:val="24"/>
               </w:rPr>
@@ -2773,108 +2771,108 @@
               <w:jc w:val="center"/>
               <w:cnfStyle w:val="000000000000" w:firstRow="0" w:lastRow="0" w:firstColumn="0" w:lastColumn="0" w:oddVBand="0" w:evenVBand="0" w:oddHBand="0" w:evenHBand="0" w:firstRowFirstColumn="0" w:firstRowLastColumn="0" w:lastRowFirstColumn="0" w:lastRowLastColumn="0"/>
               <w:rPr>
-                <w:rFonts w:ascii="Calibri" w:eastAsia="Calibri" w:hAnsi="Calibri" w:cs="Calibri"/>
-                <w:sz w:val="24"/>
-                <w:szCs w:val="24"/>
+                <w:rFonts w:ascii="Verdana" w:eastAsia="Calibri" w:hAnsi="Verdana" w:cs="Calibri"/>
+                <w:sz w:val="20"/>
+                <w:szCs w:val="20"/>
               </w:rPr>
             </w:pPr>
             <w:r>
               <w:rPr>
-                <w:rFonts w:ascii="Calibri" w:eastAsia="Calibri" w:hAnsi="Calibri" w:cs="Calibri"/>
-                <w:b/>
-                <w:sz w:val="24"/>
-                <w:szCs w:val="24"/>
+                <w:rFonts w:ascii="Verdana" w:eastAsia="Calibri" w:hAnsi="Verdana" w:cs="Calibri"/>
+                <w:b/>
+                <w:sz w:val="20"/>
+                <w:szCs w:val="20"/>
               </w:rPr>
               <w:fldChar w:fldCharType="begin"/>
             </w:r>
             <w:r>
               <w:rPr>
-                <w:rFonts w:ascii="Calibri" w:eastAsia="Calibri" w:hAnsi="Calibri" w:cs="Calibri"/>
-                <w:b/>
-                <w:sz w:val="24"/>
-                <w:szCs w:val="24"/>
+                <w:rFonts w:ascii="Verdana" w:eastAsia="Calibri" w:hAnsi="Verdana" w:cs="Calibri"/>
+                <w:b/>
+                <w:sz w:val="20"/>
+                <w:szCs w:val="20"/>
               </w:rPr>
               <w:instrText xml:space="preserve"> MERGEFIELD  "#foreach ($keyword in $skill.keywords)"  \* MERGEFORMAT </w:instrText>
             </w:r>
             <w:r>
               <w:rPr>
-                <w:rFonts w:ascii="Calibri" w:eastAsia="Calibri" w:hAnsi="Calibri" w:cs="Calibri"/>
-                <w:b/>
-                <w:sz w:val="24"/>
-                <w:szCs w:val="24"/>
+                <w:rFonts w:ascii="Verdana" w:eastAsia="Calibri" w:hAnsi="Verdana" w:cs="Calibri"/>
+                <w:b/>
+                <w:sz w:val="20"/>
+                <w:szCs w:val="20"/>
               </w:rPr>
               <w:fldChar w:fldCharType="separate"/>
             </w:r>
             <w:r>
               <w:rPr>
-                <w:rFonts w:ascii="Calibri" w:eastAsia="Calibri" w:hAnsi="Calibri" w:cs="Calibri"/>
+                <w:rFonts w:ascii="Verdana" w:eastAsia="Calibri" w:hAnsi="Verdana" w:cs="Calibri"/>
                 <w:b/>
                 <w:noProof/>
-                <w:sz w:val="24"/>
-                <w:szCs w:val="24"/>
+                <w:sz w:val="20"/>
+                <w:szCs w:val="20"/>
               </w:rPr>
               <w:t>« »</w:t>
             </w:r>
             <w:r>
               <w:rPr>
-                <w:rFonts w:ascii="Calibri" w:eastAsia="Calibri" w:hAnsi="Calibri" w:cs="Calibri"/>
-                <w:b/>
-                <w:sz w:val="24"/>
-                <w:szCs w:val="24"/>
+                <w:rFonts w:ascii="Verdana" w:eastAsia="Calibri" w:hAnsi="Verdana" w:cs="Calibri"/>
+                <w:b/>
+                <w:sz w:val="20"/>
+                <w:szCs w:val="20"/>
               </w:rPr>
               <w:fldChar w:fldCharType="end"/>
             </w:r>
             <w:r>
               <w:rPr>
-                <w:rFonts w:ascii="Calibri" w:eastAsia="Calibri" w:hAnsi="Calibri" w:cs="Calibri"/>
-                <w:b/>
-                <w:sz w:val="24"/>
-                <w:szCs w:val="24"/>
+                <w:rFonts w:ascii="Verdana" w:eastAsia="Calibri" w:hAnsi="Verdana" w:cs="Calibri"/>
+                <w:b/>
+                <w:sz w:val="20"/>
+                <w:szCs w:val="20"/>
               </w:rPr>
               <w:fldChar w:fldCharType="begin"/>
             </w:r>
             <w:r>
               <w:rPr>
-                <w:rFonts w:ascii="Calibri" w:eastAsia="Calibri" w:hAnsi="Calibri" w:cs="Calibri"/>
-                <w:b/>
-                <w:sz w:val="24"/>
-                <w:szCs w:val="24"/>
+                <w:rFonts w:ascii="Verdana" w:eastAsia="Calibri" w:hAnsi="Verdana" w:cs="Calibri"/>
+                <w:b/>
+                <w:sz w:val="20"/>
+                <w:szCs w:val="20"/>
               </w:rPr>
               <w:instrText xml:space="preserve"> MERGEFIELD  "#if($keyword.level == 1)"  \* MERGEFORMAT </w:instrText>
             </w:r>
             <w:r>
               <w:rPr>
-                <w:rFonts w:ascii="Calibri" w:eastAsia="Calibri" w:hAnsi="Calibri" w:cs="Calibri"/>
-                <w:b/>
-                <w:sz w:val="24"/>
-                <w:szCs w:val="24"/>
+                <w:rFonts w:ascii="Verdana" w:eastAsia="Calibri" w:hAnsi="Verdana" w:cs="Calibri"/>
+                <w:b/>
+                <w:sz w:val="20"/>
+                <w:szCs w:val="20"/>
               </w:rPr>
               <w:fldChar w:fldCharType="separate"/>
             </w:r>
             <w:r>
               <w:rPr>
-                <w:rFonts w:ascii="Calibri" w:eastAsia="Calibri" w:hAnsi="Calibri" w:cs="Calibri"/>
+                <w:rFonts w:ascii="Verdana" w:eastAsia="Calibri" w:hAnsi="Verdana" w:cs="Calibri"/>
                 <w:b/>
                 <w:noProof/>
-                <w:sz w:val="24"/>
-                <w:szCs w:val="24"/>
+                <w:sz w:val="20"/>
+                <w:szCs w:val="20"/>
               </w:rPr>
               <w:t>«»</w:t>
             </w:r>
             <w:r>
               <w:rPr>
-                <w:rFonts w:ascii="Calibri" w:eastAsia="Calibri" w:hAnsi="Calibri" w:cs="Calibri"/>
-                <w:b/>
-                <w:sz w:val="24"/>
-                <w:szCs w:val="24"/>
+                <w:rFonts w:ascii="Verdana" w:eastAsia="Calibri" w:hAnsi="Verdana" w:cs="Calibri"/>
+                <w:b/>
+                <w:sz w:val="20"/>
+                <w:szCs w:val="20"/>
               </w:rPr>
               <w:fldChar w:fldCharType="end"/>
             </w:r>
             <w:r>
               <w:rPr>
-                <w:rFonts w:ascii="Calibri" w:eastAsia="Calibri" w:hAnsi="Calibri" w:cs="Calibri"/>
-                <w:sz w:val="24"/>
-                <w:szCs w:val="24"/>
+                <w:rFonts w:ascii="Verdana" w:eastAsia="Calibri" w:hAnsi="Verdana" w:cs="Calibri"/>
+                <w:sz w:val="20"/>
+                <w:szCs w:val="20"/>
               </w:rPr>
               <w:t>●</w:t>
             </w:r>
@@ -2884,178 +2882,180 @@
               <w:jc w:val="center"/>
               <w:cnfStyle w:val="000000000000" w:firstRow="0" w:lastRow="0" w:firstColumn="0" w:lastColumn="0" w:oddVBand="0" w:evenVBand="0" w:oddHBand="0" w:evenHBand="0" w:firstRowFirstColumn="0" w:firstRowLastColumn="0" w:lastRowFirstColumn="0" w:lastRowLastColumn="0"/>
               <w:rPr>
+                <w:rFonts w:ascii="Verdana" w:eastAsia="Calibri" w:hAnsi="Verdana" w:cs="Calibri"/>
+                <w:sz w:val="20"/>
+                <w:szCs w:val="20"/>
+              </w:rPr>
+            </w:pPr>
+            <w:r>
+              <w:rPr>
+                <w:rFonts w:ascii="Verdana" w:eastAsia="Calibri" w:hAnsi="Verdana" w:cs="Calibri"/>
+                <w:sz w:val="20"/>
+                <w:szCs w:val="20"/>
+              </w:rPr>
+              <w:fldChar w:fldCharType="begin"/>
+            </w:r>
+            <w:r>
+              <w:rPr>
+                <w:rFonts w:ascii="Verdana" w:eastAsia="Calibri" w:hAnsi="Verdana" w:cs="Calibri"/>
+                <w:sz w:val="20"/>
+                <w:szCs w:val="20"/>
+              </w:rPr>
+              <w:instrText xml:space="preserve"> MERGEFIELD  #else  \* MERGEFORMAT </w:instrText>
+            </w:r>
+            <w:r>
+              <w:rPr>
+                <w:rFonts w:ascii="Verdana" w:eastAsia="Calibri" w:hAnsi="Verdana" w:cs="Calibri"/>
+                <w:sz w:val="20"/>
+                <w:szCs w:val="20"/>
+              </w:rPr>
+              <w:fldChar w:fldCharType="separate"/>
+            </w:r>
+            <w:r>
+              <w:rPr>
+                <w:rFonts w:ascii="Verdana" w:eastAsia="Calibri" w:hAnsi="Verdana" w:cs="Calibri"/>
+                <w:noProof/>
+                <w:sz w:val="20"/>
+                <w:szCs w:val="20"/>
+              </w:rPr>
+              <w:t>« »</w:t>
+            </w:r>
+            <w:r>
+              <w:rPr>
+                <w:rFonts w:ascii="Verdana" w:eastAsia="Calibri" w:hAnsi="Verdana" w:cs="Calibri"/>
+                <w:sz w:val="20"/>
+                <w:szCs w:val="20"/>
+              </w:rPr>
+              <w:fldChar w:fldCharType="end"/>
+            </w:r>
+            <w:bookmarkStart w:id="1" w:name="_GoBack"/>
+            <w:r>
+              <w:rPr>
                 <w:rFonts w:ascii="Calibri" w:eastAsia="Calibri" w:hAnsi="Calibri" w:cs="Calibri"/>
-                <w:sz w:val="24"/>
-                <w:szCs w:val="24"/>
-              </w:rPr>
-            </w:pPr>
-            <w:r>
-              <w:rPr>
-                <w:rFonts w:ascii="Calibri" w:eastAsia="Calibri" w:hAnsi="Calibri" w:cs="Calibri"/>
-                <w:sz w:val="24"/>
-                <w:szCs w:val="24"/>
-              </w:rPr>
-              <w:fldChar w:fldCharType="begin"/>
-            </w:r>
-            <w:r>
-              <w:rPr>
-                <w:rFonts w:ascii="Calibri" w:eastAsia="Calibri" w:hAnsi="Calibri" w:cs="Calibri"/>
-                <w:sz w:val="24"/>
-                <w:szCs w:val="24"/>
-              </w:rPr>
-              <w:instrText xml:space="preserve"> MERGEFIELD  #else  \* MERGEFORMAT </w:instrText>
-            </w:r>
-            <w:r>
-              <w:rPr>
-                <w:rFonts w:ascii="Calibri" w:eastAsia="Calibri" w:hAnsi="Calibri" w:cs="Calibri"/>
-                <w:sz w:val="24"/>
-                <w:szCs w:val="24"/>
-              </w:rPr>
-              <w:fldChar w:fldCharType="separate"/>
-            </w:r>
-            <w:r>
-              <w:rPr>
-                <w:rFonts w:ascii="Calibri" w:eastAsia="Calibri" w:hAnsi="Calibri" w:cs="Calibri"/>
-                <w:noProof/>
-                <w:sz w:val="24"/>
-                <w:szCs w:val="24"/>
-              </w:rPr>
-              <w:t>« »</w:t>
-            </w:r>
-            <w:r>
-              <w:rPr>
-                <w:rFonts w:ascii="Calibri" w:eastAsia="Calibri" w:hAnsi="Calibri" w:cs="Calibri"/>
-                <w:sz w:val="24"/>
-                <w:szCs w:val="24"/>
-              </w:rPr>
-              <w:fldChar w:fldCharType="end"/>
-            </w:r>
-            <w:r>
-              <w:rPr>
-                <w:rFonts w:ascii="Calibri" w:eastAsia="Calibri" w:hAnsi="Calibri" w:cs="Calibri"/>
-                <w:sz w:val="24"/>
-                <w:szCs w:val="24"/>
+                <w:sz w:val="20"/>
+                <w:szCs w:val="20"/>
               </w:rPr>
               <w:t>○</w:t>
             </w:r>
+            <w:bookmarkEnd w:id="1"/>
           </w:p>
           <w:p>
             <w:pPr>
               <w:jc w:val="center"/>
               <w:cnfStyle w:val="000000000000" w:firstRow="0" w:lastRow="0" w:firstColumn="0" w:lastColumn="0" w:oddVBand="0" w:evenVBand="0" w:oddHBand="0" w:evenHBand="0" w:firstRowFirstColumn="0" w:firstRowLastColumn="0" w:lastRowFirstColumn="0" w:lastRowLastColumn="0"/>
               <w:rPr>
-                <w:rFonts w:ascii="Calibri" w:eastAsia="Calibri" w:hAnsi="Calibri" w:cs="Calibri"/>
-                <w:sz w:val="24"/>
-                <w:szCs w:val="24"/>
+                <w:rFonts w:ascii="Verdana" w:eastAsia="Calibri" w:hAnsi="Verdana" w:cs="Calibri"/>
+                <w:sz w:val="20"/>
+                <w:szCs w:val="20"/>
               </w:rPr>
             </w:pPr>
             <w:r>
               <w:rPr>
-                <w:rFonts w:ascii="Calibri" w:eastAsia="Calibri" w:hAnsi="Calibri" w:cs="Calibri"/>
-                <w:b/>
-                <w:sz w:val="24"/>
-                <w:szCs w:val="24"/>
+                <w:rFonts w:ascii="Verdana" w:eastAsia="Calibri" w:hAnsi="Verdana" w:cs="Calibri"/>
+                <w:b/>
+                <w:sz w:val="20"/>
+                <w:szCs w:val="20"/>
               </w:rPr>
               <w:fldChar w:fldCharType="begin"/>
             </w:r>
             <w:r>
               <w:rPr>
-                <w:rFonts w:ascii="Calibri" w:eastAsia="Calibri" w:hAnsi="Calibri" w:cs="Calibri"/>
-                <w:b/>
-                <w:sz w:val="24"/>
-                <w:szCs w:val="24"/>
+                <w:rFonts w:ascii="Verdana" w:eastAsia="Calibri" w:hAnsi="Verdana" w:cs="Calibri"/>
+                <w:b/>
+                <w:sz w:val="20"/>
+                <w:szCs w:val="20"/>
               </w:rPr>
               <w:instrText xml:space="preserve"> MERGEFIELD  #end  \* MERGEFORMAT </w:instrText>
             </w:r>
             <w:r>
               <w:rPr>
-                <w:rFonts w:ascii="Calibri" w:eastAsia="Calibri" w:hAnsi="Calibri" w:cs="Calibri"/>
-                <w:b/>
-                <w:sz w:val="24"/>
-                <w:szCs w:val="24"/>
+                <w:rFonts w:ascii="Verdana" w:eastAsia="Calibri" w:hAnsi="Verdana" w:cs="Calibri"/>
+                <w:b/>
+                <w:sz w:val="20"/>
+                <w:szCs w:val="20"/>
               </w:rPr>
               <w:fldChar w:fldCharType="separate"/>
             </w:r>
             <w:r>
               <w:rPr>
-                <w:rFonts w:ascii="Calibri" w:eastAsia="Calibri" w:hAnsi="Calibri" w:cs="Calibri"/>
+                <w:rFonts w:ascii="Verdana" w:eastAsia="Calibri" w:hAnsi="Verdana" w:cs="Calibri"/>
                 <w:b/>
                 <w:noProof/>
-                <w:sz w:val="24"/>
-                <w:szCs w:val="24"/>
+                <w:sz w:val="20"/>
+                <w:szCs w:val="20"/>
               </w:rPr>
               <w:t>«#end</w:t>
             </w:r>
             <w:r>
               <w:rPr>
-                <w:rFonts w:ascii="Calibri" w:eastAsia="Calibri" w:hAnsi="Calibri" w:cs="Calibri"/>
+                <w:rFonts w:ascii="Verdana" w:eastAsia="Calibri" w:hAnsi="Verdana" w:cs="Calibri"/>
                 <w:noProof/>
-                <w:sz w:val="24"/>
-                <w:szCs w:val="24"/>
+                <w:sz w:val="20"/>
+                <w:szCs w:val="20"/>
               </w:rPr>
               <w:t>»</w:t>
             </w:r>
             <w:r>
               <w:rPr>
-                <w:rFonts w:ascii="Calibri" w:eastAsia="Calibri" w:hAnsi="Calibri" w:cs="Calibri"/>
-                <w:b/>
-                <w:sz w:val="24"/>
-                <w:szCs w:val="24"/>
+                <w:rFonts w:ascii="Verdana" w:eastAsia="Calibri" w:hAnsi="Verdana" w:cs="Calibri"/>
+                <w:b/>
+                <w:sz w:val="20"/>
+                <w:szCs w:val="20"/>
               </w:rPr>
               <w:fldChar w:fldCharType="end"/>
             </w:r>
             <w:r>
               <w:rPr>
-                <w:rFonts w:ascii="Calibri" w:eastAsia="Calibri" w:hAnsi="Calibri" w:cs="Calibri"/>
-                <w:b/>
-                <w:sz w:val="24"/>
-                <w:szCs w:val="24"/>
+                <w:rFonts w:ascii="Verdana" w:eastAsia="Calibri" w:hAnsi="Verdana" w:cs="Calibri"/>
+                <w:b/>
+                <w:sz w:val="20"/>
+                <w:szCs w:val="20"/>
               </w:rPr>
               <w:fldChar w:fldCharType="begin"/>
             </w:r>
             <w:r>
               <w:rPr>
-                <w:rFonts w:ascii="Calibri" w:eastAsia="Calibri" w:hAnsi="Calibri" w:cs="Calibri"/>
-                <w:b/>
-                <w:sz w:val="24"/>
-                <w:szCs w:val="24"/>
+                <w:rFonts w:ascii="Verdana" w:eastAsia="Calibri" w:hAnsi="Verdana" w:cs="Calibri"/>
+                <w:b/>
+                <w:sz w:val="20"/>
+                <w:szCs w:val="20"/>
               </w:rPr>
               <w:instrText xml:space="preserve"> MERGEFIELD  #end  \* MERGEFORMAT </w:instrText>
             </w:r>
             <w:r>
               <w:rPr>
-                <w:rFonts w:ascii="Calibri" w:eastAsia="Calibri" w:hAnsi="Calibri" w:cs="Calibri"/>
-                <w:b/>
-                <w:sz w:val="24"/>
-                <w:szCs w:val="24"/>
+                <w:rFonts w:ascii="Verdana" w:eastAsia="Calibri" w:hAnsi="Verdana" w:cs="Calibri"/>
+                <w:b/>
+                <w:sz w:val="20"/>
+                <w:szCs w:val="20"/>
               </w:rPr>
               <w:fldChar w:fldCharType="separate"/>
             </w:r>
             <w:r>
               <w:rPr>
-                <w:rFonts w:ascii="Calibri" w:eastAsia="Calibri" w:hAnsi="Calibri" w:cs="Calibri"/>
+                <w:rFonts w:ascii="Verdana" w:eastAsia="Calibri" w:hAnsi="Verdana" w:cs="Calibri"/>
                 <w:b/>
                 <w:noProof/>
-                <w:sz w:val="24"/>
-                <w:szCs w:val="24"/>
+                <w:sz w:val="20"/>
+                <w:szCs w:val="20"/>
               </w:rPr>
               <w:t>«#end</w:t>
             </w:r>
             <w:r>
               <w:rPr>
-                <w:rFonts w:ascii="Calibri" w:eastAsia="Calibri" w:hAnsi="Calibri" w:cs="Calibri"/>
+                <w:rFonts w:ascii="Verdana" w:eastAsia="Calibri" w:hAnsi="Verdana" w:cs="Calibri"/>
                 <w:noProof/>
-                <w:sz w:val="24"/>
-                <w:szCs w:val="24"/>
+                <w:sz w:val="20"/>
+                <w:szCs w:val="20"/>
               </w:rPr>
               <w:t>»</w:t>
             </w:r>
             <w:r>
               <w:rPr>
-                <w:rFonts w:ascii="Calibri" w:eastAsia="Calibri" w:hAnsi="Calibri" w:cs="Calibri"/>
-                <w:b/>
-                <w:sz w:val="24"/>
-                <w:szCs w:val="24"/>
+                <w:rFonts w:ascii="Verdana" w:eastAsia="Calibri" w:hAnsi="Verdana" w:cs="Calibri"/>
+                <w:b/>
+                <w:sz w:val="20"/>
+                <w:szCs w:val="20"/>
               </w:rPr>
               <w:fldChar w:fldCharType="end"/>
             </w:r>
@@ -3065,7 +3065,7 @@
               <w:jc w:val="center"/>
               <w:cnfStyle w:val="000000000000" w:firstRow="0" w:lastRow="0" w:firstColumn="0" w:lastColumn="0" w:oddVBand="0" w:evenVBand="0" w:oddHBand="0" w:evenHBand="0" w:firstRowFirstColumn="0" w:firstRowLastColumn="0" w:lastRowFirstColumn="0" w:lastRowLastColumn="0"/>
               <w:rPr>
-                <w:rFonts w:ascii="Calibri" w:eastAsia="Calibri" w:hAnsi="Calibri" w:cs="Calibri"/>
+                <w:rFonts w:ascii="Verdana" w:eastAsia="Calibri" w:hAnsi="Verdana" w:cs="Calibri"/>
                 <w:sz w:val="24"/>
                 <w:szCs w:val="24"/>
               </w:rPr>
@@ -3084,9 +3084,9 @@
               <w:jc w:val="center"/>
               <w:cnfStyle w:val="000000000000" w:firstRow="0" w:lastRow="0" w:firstColumn="0" w:lastColumn="0" w:oddVBand="0" w:evenVBand="0" w:oddHBand="0" w:evenHBand="0" w:firstRowFirstColumn="0" w:firstRowLastColumn="0" w:lastRowFirstColumn="0" w:lastRowLastColumn="0"/>
               <w:rPr>
-                <w:rFonts w:ascii="Calibri" w:eastAsia="Calibri" w:hAnsi="Calibri" w:cs="Calibri"/>
-                <w:sz w:val="24"/>
-                <w:szCs w:val="24"/>
+                <w:rFonts w:ascii="Verdana" w:eastAsia="Calibri" w:hAnsi="Verdana" w:cs="Calibri"/>
+                <w:sz w:val="20"/>
+                <w:szCs w:val="20"/>
               </w:rPr>
             </w:pPr>
           </w:p>
@@ -3095,108 +3095,108 @@
               <w:jc w:val="center"/>
               <w:cnfStyle w:val="000000000000" w:firstRow="0" w:lastRow="0" w:firstColumn="0" w:lastColumn="0" w:oddVBand="0" w:evenVBand="0" w:oddHBand="0" w:evenHBand="0" w:firstRowFirstColumn="0" w:firstRowLastColumn="0" w:lastRowFirstColumn="0" w:lastRowLastColumn="0"/>
               <w:rPr>
-                <w:rFonts w:ascii="Calibri" w:eastAsia="Calibri" w:hAnsi="Calibri" w:cs="Calibri"/>
-                <w:sz w:val="24"/>
-                <w:szCs w:val="24"/>
+                <w:rFonts w:ascii="Verdana" w:eastAsia="Calibri" w:hAnsi="Verdana" w:cs="Calibri"/>
+                <w:sz w:val="20"/>
+                <w:szCs w:val="20"/>
               </w:rPr>
             </w:pPr>
             <w:r>
               <w:rPr>
-                <w:rFonts w:ascii="Calibri" w:eastAsia="Calibri" w:hAnsi="Calibri" w:cs="Calibri"/>
-                <w:b/>
-                <w:sz w:val="24"/>
-                <w:szCs w:val="24"/>
+                <w:rFonts w:ascii="Verdana" w:eastAsia="Calibri" w:hAnsi="Verdana" w:cs="Calibri"/>
+                <w:b/>
+                <w:sz w:val="20"/>
+                <w:szCs w:val="20"/>
               </w:rPr>
               <w:fldChar w:fldCharType="begin"/>
             </w:r>
             <w:r>
               <w:rPr>
-                <w:rFonts w:ascii="Calibri" w:eastAsia="Calibri" w:hAnsi="Calibri" w:cs="Calibri"/>
-                <w:b/>
-                <w:sz w:val="24"/>
-                <w:szCs w:val="24"/>
+                <w:rFonts w:ascii="Verdana" w:eastAsia="Calibri" w:hAnsi="Verdana" w:cs="Calibri"/>
+                <w:b/>
+                <w:sz w:val="20"/>
+                <w:szCs w:val="20"/>
               </w:rPr>
               <w:instrText xml:space="preserve"> MERGEFIELD  "#foreach ($keyword in $skill.keywords)"  \* MERGEFORMAT </w:instrText>
             </w:r>
             <w:r>
               <w:rPr>
-                <w:rFonts w:ascii="Calibri" w:eastAsia="Calibri" w:hAnsi="Calibri" w:cs="Calibri"/>
-                <w:b/>
-                <w:sz w:val="24"/>
-                <w:szCs w:val="24"/>
+                <w:rFonts w:ascii="Verdana" w:eastAsia="Calibri" w:hAnsi="Verdana" w:cs="Calibri"/>
+                <w:b/>
+                <w:sz w:val="20"/>
+                <w:szCs w:val="20"/>
               </w:rPr>
               <w:fldChar w:fldCharType="separate"/>
             </w:r>
             <w:r>
               <w:rPr>
-                <w:rFonts w:ascii="Calibri" w:eastAsia="Calibri" w:hAnsi="Calibri" w:cs="Calibri"/>
+                <w:rFonts w:ascii="Verdana" w:eastAsia="Calibri" w:hAnsi="Verdana" w:cs="Calibri"/>
                 <w:b/>
                 <w:noProof/>
-                <w:sz w:val="24"/>
-                <w:szCs w:val="24"/>
+                <w:sz w:val="20"/>
+                <w:szCs w:val="20"/>
               </w:rPr>
               <w:t>« »</w:t>
             </w:r>
             <w:r>
               <w:rPr>
-                <w:rFonts w:ascii="Calibri" w:eastAsia="Calibri" w:hAnsi="Calibri" w:cs="Calibri"/>
-                <w:b/>
-                <w:sz w:val="24"/>
-                <w:szCs w:val="24"/>
+                <w:rFonts w:ascii="Verdana" w:eastAsia="Calibri" w:hAnsi="Verdana" w:cs="Calibri"/>
+                <w:b/>
+                <w:sz w:val="20"/>
+                <w:szCs w:val="20"/>
               </w:rPr>
               <w:fldChar w:fldCharType="end"/>
             </w:r>
             <w:r>
               <w:rPr>
-                <w:rFonts w:ascii="Calibri" w:eastAsia="Calibri" w:hAnsi="Calibri" w:cs="Calibri"/>
-                <w:b/>
-                <w:sz w:val="24"/>
-                <w:szCs w:val="24"/>
+                <w:rFonts w:ascii="Verdana" w:eastAsia="Calibri" w:hAnsi="Verdana" w:cs="Calibri"/>
+                <w:b/>
+                <w:sz w:val="20"/>
+                <w:szCs w:val="20"/>
               </w:rPr>
               <w:fldChar w:fldCharType="begin"/>
             </w:r>
             <w:r>
               <w:rPr>
-                <w:rFonts w:ascii="Calibri" w:eastAsia="Calibri" w:hAnsi="Calibri" w:cs="Calibri"/>
-                <w:b/>
-                <w:sz w:val="24"/>
-                <w:szCs w:val="24"/>
+                <w:rFonts w:ascii="Verdana" w:eastAsia="Calibri" w:hAnsi="Verdana" w:cs="Calibri"/>
+                <w:b/>
+                <w:sz w:val="20"/>
+                <w:szCs w:val="20"/>
               </w:rPr>
               <w:instrText xml:space="preserve"> MERGEFIELD  "#if($keyword.level == 2)"  \* MERGEFORMAT </w:instrText>
             </w:r>
             <w:r>
               <w:rPr>
-                <w:rFonts w:ascii="Calibri" w:eastAsia="Calibri" w:hAnsi="Calibri" w:cs="Calibri"/>
-                <w:b/>
-                <w:sz w:val="24"/>
-                <w:szCs w:val="24"/>
+                <w:rFonts w:ascii="Verdana" w:eastAsia="Calibri" w:hAnsi="Verdana" w:cs="Calibri"/>
+                <w:b/>
+                <w:sz w:val="20"/>
+                <w:szCs w:val="20"/>
               </w:rPr>
               <w:fldChar w:fldCharType="separate"/>
             </w:r>
             <w:r>
               <w:rPr>
-                <w:rFonts w:ascii="Calibri" w:eastAsia="Calibri" w:hAnsi="Calibri" w:cs="Calibri"/>
+                <w:rFonts w:ascii="Verdana" w:eastAsia="Calibri" w:hAnsi="Verdana" w:cs="Calibri"/>
                 <w:b/>
                 <w:noProof/>
-                <w:sz w:val="24"/>
-                <w:szCs w:val="24"/>
+                <w:sz w:val="20"/>
+                <w:szCs w:val="20"/>
               </w:rPr>
               <w:t>«»</w:t>
             </w:r>
             <w:r>
               <w:rPr>
-                <w:rFonts w:ascii="Calibri" w:eastAsia="Calibri" w:hAnsi="Calibri" w:cs="Calibri"/>
-                <w:b/>
-                <w:sz w:val="24"/>
-                <w:szCs w:val="24"/>
+                <w:rFonts w:ascii="Verdana" w:eastAsia="Calibri" w:hAnsi="Verdana" w:cs="Calibri"/>
+                <w:b/>
+                <w:sz w:val="20"/>
+                <w:szCs w:val="20"/>
               </w:rPr>
               <w:fldChar w:fldCharType="end"/>
             </w:r>
             <w:r>
               <w:rPr>
-                <w:rFonts w:ascii="Calibri" w:eastAsia="Calibri" w:hAnsi="Calibri" w:cs="Calibri"/>
-                <w:sz w:val="24"/>
-                <w:szCs w:val="24"/>
+                <w:rFonts w:ascii="Verdana" w:eastAsia="Calibri" w:hAnsi="Verdana" w:cs="Calibri"/>
+                <w:sz w:val="20"/>
+                <w:szCs w:val="20"/>
               </w:rPr>
               <w:t>●</w:t>
             </w:r>
@@ -3206,57 +3206,57 @@
               <w:jc w:val="center"/>
               <w:cnfStyle w:val="000000000000" w:firstRow="0" w:lastRow="0" w:firstColumn="0" w:lastColumn="0" w:oddVBand="0" w:evenVBand="0" w:oddHBand="0" w:evenHBand="0" w:firstRowFirstColumn="0" w:firstRowLastColumn="0" w:lastRowFirstColumn="0" w:lastRowLastColumn="0"/>
               <w:rPr>
+                <w:rFonts w:ascii="Verdana" w:eastAsia="Calibri" w:hAnsi="Verdana" w:cs="Calibri"/>
+                <w:sz w:val="20"/>
+                <w:szCs w:val="20"/>
+              </w:rPr>
+            </w:pPr>
+            <w:r>
+              <w:rPr>
+                <w:rFonts w:ascii="Verdana" w:eastAsia="Calibri" w:hAnsi="Verdana" w:cs="Calibri"/>
+                <w:sz w:val="20"/>
+                <w:szCs w:val="20"/>
+              </w:rPr>
+              <w:fldChar w:fldCharType="begin"/>
+            </w:r>
+            <w:r>
+              <w:rPr>
+                <w:rFonts w:ascii="Verdana" w:eastAsia="Calibri" w:hAnsi="Verdana" w:cs="Calibri"/>
+                <w:sz w:val="20"/>
+                <w:szCs w:val="20"/>
+              </w:rPr>
+              <w:instrText xml:space="preserve"> MERGEFIELD  #else  \* MERGEFORMAT </w:instrText>
+            </w:r>
+            <w:r>
+              <w:rPr>
+                <w:rFonts w:ascii="Verdana" w:eastAsia="Calibri" w:hAnsi="Verdana" w:cs="Calibri"/>
+                <w:sz w:val="20"/>
+                <w:szCs w:val="20"/>
+              </w:rPr>
+              <w:fldChar w:fldCharType="separate"/>
+            </w:r>
+            <w:r>
+              <w:rPr>
+                <w:rFonts w:ascii="Verdana" w:eastAsia="Calibri" w:hAnsi="Verdana" w:cs="Calibri"/>
+                <w:noProof/>
+                <w:sz w:val="20"/>
+                <w:szCs w:val="20"/>
+              </w:rPr>
+              <w:t>« »</w:t>
+            </w:r>
+            <w:r>
+              <w:rPr>
+                <w:rFonts w:ascii="Verdana" w:eastAsia="Calibri" w:hAnsi="Verdana" w:cs="Calibri"/>
+                <w:sz w:val="20"/>
+                <w:szCs w:val="20"/>
+              </w:rPr>
+              <w:fldChar w:fldCharType="end"/>
+            </w:r>
+            <w:r>
+              <w:rPr>
                 <w:rFonts w:ascii="Calibri" w:eastAsia="Calibri" w:hAnsi="Calibri" w:cs="Calibri"/>
-                <w:sz w:val="24"/>
-                <w:szCs w:val="24"/>
-              </w:rPr>
-            </w:pPr>
-            <w:r>
-              <w:rPr>
-                <w:rFonts w:ascii="Calibri" w:eastAsia="Calibri" w:hAnsi="Calibri" w:cs="Calibri"/>
-                <w:sz w:val="24"/>
-                <w:szCs w:val="24"/>
-              </w:rPr>
-              <w:fldChar w:fldCharType="begin"/>
-            </w:r>
-            <w:r>
-              <w:rPr>
-                <w:rFonts w:ascii="Calibri" w:eastAsia="Calibri" w:hAnsi="Calibri" w:cs="Calibri"/>
-                <w:sz w:val="24"/>
-                <w:szCs w:val="24"/>
-              </w:rPr>
-              <w:instrText xml:space="preserve"> MERGEFIELD  #else  \* MERGEFORMAT </w:instrText>
-            </w:r>
-            <w:r>
-              <w:rPr>
-                <w:rFonts w:ascii="Calibri" w:eastAsia="Calibri" w:hAnsi="Calibri" w:cs="Calibri"/>
-                <w:sz w:val="24"/>
-                <w:szCs w:val="24"/>
-              </w:rPr>
-              <w:fldChar w:fldCharType="separate"/>
-            </w:r>
-            <w:r>
-              <w:rPr>
-                <w:rFonts w:ascii="Calibri" w:eastAsia="Calibri" w:hAnsi="Calibri" w:cs="Calibri"/>
-                <w:noProof/>
-                <w:sz w:val="24"/>
-                <w:szCs w:val="24"/>
-              </w:rPr>
-              <w:t>« »</w:t>
-            </w:r>
-            <w:r>
-              <w:rPr>
-                <w:rFonts w:ascii="Calibri" w:eastAsia="Calibri" w:hAnsi="Calibri" w:cs="Calibri"/>
-                <w:sz w:val="24"/>
-                <w:szCs w:val="24"/>
-              </w:rPr>
-              <w:fldChar w:fldCharType="end"/>
-            </w:r>
-            <w:r>
-              <w:rPr>
-                <w:rFonts w:ascii="Calibri" w:eastAsia="Calibri" w:hAnsi="Calibri" w:cs="Calibri"/>
-                <w:sz w:val="24"/>
-                <w:szCs w:val="24"/>
+                <w:sz w:val="20"/>
+                <w:szCs w:val="20"/>
               </w:rPr>
               <w:t>○</w:t>
             </w:r>
@@ -3266,118 +3266,118 @@
               <w:jc w:val="center"/>
               <w:cnfStyle w:val="000000000000" w:firstRow="0" w:lastRow="0" w:firstColumn="0" w:lastColumn="0" w:oddVBand="0" w:evenVBand="0" w:oddHBand="0" w:evenHBand="0" w:firstRowFirstColumn="0" w:firstRowLastColumn="0" w:lastRowFirstColumn="0" w:lastRowLastColumn="0"/>
               <w:rPr>
-                <w:rFonts w:ascii="Calibri" w:eastAsia="Calibri" w:hAnsi="Calibri" w:cs="Calibri"/>
-                <w:sz w:val="24"/>
-                <w:szCs w:val="24"/>
+                <w:rFonts w:ascii="Verdana" w:eastAsia="Calibri" w:hAnsi="Verdana" w:cs="Calibri"/>
+                <w:sz w:val="20"/>
+                <w:szCs w:val="20"/>
               </w:rPr>
             </w:pPr>
             <w:r>
               <w:rPr>
-                <w:rFonts w:ascii="Calibri" w:eastAsia="Calibri" w:hAnsi="Calibri" w:cs="Calibri"/>
-                <w:b/>
-                <w:sz w:val="24"/>
-                <w:szCs w:val="24"/>
+                <w:rFonts w:ascii="Verdana" w:eastAsia="Calibri" w:hAnsi="Verdana" w:cs="Calibri"/>
+                <w:b/>
+                <w:sz w:val="20"/>
+                <w:szCs w:val="20"/>
               </w:rPr>
               <w:fldChar w:fldCharType="begin"/>
             </w:r>
             <w:r>
               <w:rPr>
-                <w:rFonts w:ascii="Calibri" w:eastAsia="Calibri" w:hAnsi="Calibri" w:cs="Calibri"/>
-                <w:b/>
-                <w:sz w:val="24"/>
-                <w:szCs w:val="24"/>
+                <w:rFonts w:ascii="Verdana" w:eastAsia="Calibri" w:hAnsi="Verdana" w:cs="Calibri"/>
+                <w:b/>
+                <w:sz w:val="20"/>
+                <w:szCs w:val="20"/>
               </w:rPr>
               <w:instrText xml:space="preserve"> MERGEFIELD  #end  \* MERGEFORMAT </w:instrText>
             </w:r>
             <w:r>
               <w:rPr>
-                <w:rFonts w:ascii="Calibri" w:eastAsia="Calibri" w:hAnsi="Calibri" w:cs="Calibri"/>
-                <w:b/>
-                <w:sz w:val="24"/>
-                <w:szCs w:val="24"/>
+                <w:rFonts w:ascii="Verdana" w:eastAsia="Calibri" w:hAnsi="Verdana" w:cs="Calibri"/>
+                <w:b/>
+                <w:sz w:val="20"/>
+                <w:szCs w:val="20"/>
               </w:rPr>
               <w:fldChar w:fldCharType="separate"/>
             </w:r>
             <w:r>
               <w:rPr>
-                <w:rFonts w:ascii="Calibri" w:eastAsia="Calibri" w:hAnsi="Calibri" w:cs="Calibri"/>
+                <w:rFonts w:ascii="Verdana" w:eastAsia="Calibri" w:hAnsi="Verdana" w:cs="Calibri"/>
                 <w:b/>
                 <w:noProof/>
-                <w:sz w:val="24"/>
-                <w:szCs w:val="24"/>
+                <w:sz w:val="20"/>
+                <w:szCs w:val="20"/>
               </w:rPr>
               <w:t>«#end</w:t>
             </w:r>
             <w:r>
               <w:rPr>
-                <w:rFonts w:ascii="Calibri" w:eastAsia="Calibri" w:hAnsi="Calibri" w:cs="Calibri"/>
+                <w:rFonts w:ascii="Verdana" w:eastAsia="Calibri" w:hAnsi="Verdana" w:cs="Calibri"/>
                 <w:noProof/>
-                <w:sz w:val="24"/>
-                <w:szCs w:val="24"/>
+                <w:sz w:val="20"/>
+                <w:szCs w:val="20"/>
               </w:rPr>
               <w:t>»</w:t>
             </w:r>
             <w:r>
               <w:rPr>
-                <w:rFonts w:ascii="Calibri" w:eastAsia="Calibri" w:hAnsi="Calibri" w:cs="Calibri"/>
-                <w:b/>
-                <w:sz w:val="24"/>
-                <w:szCs w:val="24"/>
+                <w:rFonts w:ascii="Verdana" w:eastAsia="Calibri" w:hAnsi="Verdana" w:cs="Calibri"/>
+                <w:b/>
+                <w:sz w:val="20"/>
+                <w:szCs w:val="20"/>
               </w:rPr>
               <w:fldChar w:fldCharType="end"/>
             </w:r>
             <w:r>
               <w:rPr>
-                <w:rFonts w:ascii="Calibri" w:eastAsia="Calibri" w:hAnsi="Calibri" w:cs="Calibri"/>
-                <w:b/>
-                <w:sz w:val="24"/>
-                <w:szCs w:val="24"/>
+                <w:rFonts w:ascii="Verdana" w:eastAsia="Calibri" w:hAnsi="Verdana" w:cs="Calibri"/>
+                <w:b/>
+                <w:sz w:val="20"/>
+                <w:szCs w:val="20"/>
               </w:rPr>
               <w:fldChar w:fldCharType="begin"/>
             </w:r>
             <w:r>
               <w:rPr>
-                <w:rFonts w:ascii="Calibri" w:eastAsia="Calibri" w:hAnsi="Calibri" w:cs="Calibri"/>
-                <w:b/>
-                <w:sz w:val="24"/>
-                <w:szCs w:val="24"/>
+                <w:rFonts w:ascii="Verdana" w:eastAsia="Calibri" w:hAnsi="Verdana" w:cs="Calibri"/>
+                <w:b/>
+                <w:sz w:val="20"/>
+                <w:szCs w:val="20"/>
               </w:rPr>
               <w:instrText xml:space="preserve"> MERGEFIELD  #end  \* MERGEFORMAT </w:instrText>
             </w:r>
             <w:r>
               <w:rPr>
-                <w:rFonts w:ascii="Calibri" w:eastAsia="Calibri" w:hAnsi="Calibri" w:cs="Calibri"/>
-                <w:b/>
-                <w:sz w:val="24"/>
-                <w:szCs w:val="24"/>
+                <w:rFonts w:ascii="Verdana" w:eastAsia="Calibri" w:hAnsi="Verdana" w:cs="Calibri"/>
+                <w:b/>
+                <w:sz w:val="20"/>
+                <w:szCs w:val="20"/>
               </w:rPr>
               <w:fldChar w:fldCharType="separate"/>
             </w:r>
             <w:r>
               <w:rPr>
-                <w:rFonts w:ascii="Calibri" w:eastAsia="Calibri" w:hAnsi="Calibri" w:cs="Calibri"/>
+                <w:rFonts w:ascii="Verdana" w:eastAsia="Calibri" w:hAnsi="Verdana" w:cs="Calibri"/>
                 <w:b/>
                 <w:noProof/>
-                <w:sz w:val="24"/>
-                <w:szCs w:val="24"/>
+                <w:sz w:val="20"/>
+                <w:szCs w:val="20"/>
               </w:rPr>
               <w:t>«#end</w:t>
             </w:r>
             <w:r>
               <w:rPr>
-                <w:rFonts w:ascii="Calibri" w:eastAsia="Calibri" w:hAnsi="Calibri" w:cs="Calibri"/>
+                <w:rFonts w:ascii="Verdana" w:eastAsia="Calibri" w:hAnsi="Verdana" w:cs="Calibri"/>
                 <w:noProof/>
-                <w:sz w:val="24"/>
-                <w:szCs w:val="24"/>
+                <w:sz w:val="20"/>
+                <w:szCs w:val="20"/>
               </w:rPr>
               <w:t>»</w:t>
             </w:r>
             <w:r>
               <w:rPr>
-                <w:rFonts w:ascii="Calibri" w:eastAsia="Calibri" w:hAnsi="Calibri" w:cs="Calibri"/>
-                <w:b/>
-                <w:sz w:val="24"/>
-                <w:szCs w:val="24"/>
+                <w:rFonts w:ascii="Verdana" w:eastAsia="Calibri" w:hAnsi="Verdana" w:cs="Calibri"/>
+                <w:b/>
+                <w:sz w:val="20"/>
+                <w:szCs w:val="20"/>
               </w:rPr>
               <w:fldChar w:fldCharType="end"/>
             </w:r>
@@ -3387,7 +3387,7 @@
               <w:jc w:val="center"/>
               <w:cnfStyle w:val="000000000000" w:firstRow="0" w:lastRow="0" w:firstColumn="0" w:lastColumn="0" w:oddVBand="0" w:evenVBand="0" w:oddHBand="0" w:evenHBand="0" w:firstRowFirstColumn="0" w:firstRowLastColumn="0" w:lastRowFirstColumn="0" w:lastRowLastColumn="0"/>
               <w:rPr>
-                <w:rFonts w:ascii="Calibri" w:eastAsia="Calibri" w:hAnsi="Calibri" w:cs="Calibri"/>
+                <w:rFonts w:ascii="Verdana" w:eastAsia="Calibri" w:hAnsi="Verdana" w:cs="Calibri"/>
                 <w:sz w:val="24"/>
                 <w:szCs w:val="24"/>
               </w:rPr>
@@ -3406,10 +3406,10 @@
               <w:jc w:val="center"/>
               <w:cnfStyle w:val="000000000000" w:firstRow="0" w:lastRow="0" w:firstColumn="0" w:lastColumn="0" w:oddVBand="0" w:evenVBand="0" w:oddHBand="0" w:evenHBand="0" w:firstRowFirstColumn="0" w:firstRowLastColumn="0" w:lastRowFirstColumn="0" w:lastRowLastColumn="0"/>
               <w:rPr>
-                <w:rFonts w:ascii="Calibri" w:eastAsia="Calibri" w:hAnsi="Calibri" w:cs="Calibri"/>
-                <w:b/>
-                <w:sz w:val="24"/>
-                <w:szCs w:val="24"/>
+                <w:rFonts w:ascii="Verdana" w:eastAsia="Calibri" w:hAnsi="Verdana" w:cs="Calibri"/>
+                <w:b/>
+                <w:sz w:val="20"/>
+                <w:szCs w:val="20"/>
               </w:rPr>
             </w:pPr>
           </w:p>
@@ -3418,108 +3418,108 @@
               <w:jc w:val="center"/>
               <w:cnfStyle w:val="000000000000" w:firstRow="0" w:lastRow="0" w:firstColumn="0" w:lastColumn="0" w:oddVBand="0" w:evenVBand="0" w:oddHBand="0" w:evenHBand="0" w:firstRowFirstColumn="0" w:firstRowLastColumn="0" w:lastRowFirstColumn="0" w:lastRowLastColumn="0"/>
               <w:rPr>
-                <w:rFonts w:ascii="Calibri" w:eastAsia="Calibri" w:hAnsi="Calibri" w:cs="Calibri"/>
-                <w:sz w:val="24"/>
-                <w:szCs w:val="24"/>
+                <w:rFonts w:ascii="Verdana" w:eastAsia="Calibri" w:hAnsi="Verdana" w:cs="Calibri"/>
+                <w:sz w:val="20"/>
+                <w:szCs w:val="20"/>
               </w:rPr>
             </w:pPr>
             <w:r>
               <w:rPr>
-                <w:rFonts w:ascii="Calibri" w:eastAsia="Calibri" w:hAnsi="Calibri" w:cs="Calibri"/>
-                <w:b/>
-                <w:sz w:val="24"/>
-                <w:szCs w:val="24"/>
+                <w:rFonts w:ascii="Verdana" w:eastAsia="Calibri" w:hAnsi="Verdana" w:cs="Calibri"/>
+                <w:b/>
+                <w:sz w:val="20"/>
+                <w:szCs w:val="20"/>
               </w:rPr>
               <w:fldChar w:fldCharType="begin"/>
             </w:r>
             <w:r>
               <w:rPr>
-                <w:rFonts w:ascii="Calibri" w:eastAsia="Calibri" w:hAnsi="Calibri" w:cs="Calibri"/>
-                <w:b/>
-                <w:sz w:val="24"/>
-                <w:szCs w:val="24"/>
+                <w:rFonts w:ascii="Verdana" w:eastAsia="Calibri" w:hAnsi="Verdana" w:cs="Calibri"/>
+                <w:b/>
+                <w:sz w:val="20"/>
+                <w:szCs w:val="20"/>
               </w:rPr>
               <w:instrText xml:space="preserve"> MERGEFIELD  "#foreach ($keyword in $skill.keywords)"  \* MERGEFORMAT </w:instrText>
             </w:r>
             <w:r>
               <w:rPr>
-                <w:rFonts w:ascii="Calibri" w:eastAsia="Calibri" w:hAnsi="Calibri" w:cs="Calibri"/>
-                <w:b/>
-                <w:sz w:val="24"/>
-                <w:szCs w:val="24"/>
+                <w:rFonts w:ascii="Verdana" w:eastAsia="Calibri" w:hAnsi="Verdana" w:cs="Calibri"/>
+                <w:b/>
+                <w:sz w:val="20"/>
+                <w:szCs w:val="20"/>
               </w:rPr>
               <w:fldChar w:fldCharType="separate"/>
             </w:r>
             <w:r>
               <w:rPr>
-                <w:rFonts w:ascii="Calibri" w:eastAsia="Calibri" w:hAnsi="Calibri" w:cs="Calibri"/>
+                <w:rFonts w:ascii="Verdana" w:eastAsia="Calibri" w:hAnsi="Verdana" w:cs="Calibri"/>
                 <w:b/>
                 <w:noProof/>
-                <w:sz w:val="24"/>
-                <w:szCs w:val="24"/>
+                <w:sz w:val="20"/>
+                <w:szCs w:val="20"/>
               </w:rPr>
               <w:t>« »</w:t>
             </w:r>
             <w:r>
               <w:rPr>
-                <w:rFonts w:ascii="Calibri" w:eastAsia="Calibri" w:hAnsi="Calibri" w:cs="Calibri"/>
-                <w:b/>
-                <w:sz w:val="24"/>
-                <w:szCs w:val="24"/>
+                <w:rFonts w:ascii="Verdana" w:eastAsia="Calibri" w:hAnsi="Verdana" w:cs="Calibri"/>
+                <w:b/>
+                <w:sz w:val="20"/>
+                <w:szCs w:val="20"/>
               </w:rPr>
               <w:fldChar w:fldCharType="end"/>
             </w:r>
             <w:r>
               <w:rPr>
-                <w:rFonts w:ascii="Calibri" w:eastAsia="Calibri" w:hAnsi="Calibri" w:cs="Calibri"/>
-                <w:b/>
-                <w:sz w:val="24"/>
-                <w:szCs w:val="24"/>
+                <w:rFonts w:ascii="Verdana" w:eastAsia="Calibri" w:hAnsi="Verdana" w:cs="Calibri"/>
+                <w:b/>
+                <w:sz w:val="20"/>
+                <w:szCs w:val="20"/>
               </w:rPr>
               <w:fldChar w:fldCharType="begin"/>
             </w:r>
             <w:r>
               <w:rPr>
-                <w:rFonts w:ascii="Calibri" w:eastAsia="Calibri" w:hAnsi="Calibri" w:cs="Calibri"/>
-                <w:b/>
-                <w:sz w:val="24"/>
-                <w:szCs w:val="24"/>
+                <w:rFonts w:ascii="Verdana" w:eastAsia="Calibri" w:hAnsi="Verdana" w:cs="Calibri"/>
+                <w:b/>
+                <w:sz w:val="20"/>
+                <w:szCs w:val="20"/>
               </w:rPr>
               <w:instrText xml:space="preserve"> MERGEFIELD  "#if($keyword.level == 3)"  \* MERGEFORMAT </w:instrText>
             </w:r>
             <w:r>
               <w:rPr>
-                <w:rFonts w:ascii="Calibri" w:eastAsia="Calibri" w:hAnsi="Calibri" w:cs="Calibri"/>
-                <w:b/>
-                <w:sz w:val="24"/>
-                <w:szCs w:val="24"/>
+                <w:rFonts w:ascii="Verdana" w:eastAsia="Calibri" w:hAnsi="Verdana" w:cs="Calibri"/>
+                <w:b/>
+                <w:sz w:val="20"/>
+                <w:szCs w:val="20"/>
               </w:rPr>
               <w:fldChar w:fldCharType="separate"/>
             </w:r>
             <w:r>
               <w:rPr>
-                <w:rFonts w:ascii="Calibri" w:eastAsia="Calibri" w:hAnsi="Calibri" w:cs="Calibri"/>
+                <w:rFonts w:ascii="Verdana" w:eastAsia="Calibri" w:hAnsi="Verdana" w:cs="Calibri"/>
                 <w:b/>
                 <w:noProof/>
-                <w:sz w:val="24"/>
-                <w:szCs w:val="24"/>
+                <w:sz w:val="20"/>
+                <w:szCs w:val="20"/>
               </w:rPr>
               <w:t>«»</w:t>
             </w:r>
             <w:r>
               <w:rPr>
-                <w:rFonts w:ascii="Calibri" w:eastAsia="Calibri" w:hAnsi="Calibri" w:cs="Calibri"/>
-                <w:b/>
-                <w:sz w:val="24"/>
-                <w:szCs w:val="24"/>
+                <w:rFonts w:ascii="Verdana" w:eastAsia="Calibri" w:hAnsi="Verdana" w:cs="Calibri"/>
+                <w:b/>
+                <w:sz w:val="20"/>
+                <w:szCs w:val="20"/>
               </w:rPr>
               <w:fldChar w:fldCharType="end"/>
             </w:r>
             <w:r>
               <w:rPr>
-                <w:rFonts w:ascii="Calibri" w:eastAsia="Calibri" w:hAnsi="Calibri" w:cs="Calibri"/>
-                <w:sz w:val="24"/>
-                <w:szCs w:val="24"/>
+                <w:rFonts w:ascii="Verdana" w:eastAsia="Calibri" w:hAnsi="Verdana" w:cs="Calibri"/>
+                <w:sz w:val="20"/>
+                <w:szCs w:val="20"/>
               </w:rPr>
               <w:t>●</w:t>
             </w:r>
@@ -3529,57 +3529,57 @@
               <w:jc w:val="center"/>
               <w:cnfStyle w:val="000000000000" w:firstRow="0" w:lastRow="0" w:firstColumn="0" w:lastColumn="0" w:oddVBand="0" w:evenVBand="0" w:oddHBand="0" w:evenHBand="0" w:firstRowFirstColumn="0" w:firstRowLastColumn="0" w:lastRowFirstColumn="0" w:lastRowLastColumn="0"/>
               <w:rPr>
+                <w:rFonts w:ascii="Verdana" w:eastAsia="Calibri" w:hAnsi="Verdana" w:cs="Calibri"/>
+                <w:sz w:val="20"/>
+                <w:szCs w:val="20"/>
+              </w:rPr>
+            </w:pPr>
+            <w:r>
+              <w:rPr>
+                <w:rFonts w:ascii="Verdana" w:eastAsia="Calibri" w:hAnsi="Verdana" w:cs="Calibri"/>
+                <w:sz w:val="20"/>
+                <w:szCs w:val="20"/>
+              </w:rPr>
+              <w:fldChar w:fldCharType="begin"/>
+            </w:r>
+            <w:r>
+              <w:rPr>
+                <w:rFonts w:ascii="Verdana" w:eastAsia="Calibri" w:hAnsi="Verdana" w:cs="Calibri"/>
+                <w:sz w:val="20"/>
+                <w:szCs w:val="20"/>
+              </w:rPr>
+              <w:instrText xml:space="preserve"> MERGEFIELD  #else  \* MERGEFORMAT </w:instrText>
+            </w:r>
+            <w:r>
+              <w:rPr>
+                <w:rFonts w:ascii="Verdana" w:eastAsia="Calibri" w:hAnsi="Verdana" w:cs="Calibri"/>
+                <w:sz w:val="20"/>
+                <w:szCs w:val="20"/>
+              </w:rPr>
+              <w:fldChar w:fldCharType="separate"/>
+            </w:r>
+            <w:r>
+              <w:rPr>
+                <w:rFonts w:ascii="Verdana" w:eastAsia="Calibri" w:hAnsi="Verdana" w:cs="Calibri"/>
+                <w:noProof/>
+                <w:sz w:val="20"/>
+                <w:szCs w:val="20"/>
+              </w:rPr>
+              <w:t>« »</w:t>
+            </w:r>
+            <w:r>
+              <w:rPr>
+                <w:rFonts w:ascii="Verdana" w:eastAsia="Calibri" w:hAnsi="Verdana" w:cs="Calibri"/>
+                <w:sz w:val="20"/>
+                <w:szCs w:val="20"/>
+              </w:rPr>
+              <w:fldChar w:fldCharType="end"/>
+            </w:r>
+            <w:r>
+              <w:rPr>
                 <w:rFonts w:ascii="Calibri" w:eastAsia="Calibri" w:hAnsi="Calibri" w:cs="Calibri"/>
-                <w:sz w:val="24"/>
-                <w:szCs w:val="24"/>
-              </w:rPr>
-            </w:pPr>
-            <w:r>
-              <w:rPr>
-                <w:rFonts w:ascii="Calibri" w:eastAsia="Calibri" w:hAnsi="Calibri" w:cs="Calibri"/>
-                <w:sz w:val="24"/>
-                <w:szCs w:val="24"/>
-              </w:rPr>
-              <w:fldChar w:fldCharType="begin"/>
-            </w:r>
-            <w:r>
-              <w:rPr>
-                <w:rFonts w:ascii="Calibri" w:eastAsia="Calibri" w:hAnsi="Calibri" w:cs="Calibri"/>
-                <w:sz w:val="24"/>
-                <w:szCs w:val="24"/>
-              </w:rPr>
-              <w:instrText xml:space="preserve"> MERGEFIELD  #else  \* MERGEFORMAT </w:instrText>
-            </w:r>
-            <w:r>
-              <w:rPr>
-                <w:rFonts w:ascii="Calibri" w:eastAsia="Calibri" w:hAnsi="Calibri" w:cs="Calibri"/>
-                <w:sz w:val="24"/>
-                <w:szCs w:val="24"/>
-              </w:rPr>
-              <w:fldChar w:fldCharType="separate"/>
-            </w:r>
-            <w:r>
-              <w:rPr>
-                <w:rFonts w:ascii="Calibri" w:eastAsia="Calibri" w:hAnsi="Calibri" w:cs="Calibri"/>
-                <w:noProof/>
-                <w:sz w:val="24"/>
-                <w:szCs w:val="24"/>
-              </w:rPr>
-              <w:t>« »</w:t>
-            </w:r>
-            <w:r>
-              <w:rPr>
-                <w:rFonts w:ascii="Calibri" w:eastAsia="Calibri" w:hAnsi="Calibri" w:cs="Calibri"/>
-                <w:sz w:val="24"/>
-                <w:szCs w:val="24"/>
-              </w:rPr>
-              <w:fldChar w:fldCharType="end"/>
-            </w:r>
-            <w:r>
-              <w:rPr>
-                <w:rFonts w:ascii="Calibri" w:eastAsia="Calibri" w:hAnsi="Calibri" w:cs="Calibri"/>
-                <w:sz w:val="24"/>
-                <w:szCs w:val="24"/>
+                <w:sz w:val="20"/>
+                <w:szCs w:val="20"/>
               </w:rPr>
               <w:t>○</w:t>
             </w:r>
@@ -3589,118 +3589,118 @@
               <w:jc w:val="center"/>
               <w:cnfStyle w:val="000000000000" w:firstRow="0" w:lastRow="0" w:firstColumn="0" w:lastColumn="0" w:oddVBand="0" w:evenVBand="0" w:oddHBand="0" w:evenHBand="0" w:firstRowFirstColumn="0" w:firstRowLastColumn="0" w:lastRowFirstColumn="0" w:lastRowLastColumn="0"/>
               <w:rPr>
-                <w:rFonts w:ascii="Calibri" w:eastAsia="Calibri" w:hAnsi="Calibri" w:cs="Calibri"/>
-                <w:sz w:val="24"/>
-                <w:szCs w:val="24"/>
+                <w:rFonts w:ascii="Verdana" w:eastAsia="Calibri" w:hAnsi="Verdana" w:cs="Calibri"/>
+                <w:sz w:val="20"/>
+                <w:szCs w:val="20"/>
               </w:rPr>
             </w:pPr>
             <w:r>
               <w:rPr>
-                <w:rFonts w:ascii="Calibri" w:eastAsia="Calibri" w:hAnsi="Calibri" w:cs="Calibri"/>
-                <w:b/>
-                <w:sz w:val="24"/>
-                <w:szCs w:val="24"/>
+                <w:rFonts w:ascii="Verdana" w:eastAsia="Calibri" w:hAnsi="Verdana" w:cs="Calibri"/>
+                <w:b/>
+                <w:sz w:val="20"/>
+                <w:szCs w:val="20"/>
               </w:rPr>
               <w:fldChar w:fldCharType="begin"/>
             </w:r>
             <w:r>
               <w:rPr>
-                <w:rFonts w:ascii="Calibri" w:eastAsia="Calibri" w:hAnsi="Calibri" w:cs="Calibri"/>
-                <w:b/>
-                <w:sz w:val="24"/>
-                <w:szCs w:val="24"/>
+                <w:rFonts w:ascii="Verdana" w:eastAsia="Calibri" w:hAnsi="Verdana" w:cs="Calibri"/>
+                <w:b/>
+                <w:sz w:val="20"/>
+                <w:szCs w:val="20"/>
               </w:rPr>
               <w:instrText xml:space="preserve"> MERGEFIELD  #end  \* MERGEFORMAT </w:instrText>
             </w:r>
             <w:r>
               <w:rPr>
-                <w:rFonts w:ascii="Calibri" w:eastAsia="Calibri" w:hAnsi="Calibri" w:cs="Calibri"/>
-                <w:b/>
-                <w:sz w:val="24"/>
-                <w:szCs w:val="24"/>
+                <w:rFonts w:ascii="Verdana" w:eastAsia="Calibri" w:hAnsi="Verdana" w:cs="Calibri"/>
+                <w:b/>
+                <w:sz w:val="20"/>
+                <w:szCs w:val="20"/>
               </w:rPr>
               <w:fldChar w:fldCharType="separate"/>
             </w:r>
             <w:r>
               <w:rPr>
-                <w:rFonts w:ascii="Calibri" w:eastAsia="Calibri" w:hAnsi="Calibri" w:cs="Calibri"/>
+                <w:rFonts w:ascii="Verdana" w:eastAsia="Calibri" w:hAnsi="Verdana" w:cs="Calibri"/>
                 <w:b/>
                 <w:noProof/>
-                <w:sz w:val="24"/>
-                <w:szCs w:val="24"/>
+                <w:sz w:val="20"/>
+                <w:szCs w:val="20"/>
               </w:rPr>
               <w:t>«#end</w:t>
             </w:r>
             <w:r>
               <w:rPr>
-                <w:rFonts w:ascii="Calibri" w:eastAsia="Calibri" w:hAnsi="Calibri" w:cs="Calibri"/>
+                <w:rFonts w:ascii="Verdana" w:eastAsia="Calibri" w:hAnsi="Verdana" w:cs="Calibri"/>
                 <w:noProof/>
-                <w:sz w:val="24"/>
-                <w:szCs w:val="24"/>
+                <w:sz w:val="20"/>
+                <w:szCs w:val="20"/>
               </w:rPr>
               <w:t>»</w:t>
             </w:r>
             <w:r>
               <w:rPr>
-                <w:rFonts w:ascii="Calibri" w:eastAsia="Calibri" w:hAnsi="Calibri" w:cs="Calibri"/>
-                <w:b/>
-                <w:sz w:val="24"/>
-                <w:szCs w:val="24"/>
+                <w:rFonts w:ascii="Verdana" w:eastAsia="Calibri" w:hAnsi="Verdana" w:cs="Calibri"/>
+                <w:b/>
+                <w:sz w:val="20"/>
+                <w:szCs w:val="20"/>
               </w:rPr>
               <w:fldChar w:fldCharType="end"/>
             </w:r>
             <w:r>
               <w:rPr>
-                <w:rFonts w:ascii="Calibri" w:eastAsia="Calibri" w:hAnsi="Calibri" w:cs="Calibri"/>
-                <w:b/>
-                <w:sz w:val="24"/>
-                <w:szCs w:val="24"/>
+                <w:rFonts w:ascii="Verdana" w:eastAsia="Calibri" w:hAnsi="Verdana" w:cs="Calibri"/>
+                <w:b/>
+                <w:sz w:val="20"/>
+                <w:szCs w:val="20"/>
               </w:rPr>
               <w:fldChar w:fldCharType="begin"/>
             </w:r>
             <w:r>
               <w:rPr>
-                <w:rFonts w:ascii="Calibri" w:eastAsia="Calibri" w:hAnsi="Calibri" w:cs="Calibri"/>
-                <w:b/>
-                <w:sz w:val="24"/>
-                <w:szCs w:val="24"/>
+                <w:rFonts w:ascii="Verdana" w:eastAsia="Calibri" w:hAnsi="Verdana" w:cs="Calibri"/>
+                <w:b/>
+                <w:sz w:val="20"/>
+                <w:szCs w:val="20"/>
               </w:rPr>
               <w:instrText xml:space="preserve"> MERGEFIELD  #end  \* MERGEFORMAT </w:instrText>
             </w:r>
             <w:r>
               <w:rPr>
-                <w:rFonts w:ascii="Calibri" w:eastAsia="Calibri" w:hAnsi="Calibri" w:cs="Calibri"/>
-                <w:b/>
-                <w:sz w:val="24"/>
-                <w:szCs w:val="24"/>
+                <w:rFonts w:ascii="Verdana" w:eastAsia="Calibri" w:hAnsi="Verdana" w:cs="Calibri"/>
+                <w:b/>
+                <w:sz w:val="20"/>
+                <w:szCs w:val="20"/>
               </w:rPr>
               <w:fldChar w:fldCharType="separate"/>
             </w:r>
             <w:r>
               <w:rPr>
-                <w:rFonts w:ascii="Calibri" w:eastAsia="Calibri" w:hAnsi="Calibri" w:cs="Calibri"/>
+                <w:rFonts w:ascii="Verdana" w:eastAsia="Calibri" w:hAnsi="Verdana" w:cs="Calibri"/>
                 <w:b/>
                 <w:noProof/>
-                <w:sz w:val="24"/>
-                <w:szCs w:val="24"/>
+                <w:sz w:val="20"/>
+                <w:szCs w:val="20"/>
               </w:rPr>
               <w:t>«#end</w:t>
             </w:r>
             <w:r>
               <w:rPr>
-                <w:rFonts w:ascii="Calibri" w:eastAsia="Calibri" w:hAnsi="Calibri" w:cs="Calibri"/>
+                <w:rFonts w:ascii="Verdana" w:eastAsia="Calibri" w:hAnsi="Verdana" w:cs="Calibri"/>
                 <w:noProof/>
-                <w:sz w:val="24"/>
-                <w:szCs w:val="24"/>
+                <w:sz w:val="20"/>
+                <w:szCs w:val="20"/>
               </w:rPr>
               <w:t>»</w:t>
             </w:r>
             <w:r>
               <w:rPr>
-                <w:rFonts w:ascii="Calibri" w:eastAsia="Calibri" w:hAnsi="Calibri" w:cs="Calibri"/>
-                <w:b/>
-                <w:sz w:val="24"/>
-                <w:szCs w:val="24"/>
+                <w:rFonts w:ascii="Verdana" w:eastAsia="Calibri" w:hAnsi="Verdana" w:cs="Calibri"/>
+                <w:b/>
+                <w:sz w:val="20"/>
+                <w:szCs w:val="20"/>
               </w:rPr>
               <w:fldChar w:fldCharType="end"/>
             </w:r>
@@ -3710,7 +3710,7 @@
               <w:jc w:val="center"/>
               <w:cnfStyle w:val="000000000000" w:firstRow="0" w:lastRow="0" w:firstColumn="0" w:lastColumn="0" w:oddVBand="0" w:evenVBand="0" w:oddHBand="0" w:evenHBand="0" w:firstRowFirstColumn="0" w:firstRowLastColumn="0" w:lastRowFirstColumn="0" w:lastRowLastColumn="0"/>
               <w:rPr>
-                <w:rFonts w:ascii="Calibri" w:eastAsia="Calibri" w:hAnsi="Calibri" w:cs="Calibri"/>
+                <w:rFonts w:ascii="Verdana" w:eastAsia="Calibri" w:hAnsi="Verdana" w:cs="Calibri"/>
                 <w:sz w:val="24"/>
                 <w:szCs w:val="24"/>
               </w:rPr>
@@ -3729,9 +3729,9 @@
               <w:jc w:val="center"/>
               <w:cnfStyle w:val="000000000000" w:firstRow="0" w:lastRow="0" w:firstColumn="0" w:lastColumn="0" w:oddVBand="0" w:evenVBand="0" w:oddHBand="0" w:evenHBand="0" w:firstRowFirstColumn="0" w:firstRowLastColumn="0" w:lastRowFirstColumn="0" w:lastRowLastColumn="0"/>
               <w:rPr>
-                <w:rFonts w:ascii="Calibri" w:eastAsia="Calibri" w:hAnsi="Calibri" w:cs="Calibri"/>
-                <w:sz w:val="24"/>
-                <w:szCs w:val="24"/>
+                <w:rFonts w:ascii="Verdana" w:eastAsia="Calibri" w:hAnsi="Verdana" w:cs="Calibri"/>
+                <w:sz w:val="20"/>
+                <w:szCs w:val="20"/>
               </w:rPr>
             </w:pPr>
           </w:p>
@@ -3740,108 +3740,108 @@
               <w:jc w:val="center"/>
               <w:cnfStyle w:val="000000000000" w:firstRow="0" w:lastRow="0" w:firstColumn="0" w:lastColumn="0" w:oddVBand="0" w:evenVBand="0" w:oddHBand="0" w:evenHBand="0" w:firstRowFirstColumn="0" w:firstRowLastColumn="0" w:lastRowFirstColumn="0" w:lastRowLastColumn="0"/>
               <w:rPr>
-                <w:rFonts w:ascii="Calibri" w:eastAsia="Calibri" w:hAnsi="Calibri" w:cs="Calibri"/>
-                <w:sz w:val="24"/>
-                <w:szCs w:val="24"/>
+                <w:rFonts w:ascii="Verdana" w:eastAsia="Calibri" w:hAnsi="Verdana" w:cs="Calibri"/>
+                <w:sz w:val="20"/>
+                <w:szCs w:val="20"/>
               </w:rPr>
             </w:pPr>
             <w:r>
               <w:rPr>
-                <w:rFonts w:ascii="Calibri" w:eastAsia="Calibri" w:hAnsi="Calibri" w:cs="Calibri"/>
-                <w:b/>
-                <w:sz w:val="24"/>
-                <w:szCs w:val="24"/>
+                <w:rFonts w:ascii="Verdana" w:eastAsia="Calibri" w:hAnsi="Verdana" w:cs="Calibri"/>
+                <w:b/>
+                <w:sz w:val="20"/>
+                <w:szCs w:val="20"/>
               </w:rPr>
               <w:fldChar w:fldCharType="begin"/>
             </w:r>
             <w:r>
               <w:rPr>
-                <w:rFonts w:ascii="Calibri" w:eastAsia="Calibri" w:hAnsi="Calibri" w:cs="Calibri"/>
-                <w:b/>
-                <w:sz w:val="24"/>
-                <w:szCs w:val="24"/>
+                <w:rFonts w:ascii="Verdana" w:eastAsia="Calibri" w:hAnsi="Verdana" w:cs="Calibri"/>
+                <w:b/>
+                <w:sz w:val="20"/>
+                <w:szCs w:val="20"/>
               </w:rPr>
               <w:instrText xml:space="preserve"> MERGEFIELD  "#foreach ($keyword in $skill.keywords)"  \* MERGEFORMAT </w:instrText>
             </w:r>
             <w:r>
               <w:rPr>
-                <w:rFonts w:ascii="Calibri" w:eastAsia="Calibri" w:hAnsi="Calibri" w:cs="Calibri"/>
-                <w:b/>
-                <w:sz w:val="24"/>
-                <w:szCs w:val="24"/>
+                <w:rFonts w:ascii="Verdana" w:eastAsia="Calibri" w:hAnsi="Verdana" w:cs="Calibri"/>
+                <w:b/>
+                <w:sz w:val="20"/>
+                <w:szCs w:val="20"/>
               </w:rPr>
               <w:fldChar w:fldCharType="separate"/>
             </w:r>
             <w:r>
               <w:rPr>
-                <w:rFonts w:ascii="Calibri" w:eastAsia="Calibri" w:hAnsi="Calibri" w:cs="Calibri"/>
+                <w:rFonts w:ascii="Verdana" w:eastAsia="Calibri" w:hAnsi="Verdana" w:cs="Calibri"/>
                 <w:b/>
                 <w:noProof/>
-                <w:sz w:val="24"/>
-                <w:szCs w:val="24"/>
+                <w:sz w:val="20"/>
+                <w:szCs w:val="20"/>
               </w:rPr>
               <w:t>« »</w:t>
             </w:r>
             <w:r>
               <w:rPr>
-                <w:rFonts w:ascii="Calibri" w:eastAsia="Calibri" w:hAnsi="Calibri" w:cs="Calibri"/>
-                <w:b/>
-                <w:sz w:val="24"/>
-                <w:szCs w:val="24"/>
+                <w:rFonts w:ascii="Verdana" w:eastAsia="Calibri" w:hAnsi="Verdana" w:cs="Calibri"/>
+                <w:b/>
+                <w:sz w:val="20"/>
+                <w:szCs w:val="20"/>
               </w:rPr>
               <w:fldChar w:fldCharType="end"/>
             </w:r>
             <w:r>
               <w:rPr>
-                <w:rFonts w:ascii="Calibri" w:eastAsia="Calibri" w:hAnsi="Calibri" w:cs="Calibri"/>
-                <w:b/>
-                <w:sz w:val="24"/>
-                <w:szCs w:val="24"/>
+                <w:rFonts w:ascii="Verdana" w:eastAsia="Calibri" w:hAnsi="Verdana" w:cs="Calibri"/>
+                <w:b/>
+                <w:sz w:val="20"/>
+                <w:szCs w:val="20"/>
               </w:rPr>
               <w:fldChar w:fldCharType="begin"/>
             </w:r>
             <w:r>
               <w:rPr>
-                <w:rFonts w:ascii="Calibri" w:eastAsia="Calibri" w:hAnsi="Calibri" w:cs="Calibri"/>
-                <w:b/>
-                <w:sz w:val="24"/>
-                <w:szCs w:val="24"/>
+                <w:rFonts w:ascii="Verdana" w:eastAsia="Calibri" w:hAnsi="Verdana" w:cs="Calibri"/>
+                <w:b/>
+                <w:sz w:val="20"/>
+                <w:szCs w:val="20"/>
               </w:rPr>
               <w:instrText xml:space="preserve"> MERGEFIELD  "#if($keyword.level == 4)"  \* MERGEFORMAT </w:instrText>
             </w:r>
             <w:r>
               <w:rPr>
-                <w:rFonts w:ascii="Calibri" w:eastAsia="Calibri" w:hAnsi="Calibri" w:cs="Calibri"/>
-                <w:b/>
-                <w:sz w:val="24"/>
-                <w:szCs w:val="24"/>
+                <w:rFonts w:ascii="Verdana" w:eastAsia="Calibri" w:hAnsi="Verdana" w:cs="Calibri"/>
+                <w:b/>
+                <w:sz w:val="20"/>
+                <w:szCs w:val="20"/>
               </w:rPr>
               <w:fldChar w:fldCharType="separate"/>
             </w:r>
             <w:r>
               <w:rPr>
-                <w:rFonts w:ascii="Calibri" w:eastAsia="Calibri" w:hAnsi="Calibri" w:cs="Calibri"/>
+                <w:rFonts w:ascii="Verdana" w:eastAsia="Calibri" w:hAnsi="Verdana" w:cs="Calibri"/>
                 <w:b/>
                 <w:noProof/>
-                <w:sz w:val="24"/>
-                <w:szCs w:val="24"/>
+                <w:sz w:val="20"/>
+                <w:szCs w:val="20"/>
               </w:rPr>
               <w:t>«»</w:t>
             </w:r>
             <w:r>
               <w:rPr>
-                <w:rFonts w:ascii="Calibri" w:eastAsia="Calibri" w:hAnsi="Calibri" w:cs="Calibri"/>
-                <w:b/>
-                <w:sz w:val="24"/>
-                <w:szCs w:val="24"/>
+                <w:rFonts w:ascii="Verdana" w:eastAsia="Calibri" w:hAnsi="Verdana" w:cs="Calibri"/>
+                <w:b/>
+                <w:sz w:val="20"/>
+                <w:szCs w:val="20"/>
               </w:rPr>
               <w:fldChar w:fldCharType="end"/>
             </w:r>
             <w:r>
               <w:rPr>
-                <w:rFonts w:ascii="Calibri" w:eastAsia="Calibri" w:hAnsi="Calibri" w:cs="Calibri"/>
-                <w:sz w:val="24"/>
-                <w:szCs w:val="24"/>
+                <w:rFonts w:ascii="Verdana" w:eastAsia="Calibri" w:hAnsi="Verdana" w:cs="Calibri"/>
+                <w:sz w:val="20"/>
+                <w:szCs w:val="20"/>
               </w:rPr>
               <w:t>●</w:t>
             </w:r>
@@ -3851,57 +3851,57 @@
               <w:jc w:val="center"/>
               <w:cnfStyle w:val="000000000000" w:firstRow="0" w:lastRow="0" w:firstColumn="0" w:lastColumn="0" w:oddVBand="0" w:evenVBand="0" w:oddHBand="0" w:evenHBand="0" w:firstRowFirstColumn="0" w:firstRowLastColumn="0" w:lastRowFirstColumn="0" w:lastRowLastColumn="0"/>
               <w:rPr>
+                <w:rFonts w:ascii="Verdana" w:eastAsia="Calibri" w:hAnsi="Verdana" w:cs="Calibri"/>
+                <w:sz w:val="20"/>
+                <w:szCs w:val="20"/>
+              </w:rPr>
+            </w:pPr>
+            <w:r>
+              <w:rPr>
+                <w:rFonts w:ascii="Verdana" w:eastAsia="Calibri" w:hAnsi="Verdana" w:cs="Calibri"/>
+                <w:sz w:val="20"/>
+                <w:szCs w:val="20"/>
+              </w:rPr>
+              <w:fldChar w:fldCharType="begin"/>
+            </w:r>
+            <w:r>
+              <w:rPr>
+                <w:rFonts w:ascii="Verdana" w:eastAsia="Calibri" w:hAnsi="Verdana" w:cs="Calibri"/>
+                <w:sz w:val="20"/>
+                <w:szCs w:val="20"/>
+              </w:rPr>
+              <w:instrText xml:space="preserve"> MERGEFIELD  #else  \* MERGEFORMAT </w:instrText>
+            </w:r>
+            <w:r>
+              <w:rPr>
+                <w:rFonts w:ascii="Verdana" w:eastAsia="Calibri" w:hAnsi="Verdana" w:cs="Calibri"/>
+                <w:sz w:val="20"/>
+                <w:szCs w:val="20"/>
+              </w:rPr>
+              <w:fldChar w:fldCharType="separate"/>
+            </w:r>
+            <w:r>
+              <w:rPr>
+                <w:rFonts w:ascii="Verdana" w:eastAsia="Calibri" w:hAnsi="Verdana" w:cs="Calibri"/>
+                <w:noProof/>
+                <w:sz w:val="20"/>
+                <w:szCs w:val="20"/>
+              </w:rPr>
+              <w:t>« »</w:t>
+            </w:r>
+            <w:r>
+              <w:rPr>
+                <w:rFonts w:ascii="Verdana" w:eastAsia="Calibri" w:hAnsi="Verdana" w:cs="Calibri"/>
+                <w:sz w:val="20"/>
+                <w:szCs w:val="20"/>
+              </w:rPr>
+              <w:fldChar w:fldCharType="end"/>
+            </w:r>
+            <w:r>
+              <w:rPr>
                 <w:rFonts w:ascii="Calibri" w:eastAsia="Calibri" w:hAnsi="Calibri" w:cs="Calibri"/>
-                <w:sz w:val="24"/>
-                <w:szCs w:val="24"/>
-              </w:rPr>
-            </w:pPr>
-            <w:r>
-              <w:rPr>
-                <w:rFonts w:ascii="Calibri" w:eastAsia="Calibri" w:hAnsi="Calibri" w:cs="Calibri"/>
-                <w:sz w:val="24"/>
-                <w:szCs w:val="24"/>
-              </w:rPr>
-              <w:fldChar w:fldCharType="begin"/>
-            </w:r>
-            <w:r>
-              <w:rPr>
-                <w:rFonts w:ascii="Calibri" w:eastAsia="Calibri" w:hAnsi="Calibri" w:cs="Calibri"/>
-                <w:sz w:val="24"/>
-                <w:szCs w:val="24"/>
-              </w:rPr>
-              <w:instrText xml:space="preserve"> MERGEFIELD  #else  \* MERGEFORMAT </w:instrText>
-            </w:r>
-            <w:r>
-              <w:rPr>
-                <w:rFonts w:ascii="Calibri" w:eastAsia="Calibri" w:hAnsi="Calibri" w:cs="Calibri"/>
-                <w:sz w:val="24"/>
-                <w:szCs w:val="24"/>
-              </w:rPr>
-              <w:fldChar w:fldCharType="separate"/>
-            </w:r>
-            <w:r>
-              <w:rPr>
-                <w:rFonts w:ascii="Calibri" w:eastAsia="Calibri" w:hAnsi="Calibri" w:cs="Calibri"/>
-                <w:noProof/>
-                <w:sz w:val="24"/>
-                <w:szCs w:val="24"/>
-              </w:rPr>
-              <w:t>« »</w:t>
-            </w:r>
-            <w:r>
-              <w:rPr>
-                <w:rFonts w:ascii="Calibri" w:eastAsia="Calibri" w:hAnsi="Calibri" w:cs="Calibri"/>
-                <w:sz w:val="24"/>
-                <w:szCs w:val="24"/>
-              </w:rPr>
-              <w:fldChar w:fldCharType="end"/>
-            </w:r>
-            <w:r>
-              <w:rPr>
-                <w:rFonts w:ascii="Calibri" w:eastAsia="Calibri" w:hAnsi="Calibri" w:cs="Calibri"/>
-                <w:sz w:val="24"/>
-                <w:szCs w:val="24"/>
+                <w:sz w:val="20"/>
+                <w:szCs w:val="20"/>
               </w:rPr>
               <w:t>○</w:t>
             </w:r>
@@ -3911,118 +3911,118 @@
               <w:jc w:val="center"/>
               <w:cnfStyle w:val="000000000000" w:firstRow="0" w:lastRow="0" w:firstColumn="0" w:lastColumn="0" w:oddVBand="0" w:evenVBand="0" w:oddHBand="0" w:evenHBand="0" w:firstRowFirstColumn="0" w:firstRowLastColumn="0" w:lastRowFirstColumn="0" w:lastRowLastColumn="0"/>
               <w:rPr>
-                <w:rFonts w:ascii="Calibri" w:eastAsia="Calibri" w:hAnsi="Calibri" w:cs="Calibri"/>
-                <w:sz w:val="24"/>
-                <w:szCs w:val="24"/>
+                <w:rFonts w:ascii="Verdana" w:eastAsia="Calibri" w:hAnsi="Verdana" w:cs="Calibri"/>
+                <w:sz w:val="20"/>
+                <w:szCs w:val="20"/>
               </w:rPr>
             </w:pPr>
             <w:r>
               <w:rPr>
-                <w:rFonts w:ascii="Calibri" w:eastAsia="Calibri" w:hAnsi="Calibri" w:cs="Calibri"/>
-                <w:b/>
-                <w:sz w:val="24"/>
-                <w:szCs w:val="24"/>
+                <w:rFonts w:ascii="Verdana" w:eastAsia="Calibri" w:hAnsi="Verdana" w:cs="Calibri"/>
+                <w:b/>
+                <w:sz w:val="20"/>
+                <w:szCs w:val="20"/>
               </w:rPr>
               <w:fldChar w:fldCharType="begin"/>
             </w:r>
             <w:r>
               <w:rPr>
-                <w:rFonts w:ascii="Calibri" w:eastAsia="Calibri" w:hAnsi="Calibri" w:cs="Calibri"/>
-                <w:b/>
-                <w:sz w:val="24"/>
-                <w:szCs w:val="24"/>
+                <w:rFonts w:ascii="Verdana" w:eastAsia="Calibri" w:hAnsi="Verdana" w:cs="Calibri"/>
+                <w:b/>
+                <w:sz w:val="20"/>
+                <w:szCs w:val="20"/>
               </w:rPr>
               <w:instrText xml:space="preserve"> MERGEFIELD  #end  \* MERGEFORMAT </w:instrText>
             </w:r>
             <w:r>
               <w:rPr>
-                <w:rFonts w:ascii="Calibri" w:eastAsia="Calibri" w:hAnsi="Calibri" w:cs="Calibri"/>
-                <w:b/>
-                <w:sz w:val="24"/>
-                <w:szCs w:val="24"/>
+                <w:rFonts w:ascii="Verdana" w:eastAsia="Calibri" w:hAnsi="Verdana" w:cs="Calibri"/>
+                <w:b/>
+                <w:sz w:val="20"/>
+                <w:szCs w:val="20"/>
               </w:rPr>
               <w:fldChar w:fldCharType="separate"/>
             </w:r>
             <w:r>
               <w:rPr>
-                <w:rFonts w:ascii="Calibri" w:eastAsia="Calibri" w:hAnsi="Calibri" w:cs="Calibri"/>
+                <w:rFonts w:ascii="Verdana" w:eastAsia="Calibri" w:hAnsi="Verdana" w:cs="Calibri"/>
                 <w:b/>
                 <w:noProof/>
-                <w:sz w:val="24"/>
-                <w:szCs w:val="24"/>
+                <w:sz w:val="20"/>
+                <w:szCs w:val="20"/>
               </w:rPr>
               <w:t>«#end</w:t>
             </w:r>
             <w:r>
               <w:rPr>
-                <w:rFonts w:ascii="Calibri" w:eastAsia="Calibri" w:hAnsi="Calibri" w:cs="Calibri"/>
+                <w:rFonts w:ascii="Verdana" w:eastAsia="Calibri" w:hAnsi="Verdana" w:cs="Calibri"/>
                 <w:noProof/>
-                <w:sz w:val="24"/>
-                <w:szCs w:val="24"/>
+                <w:sz w:val="20"/>
+                <w:szCs w:val="20"/>
               </w:rPr>
               <w:t>»</w:t>
             </w:r>
             <w:r>
               <w:rPr>
-                <w:rFonts w:ascii="Calibri" w:eastAsia="Calibri" w:hAnsi="Calibri" w:cs="Calibri"/>
-                <w:b/>
-                <w:sz w:val="24"/>
-                <w:szCs w:val="24"/>
+                <w:rFonts w:ascii="Verdana" w:eastAsia="Calibri" w:hAnsi="Verdana" w:cs="Calibri"/>
+                <w:b/>
+                <w:sz w:val="20"/>
+                <w:szCs w:val="20"/>
               </w:rPr>
               <w:fldChar w:fldCharType="end"/>
             </w:r>
             <w:r>
               <w:rPr>
-                <w:rFonts w:ascii="Calibri" w:eastAsia="Calibri" w:hAnsi="Calibri" w:cs="Calibri"/>
-                <w:b/>
-                <w:sz w:val="24"/>
-                <w:szCs w:val="24"/>
+                <w:rFonts w:ascii="Verdana" w:eastAsia="Calibri" w:hAnsi="Verdana" w:cs="Calibri"/>
+                <w:b/>
+                <w:sz w:val="20"/>
+                <w:szCs w:val="20"/>
               </w:rPr>
               <w:fldChar w:fldCharType="begin"/>
             </w:r>
             <w:r>
               <w:rPr>
-                <w:rFonts w:ascii="Calibri" w:eastAsia="Calibri" w:hAnsi="Calibri" w:cs="Calibri"/>
-                <w:b/>
-                <w:sz w:val="24"/>
-                <w:szCs w:val="24"/>
+                <w:rFonts w:ascii="Verdana" w:eastAsia="Calibri" w:hAnsi="Verdana" w:cs="Calibri"/>
+                <w:b/>
+                <w:sz w:val="20"/>
+                <w:szCs w:val="20"/>
               </w:rPr>
               <w:instrText xml:space="preserve"> MERGEFIELD  #end  \* MERGEFORMAT </w:instrText>
             </w:r>
             <w:r>
               <w:rPr>
-                <w:rFonts w:ascii="Calibri" w:eastAsia="Calibri" w:hAnsi="Calibri" w:cs="Calibri"/>
-                <w:b/>
-                <w:sz w:val="24"/>
-                <w:szCs w:val="24"/>
+                <w:rFonts w:ascii="Verdana" w:eastAsia="Calibri" w:hAnsi="Verdana" w:cs="Calibri"/>
+                <w:b/>
+                <w:sz w:val="20"/>
+                <w:szCs w:val="20"/>
               </w:rPr>
               <w:fldChar w:fldCharType="separate"/>
             </w:r>
             <w:r>
               <w:rPr>
-                <w:rFonts w:ascii="Calibri" w:eastAsia="Calibri" w:hAnsi="Calibri" w:cs="Calibri"/>
+                <w:rFonts w:ascii="Verdana" w:eastAsia="Calibri" w:hAnsi="Verdana" w:cs="Calibri"/>
                 <w:b/>
                 <w:noProof/>
-                <w:sz w:val="24"/>
-                <w:szCs w:val="24"/>
+                <w:sz w:val="20"/>
+                <w:szCs w:val="20"/>
               </w:rPr>
               <w:t>«#end</w:t>
             </w:r>
             <w:r>
               <w:rPr>
-                <w:rFonts w:ascii="Calibri" w:eastAsia="Calibri" w:hAnsi="Calibri" w:cs="Calibri"/>
+                <w:rFonts w:ascii="Verdana" w:eastAsia="Calibri" w:hAnsi="Verdana" w:cs="Calibri"/>
                 <w:noProof/>
-                <w:sz w:val="24"/>
-                <w:szCs w:val="24"/>
+                <w:sz w:val="20"/>
+                <w:szCs w:val="20"/>
               </w:rPr>
               <w:t>»</w:t>
             </w:r>
             <w:r>
               <w:rPr>
-                <w:rFonts w:ascii="Calibri" w:eastAsia="Calibri" w:hAnsi="Calibri" w:cs="Calibri"/>
-                <w:b/>
-                <w:sz w:val="24"/>
-                <w:szCs w:val="24"/>
+                <w:rFonts w:ascii="Verdana" w:eastAsia="Calibri" w:hAnsi="Verdana" w:cs="Calibri"/>
+                <w:b/>
+                <w:sz w:val="20"/>
+                <w:szCs w:val="20"/>
               </w:rPr>
               <w:fldChar w:fldCharType="end"/>
             </w:r>
@@ -4032,7 +4032,7 @@
               <w:jc w:val="center"/>
               <w:cnfStyle w:val="000000000000" w:firstRow="0" w:lastRow="0" w:firstColumn="0" w:lastColumn="0" w:oddVBand="0" w:evenVBand="0" w:oddHBand="0" w:evenHBand="0" w:firstRowFirstColumn="0" w:firstRowLastColumn="0" w:lastRowFirstColumn="0" w:lastRowLastColumn="0"/>
               <w:rPr>
-                <w:rFonts w:ascii="Calibri" w:eastAsia="Calibri" w:hAnsi="Calibri" w:cs="Calibri"/>
+                <w:rFonts w:ascii="Verdana" w:eastAsia="Calibri" w:hAnsi="Verdana" w:cs="Calibri"/>
                 <w:sz w:val="24"/>
                 <w:szCs w:val="24"/>
               </w:rPr>
@@ -4052,9 +4052,9 @@
               <w:jc w:val="center"/>
               <w:cnfStyle w:val="000000000000" w:firstRow="0" w:lastRow="0" w:firstColumn="0" w:lastColumn="0" w:oddVBand="0" w:evenVBand="0" w:oddHBand="0" w:evenHBand="0" w:firstRowFirstColumn="0" w:firstRowLastColumn="0" w:lastRowFirstColumn="0" w:lastRowLastColumn="0"/>
               <w:rPr>
-                <w:rFonts w:ascii="Calibri" w:eastAsia="Calibri" w:hAnsi="Calibri" w:cs="Calibri"/>
-                <w:sz w:val="24"/>
-                <w:szCs w:val="24"/>
+                <w:rFonts w:ascii="Verdana" w:eastAsia="Calibri" w:hAnsi="Verdana" w:cs="Calibri"/>
+                <w:sz w:val="20"/>
+                <w:szCs w:val="20"/>
               </w:rPr>
             </w:pPr>
           </w:p>
@@ -4063,108 +4063,108 @@
               <w:jc w:val="center"/>
               <w:cnfStyle w:val="000000000000" w:firstRow="0" w:lastRow="0" w:firstColumn="0" w:lastColumn="0" w:oddVBand="0" w:evenVBand="0" w:oddHBand="0" w:evenHBand="0" w:firstRowFirstColumn="0" w:firstRowLastColumn="0" w:lastRowFirstColumn="0" w:lastRowLastColumn="0"/>
               <w:rPr>
-                <w:rFonts w:ascii="Calibri" w:eastAsia="Calibri" w:hAnsi="Calibri" w:cs="Calibri"/>
-                <w:sz w:val="24"/>
-                <w:szCs w:val="24"/>
+                <w:rFonts w:ascii="Verdana" w:eastAsia="Calibri" w:hAnsi="Verdana" w:cs="Calibri"/>
+                <w:sz w:val="20"/>
+                <w:szCs w:val="20"/>
               </w:rPr>
             </w:pPr>
             <w:r>
               <w:rPr>
-                <w:rFonts w:ascii="Calibri" w:eastAsia="Calibri" w:hAnsi="Calibri" w:cs="Calibri"/>
-                <w:b/>
-                <w:sz w:val="24"/>
-                <w:szCs w:val="24"/>
+                <w:rFonts w:ascii="Verdana" w:eastAsia="Calibri" w:hAnsi="Verdana" w:cs="Calibri"/>
+                <w:b/>
+                <w:sz w:val="20"/>
+                <w:szCs w:val="20"/>
               </w:rPr>
               <w:fldChar w:fldCharType="begin"/>
             </w:r>
             <w:r>
               <w:rPr>
-                <w:rFonts w:ascii="Calibri" w:eastAsia="Calibri" w:hAnsi="Calibri" w:cs="Calibri"/>
-                <w:b/>
-                <w:sz w:val="24"/>
-                <w:szCs w:val="24"/>
+                <w:rFonts w:ascii="Verdana" w:eastAsia="Calibri" w:hAnsi="Verdana" w:cs="Calibri"/>
+                <w:b/>
+                <w:sz w:val="20"/>
+                <w:szCs w:val="20"/>
               </w:rPr>
               <w:instrText xml:space="preserve"> MERGEFIELD  "#foreach ($keyword in $skill.keywords)"  \* MERGEFORMAT </w:instrText>
             </w:r>
             <w:r>
               <w:rPr>
-                <w:rFonts w:ascii="Calibri" w:eastAsia="Calibri" w:hAnsi="Calibri" w:cs="Calibri"/>
-                <w:b/>
-                <w:sz w:val="24"/>
-                <w:szCs w:val="24"/>
+                <w:rFonts w:ascii="Verdana" w:eastAsia="Calibri" w:hAnsi="Verdana" w:cs="Calibri"/>
+                <w:b/>
+                <w:sz w:val="20"/>
+                <w:szCs w:val="20"/>
               </w:rPr>
               <w:fldChar w:fldCharType="separate"/>
             </w:r>
             <w:r>
               <w:rPr>
-                <w:rFonts w:ascii="Calibri" w:eastAsia="Calibri" w:hAnsi="Calibri" w:cs="Calibri"/>
+                <w:rFonts w:ascii="Verdana" w:eastAsia="Calibri" w:hAnsi="Verdana" w:cs="Calibri"/>
                 <w:b/>
                 <w:noProof/>
-                <w:sz w:val="24"/>
-                <w:szCs w:val="24"/>
+                <w:sz w:val="20"/>
+                <w:szCs w:val="20"/>
               </w:rPr>
               <w:t>« »</w:t>
             </w:r>
             <w:r>
               <w:rPr>
-                <w:rFonts w:ascii="Calibri" w:eastAsia="Calibri" w:hAnsi="Calibri" w:cs="Calibri"/>
-                <w:b/>
-                <w:sz w:val="24"/>
-                <w:szCs w:val="24"/>
+                <w:rFonts w:ascii="Verdana" w:eastAsia="Calibri" w:hAnsi="Verdana" w:cs="Calibri"/>
+                <w:b/>
+                <w:sz w:val="20"/>
+                <w:szCs w:val="20"/>
               </w:rPr>
               <w:fldChar w:fldCharType="end"/>
             </w:r>
             <w:r>
               <w:rPr>
-                <w:rFonts w:ascii="Calibri" w:eastAsia="Calibri" w:hAnsi="Calibri" w:cs="Calibri"/>
-                <w:b/>
-                <w:sz w:val="24"/>
-                <w:szCs w:val="24"/>
+                <w:rFonts w:ascii="Verdana" w:eastAsia="Calibri" w:hAnsi="Verdana" w:cs="Calibri"/>
+                <w:b/>
+                <w:sz w:val="20"/>
+                <w:szCs w:val="20"/>
               </w:rPr>
               <w:fldChar w:fldCharType="begin"/>
             </w:r>
             <w:r>
               <w:rPr>
-                <w:rFonts w:ascii="Calibri" w:eastAsia="Calibri" w:hAnsi="Calibri" w:cs="Calibri"/>
-                <w:b/>
-                <w:sz w:val="24"/>
-                <w:szCs w:val="24"/>
+                <w:rFonts w:ascii="Verdana" w:eastAsia="Calibri" w:hAnsi="Verdana" w:cs="Calibri"/>
+                <w:b/>
+                <w:sz w:val="20"/>
+                <w:szCs w:val="20"/>
               </w:rPr>
               <w:instrText xml:space="preserve"> MERGEFIELD  "#if($keyword.level == 5)"  \* MERGEFORMAT </w:instrText>
             </w:r>
             <w:r>
               <w:rPr>
-                <w:rFonts w:ascii="Calibri" w:eastAsia="Calibri" w:hAnsi="Calibri" w:cs="Calibri"/>
-                <w:b/>
-                <w:sz w:val="24"/>
-                <w:szCs w:val="24"/>
+                <w:rFonts w:ascii="Verdana" w:eastAsia="Calibri" w:hAnsi="Verdana" w:cs="Calibri"/>
+                <w:b/>
+                <w:sz w:val="20"/>
+                <w:szCs w:val="20"/>
               </w:rPr>
               <w:fldChar w:fldCharType="separate"/>
             </w:r>
             <w:r>
               <w:rPr>
-                <w:rFonts w:ascii="Calibri" w:eastAsia="Calibri" w:hAnsi="Calibri" w:cs="Calibri"/>
+                <w:rFonts w:ascii="Verdana" w:eastAsia="Calibri" w:hAnsi="Verdana" w:cs="Calibri"/>
                 <w:b/>
                 <w:noProof/>
-                <w:sz w:val="24"/>
-                <w:szCs w:val="24"/>
+                <w:sz w:val="20"/>
+                <w:szCs w:val="20"/>
               </w:rPr>
               <w:t>« »</w:t>
             </w:r>
             <w:r>
               <w:rPr>
-                <w:rFonts w:ascii="Calibri" w:eastAsia="Calibri" w:hAnsi="Calibri" w:cs="Calibri"/>
-                <w:b/>
-                <w:sz w:val="24"/>
-                <w:szCs w:val="24"/>
+                <w:rFonts w:ascii="Verdana" w:eastAsia="Calibri" w:hAnsi="Verdana" w:cs="Calibri"/>
+                <w:b/>
+                <w:sz w:val="20"/>
+                <w:szCs w:val="20"/>
               </w:rPr>
               <w:fldChar w:fldCharType="end"/>
             </w:r>
             <w:r>
               <w:rPr>
-                <w:rFonts w:ascii="Calibri" w:eastAsia="Calibri" w:hAnsi="Calibri" w:cs="Calibri"/>
-                <w:sz w:val="24"/>
-                <w:szCs w:val="24"/>
+                <w:rFonts w:ascii="Verdana" w:eastAsia="Calibri" w:hAnsi="Verdana" w:cs="Calibri"/>
+                <w:sz w:val="20"/>
+                <w:szCs w:val="20"/>
               </w:rPr>
               <w:t>●</w:t>
             </w:r>
@@ -4174,57 +4174,57 @@
               <w:jc w:val="center"/>
               <w:cnfStyle w:val="000000000000" w:firstRow="0" w:lastRow="0" w:firstColumn="0" w:lastColumn="0" w:oddVBand="0" w:evenVBand="0" w:oddHBand="0" w:evenHBand="0" w:firstRowFirstColumn="0" w:firstRowLastColumn="0" w:lastRowFirstColumn="0" w:lastRowLastColumn="0"/>
               <w:rPr>
+                <w:rFonts w:ascii="Verdana" w:eastAsia="Calibri" w:hAnsi="Verdana" w:cs="Calibri"/>
+                <w:sz w:val="20"/>
+                <w:szCs w:val="20"/>
+              </w:rPr>
+            </w:pPr>
+            <w:r>
+              <w:rPr>
+                <w:rFonts w:ascii="Verdana" w:eastAsia="Calibri" w:hAnsi="Verdana" w:cs="Calibri"/>
+                <w:sz w:val="20"/>
+                <w:szCs w:val="20"/>
+              </w:rPr>
+              <w:fldChar w:fldCharType="begin"/>
+            </w:r>
+            <w:r>
+              <w:rPr>
+                <w:rFonts w:ascii="Verdana" w:eastAsia="Calibri" w:hAnsi="Verdana" w:cs="Calibri"/>
+                <w:sz w:val="20"/>
+                <w:szCs w:val="20"/>
+              </w:rPr>
+              <w:instrText xml:space="preserve"> MERGEFIELD  #else  \* MERGEFORMAT </w:instrText>
+            </w:r>
+            <w:r>
+              <w:rPr>
+                <w:rFonts w:ascii="Verdana" w:eastAsia="Calibri" w:hAnsi="Verdana" w:cs="Calibri"/>
+                <w:sz w:val="20"/>
+                <w:szCs w:val="20"/>
+              </w:rPr>
+              <w:fldChar w:fldCharType="separate"/>
+            </w:r>
+            <w:r>
+              <w:rPr>
+                <w:rFonts w:ascii="Verdana" w:eastAsia="Calibri" w:hAnsi="Verdana" w:cs="Calibri"/>
+                <w:noProof/>
+                <w:sz w:val="20"/>
+                <w:szCs w:val="20"/>
+              </w:rPr>
+              <w:t>« »</w:t>
+            </w:r>
+            <w:r>
+              <w:rPr>
+                <w:rFonts w:ascii="Verdana" w:eastAsia="Calibri" w:hAnsi="Verdana" w:cs="Calibri"/>
+                <w:sz w:val="20"/>
+                <w:szCs w:val="20"/>
+              </w:rPr>
+              <w:fldChar w:fldCharType="end"/>
+            </w:r>
+            <w:r>
+              <w:rPr>
                 <w:rFonts w:ascii="Calibri" w:eastAsia="Calibri" w:hAnsi="Calibri" w:cs="Calibri"/>
-                <w:sz w:val="24"/>
-                <w:szCs w:val="24"/>
-              </w:rPr>
-            </w:pPr>
-            <w:r>
-              <w:rPr>
-                <w:rFonts w:ascii="Calibri" w:eastAsia="Calibri" w:hAnsi="Calibri" w:cs="Calibri"/>
-                <w:sz w:val="24"/>
-                <w:szCs w:val="24"/>
-              </w:rPr>
-              <w:fldChar w:fldCharType="begin"/>
-            </w:r>
-            <w:r>
-              <w:rPr>
-                <w:rFonts w:ascii="Calibri" w:eastAsia="Calibri" w:hAnsi="Calibri" w:cs="Calibri"/>
-                <w:sz w:val="24"/>
-                <w:szCs w:val="24"/>
-              </w:rPr>
-              <w:instrText xml:space="preserve"> MERGEFIELD  #else  \* MERGEFORMAT </w:instrText>
-            </w:r>
-            <w:r>
-              <w:rPr>
-                <w:rFonts w:ascii="Calibri" w:eastAsia="Calibri" w:hAnsi="Calibri" w:cs="Calibri"/>
-                <w:sz w:val="24"/>
-                <w:szCs w:val="24"/>
-              </w:rPr>
-              <w:fldChar w:fldCharType="separate"/>
-            </w:r>
-            <w:r>
-              <w:rPr>
-                <w:rFonts w:ascii="Calibri" w:eastAsia="Calibri" w:hAnsi="Calibri" w:cs="Calibri"/>
-                <w:noProof/>
-                <w:sz w:val="24"/>
-                <w:szCs w:val="24"/>
-              </w:rPr>
-              <w:t>« »</w:t>
-            </w:r>
-            <w:r>
-              <w:rPr>
-                <w:rFonts w:ascii="Calibri" w:eastAsia="Calibri" w:hAnsi="Calibri" w:cs="Calibri"/>
-                <w:sz w:val="24"/>
-                <w:szCs w:val="24"/>
-              </w:rPr>
-              <w:fldChar w:fldCharType="end"/>
-            </w:r>
-            <w:r>
-              <w:rPr>
-                <w:rFonts w:ascii="Calibri" w:eastAsia="Calibri" w:hAnsi="Calibri" w:cs="Calibri"/>
-                <w:sz w:val="24"/>
-                <w:szCs w:val="24"/>
+                <w:sz w:val="20"/>
+                <w:szCs w:val="20"/>
               </w:rPr>
               <w:t>○</w:t>
             </w:r>
@@ -4234,164 +4234,164 @@
               <w:jc w:val="center"/>
               <w:cnfStyle w:val="000000000000" w:firstRow="0" w:lastRow="0" w:firstColumn="0" w:lastColumn="0" w:oddVBand="0" w:evenVBand="0" w:oddHBand="0" w:evenHBand="0" w:firstRowFirstColumn="0" w:firstRowLastColumn="0" w:lastRowFirstColumn="0" w:lastRowLastColumn="0"/>
               <w:rPr>
-                <w:rFonts w:ascii="Calibri" w:eastAsia="Calibri" w:hAnsi="Calibri" w:cs="Calibri"/>
-                <w:sz w:val="24"/>
-                <w:szCs w:val="24"/>
+                <w:rFonts w:ascii="Verdana" w:eastAsia="Calibri" w:hAnsi="Verdana" w:cs="Calibri"/>
+                <w:sz w:val="20"/>
+                <w:szCs w:val="20"/>
               </w:rPr>
             </w:pPr>
             <w:r>
               <w:rPr>
-                <w:rFonts w:ascii="Calibri" w:eastAsia="Calibri" w:hAnsi="Calibri" w:cs="Calibri"/>
-                <w:b/>
-                <w:sz w:val="24"/>
-                <w:szCs w:val="24"/>
+                <w:rFonts w:ascii="Verdana" w:eastAsia="Calibri" w:hAnsi="Verdana" w:cs="Calibri"/>
+                <w:b/>
+                <w:sz w:val="20"/>
+                <w:szCs w:val="20"/>
               </w:rPr>
               <w:fldChar w:fldCharType="begin"/>
             </w:r>
             <w:r>
               <w:rPr>
-                <w:rFonts w:ascii="Calibri" w:eastAsia="Calibri" w:hAnsi="Calibri" w:cs="Calibri"/>
-                <w:b/>
-                <w:sz w:val="24"/>
-                <w:szCs w:val="24"/>
+                <w:rFonts w:ascii="Verdana" w:eastAsia="Calibri" w:hAnsi="Verdana" w:cs="Calibri"/>
+                <w:b/>
+                <w:sz w:val="20"/>
+                <w:szCs w:val="20"/>
               </w:rPr>
               <w:instrText xml:space="preserve"> MERGEFIELD  #end  \* MERGEFORMAT </w:instrText>
             </w:r>
             <w:r>
               <w:rPr>
-                <w:rFonts w:ascii="Calibri" w:eastAsia="Calibri" w:hAnsi="Calibri" w:cs="Calibri"/>
-                <w:b/>
-                <w:sz w:val="24"/>
-                <w:szCs w:val="24"/>
+                <w:rFonts w:ascii="Verdana" w:eastAsia="Calibri" w:hAnsi="Verdana" w:cs="Calibri"/>
+                <w:b/>
+                <w:sz w:val="20"/>
+                <w:szCs w:val="20"/>
               </w:rPr>
               <w:fldChar w:fldCharType="separate"/>
             </w:r>
             <w:r>
               <w:rPr>
-                <w:rFonts w:ascii="Calibri" w:eastAsia="Calibri" w:hAnsi="Calibri" w:cs="Calibri"/>
+                <w:rFonts w:ascii="Verdana" w:eastAsia="Calibri" w:hAnsi="Verdana" w:cs="Calibri"/>
                 <w:b/>
                 <w:noProof/>
-                <w:sz w:val="24"/>
-                <w:szCs w:val="24"/>
+                <w:sz w:val="20"/>
+                <w:szCs w:val="20"/>
               </w:rPr>
               <w:t>«#end</w:t>
             </w:r>
             <w:r>
               <w:rPr>
-                <w:rFonts w:ascii="Calibri" w:eastAsia="Calibri" w:hAnsi="Calibri" w:cs="Calibri"/>
+                <w:rFonts w:ascii="Verdana" w:eastAsia="Calibri" w:hAnsi="Verdana" w:cs="Calibri"/>
                 <w:noProof/>
-                <w:sz w:val="24"/>
-                <w:szCs w:val="24"/>
+                <w:sz w:val="20"/>
+                <w:szCs w:val="20"/>
               </w:rPr>
               <w:t>»</w:t>
             </w:r>
             <w:r>
               <w:rPr>
-                <w:rFonts w:ascii="Calibri" w:eastAsia="Calibri" w:hAnsi="Calibri" w:cs="Calibri"/>
-                <w:b/>
-                <w:sz w:val="24"/>
-                <w:szCs w:val="24"/>
+                <w:rFonts w:ascii="Verdana" w:eastAsia="Calibri" w:hAnsi="Verdana" w:cs="Calibri"/>
+                <w:b/>
+                <w:sz w:val="20"/>
+                <w:szCs w:val="20"/>
               </w:rPr>
               <w:fldChar w:fldCharType="end"/>
             </w:r>
             <w:r>
               <w:rPr>
-                <w:rFonts w:ascii="Calibri" w:eastAsia="Calibri" w:hAnsi="Calibri" w:cs="Calibri"/>
-                <w:b/>
-                <w:sz w:val="24"/>
-                <w:szCs w:val="24"/>
+                <w:rFonts w:ascii="Verdana" w:eastAsia="Calibri" w:hAnsi="Verdana" w:cs="Calibri"/>
+                <w:b/>
+                <w:sz w:val="20"/>
+                <w:szCs w:val="20"/>
               </w:rPr>
               <w:fldChar w:fldCharType="begin"/>
             </w:r>
             <w:r>
               <w:rPr>
-                <w:rFonts w:ascii="Calibri" w:eastAsia="Calibri" w:hAnsi="Calibri" w:cs="Calibri"/>
-                <w:b/>
-                <w:sz w:val="24"/>
-                <w:szCs w:val="24"/>
+                <w:rFonts w:ascii="Verdana" w:eastAsia="Calibri" w:hAnsi="Verdana" w:cs="Calibri"/>
+                <w:b/>
+                <w:sz w:val="20"/>
+                <w:szCs w:val="20"/>
               </w:rPr>
               <w:instrText xml:space="preserve"> MERGEFIELD  #end  \* MERGEFORMAT </w:instrText>
             </w:r>
             <w:r>
               <w:rPr>
-                <w:rFonts w:ascii="Calibri" w:eastAsia="Calibri" w:hAnsi="Calibri" w:cs="Calibri"/>
-                <w:b/>
-                <w:sz w:val="24"/>
-                <w:szCs w:val="24"/>
+                <w:rFonts w:ascii="Verdana" w:eastAsia="Calibri" w:hAnsi="Verdana" w:cs="Calibri"/>
+                <w:b/>
+                <w:sz w:val="20"/>
+                <w:szCs w:val="20"/>
               </w:rPr>
               <w:fldChar w:fldCharType="separate"/>
             </w:r>
             <w:r>
               <w:rPr>
-                <w:rFonts w:ascii="Calibri" w:eastAsia="Calibri" w:hAnsi="Calibri" w:cs="Calibri"/>
+                <w:rFonts w:ascii="Verdana" w:eastAsia="Calibri" w:hAnsi="Verdana" w:cs="Calibri"/>
                 <w:b/>
                 <w:noProof/>
-                <w:sz w:val="24"/>
-                <w:szCs w:val="24"/>
+                <w:sz w:val="20"/>
+                <w:szCs w:val="20"/>
               </w:rPr>
               <w:t>«#end</w:t>
             </w:r>
             <w:r>
               <w:rPr>
-                <w:rFonts w:ascii="Calibri" w:eastAsia="Calibri" w:hAnsi="Calibri" w:cs="Calibri"/>
+                <w:rFonts w:ascii="Verdana" w:eastAsia="Calibri" w:hAnsi="Verdana" w:cs="Calibri"/>
                 <w:noProof/>
-                <w:sz w:val="24"/>
-                <w:szCs w:val="24"/>
+                <w:sz w:val="20"/>
+                <w:szCs w:val="20"/>
               </w:rPr>
               <w:t>»</w:t>
             </w:r>
             <w:r>
               <w:rPr>
-                <w:rFonts w:ascii="Calibri" w:eastAsia="Calibri" w:hAnsi="Calibri" w:cs="Calibri"/>
-                <w:b/>
-                <w:sz w:val="24"/>
-                <w:szCs w:val="24"/>
+                <w:rFonts w:ascii="Verdana" w:eastAsia="Calibri" w:hAnsi="Verdana" w:cs="Calibri"/>
+                <w:b/>
+                <w:sz w:val="20"/>
+                <w:szCs w:val="20"/>
               </w:rPr>
               <w:fldChar w:fldCharType="end"/>
             </w:r>
             <w:r>
               <w:rPr>
-                <w:rFonts w:ascii="Calibri" w:eastAsia="Calibri" w:hAnsi="Calibri" w:cs="Calibri"/>
-                <w:b/>
-                <w:sz w:val="24"/>
-                <w:szCs w:val="24"/>
+                <w:rFonts w:ascii="Verdana" w:eastAsia="Calibri" w:hAnsi="Verdana" w:cs="Calibri"/>
+                <w:b/>
+                <w:sz w:val="20"/>
+                <w:szCs w:val="20"/>
               </w:rPr>
               <w:fldChar w:fldCharType="begin"/>
             </w:r>
             <w:r>
               <w:rPr>
-                <w:rFonts w:ascii="Calibri" w:eastAsia="Calibri" w:hAnsi="Calibri" w:cs="Calibri"/>
-                <w:b/>
-                <w:sz w:val="24"/>
-                <w:szCs w:val="24"/>
+                <w:rFonts w:ascii="Verdana" w:eastAsia="Calibri" w:hAnsi="Verdana" w:cs="Calibri"/>
+                <w:b/>
+                <w:sz w:val="20"/>
+                <w:szCs w:val="20"/>
               </w:rPr>
               <w:instrText xml:space="preserve"> MERGEFIELD  @after-row#end  \* MERGEFORMAT </w:instrText>
             </w:r>
             <w:r>
               <w:rPr>
-                <w:rFonts w:ascii="Calibri" w:eastAsia="Calibri" w:hAnsi="Calibri" w:cs="Calibri"/>
-                <w:b/>
-                <w:sz w:val="24"/>
-                <w:szCs w:val="24"/>
+                <w:rFonts w:ascii="Verdana" w:eastAsia="Calibri" w:hAnsi="Verdana" w:cs="Calibri"/>
+                <w:b/>
+                <w:sz w:val="20"/>
+                <w:szCs w:val="20"/>
               </w:rPr>
               <w:fldChar w:fldCharType="separate"/>
             </w:r>
             <w:r>
               <w:rPr>
-                <w:rFonts w:ascii="Calibri" w:eastAsia="Calibri" w:hAnsi="Calibri" w:cs="Calibri"/>
+                <w:rFonts w:ascii="Verdana" w:eastAsia="Calibri" w:hAnsi="Verdana" w:cs="Calibri"/>
                 <w:b/>
                 <w:noProof/>
-                <w:sz w:val="24"/>
-                <w:szCs w:val="24"/>
+                <w:sz w:val="20"/>
+                <w:szCs w:val="20"/>
               </w:rPr>
               <w:t>« »</w:t>
             </w:r>
             <w:r>
               <w:rPr>
-                <w:rFonts w:ascii="Calibri" w:eastAsia="Calibri" w:hAnsi="Calibri" w:cs="Calibri"/>
-                <w:b/>
-                <w:sz w:val="24"/>
-                <w:szCs w:val="24"/>
+                <w:rFonts w:ascii="Verdana" w:eastAsia="Calibri" w:hAnsi="Verdana" w:cs="Calibri"/>
+                <w:b/>
+                <w:sz w:val="20"/>
+                <w:szCs w:val="20"/>
               </w:rPr>
               <w:fldChar w:fldCharType="end"/>
             </w:r>
@@ -4401,7 +4401,7 @@
               <w:jc w:val="center"/>
               <w:cnfStyle w:val="000000000000" w:firstRow="0" w:lastRow="0" w:firstColumn="0" w:lastColumn="0" w:oddVBand="0" w:evenVBand="0" w:oddHBand="0" w:evenHBand="0" w:firstRowFirstColumn="0" w:firstRowLastColumn="0" w:lastRowFirstColumn="0" w:lastRowLastColumn="0"/>
               <w:rPr>
-                <w:rFonts w:ascii="Calibri" w:eastAsia="Calibri" w:hAnsi="Calibri" w:cs="Calibri"/>
+                <w:rFonts w:ascii="Verdana" w:eastAsia="Calibri" w:hAnsi="Verdana" w:cs="Calibri"/>
                 <w:sz w:val="24"/>
                 <w:szCs w:val="24"/>
               </w:rPr>
@@ -4436,7 +4436,7 @@
 </file>
 
 <file path=word/endnotes.xml><?xml version="1.0" encoding="utf-8"?>
-<w:endnotes xmlns:wpc="http://schemas.microsoft.com/office/word/2010/wordprocessingCanvas" xmlns:cx="http://schemas.microsoft.com/office/drawing/2014/chartex" xmlns:cx1="http://schemas.microsoft.com/office/drawing/2015/9/8/chartex" xmlns:cx2="http://schemas.microsoft.com/office/drawing/2015/10/21/chartex" xmlns:cx3="http://schemas.microsoft.com/office/drawing/2016/5/9/chartex" xmlns:cx4="http://schemas.microsoft.com/office/drawing/2016/5/10/chartex" xmlns:cx5="http://schemas.microsoft.com/office/drawing/2016/5/11/chartex" xmlns:cx6="http://schemas.microsoft.com/office/drawing/2016/5/12/chartex" xmlns:cx7="http://schemas.microsoft.com/office/drawing/2016/5/13/chartex" xmlns:cx8="http://schemas.microsoft.com/office/drawing/2016/5/14/chartex" xmlns:mc="http://schemas.openxmlformats.org/markup-compatibility/2006" xmlns:aink="http://schemas.microsoft.com/office/drawing/2016/ink" xmlns:am3d="http://schemas.microsoft.com/office/drawing/2017/model3d" xmlns:o="urn:schemas-microsoft-com:office:office" xmlns:r="http://schemas.openxmlformats.org/officeDocument/2006/relationships" xmlns:m="http://schemas.openxmlformats.org/officeDocument/2006/math" xmlns:v="urn:schemas-microsoft-com:vml" xmlns:wp14="http://schemas.microsoft.com/office/word/2010/wordprocessingDrawing" xmlns:wp="http://schemas.openxmlformats.org/drawingml/2006/wordprocessingDrawing" xmlns:w10="urn:schemas-microsoft-com:office:word" xmlns:w="http://schemas.openxmlformats.org/wordprocessingml/2006/main" xmlns:w14="http://schemas.microsoft.com/office/word/2010/wordml" xmlns:w15="http://schemas.microsoft.com/office/word/2012/wordml" xmlns:w16cid="http://schemas.microsoft.com/office/word/2016/wordml/cid" xmlns:w16se="http://schemas.microsoft.com/office/word/2015/wordml/symex" xmlns:wpg="http://schemas.microsoft.com/office/word/2010/wordprocessingGroup" xmlns:wpi="http://schemas.microsoft.com/office/word/2010/wordprocessingInk" xmlns:wne="http://schemas.microsoft.com/office/word/2006/wordml" xmlns:wps="http://schemas.microsoft.com/office/word/2010/wordprocessingShape" mc:Ignorable="w14 w15 w16se w16cid wp14">
+<w:endnotes xmlns:wpc="http://schemas.microsoft.com/office/word/2010/wordprocessingCanvas" xmlns:mo="http://schemas.microsoft.com/office/mac/office/2008/main" xmlns:mc="http://schemas.openxmlformats.org/markup-compatibility/2006" xmlns:mv="urn:schemas-microsoft-com:mac:vml" xmlns:o="urn:schemas-microsoft-com:office:office" xmlns:r="http://schemas.openxmlformats.org/officeDocument/2006/relationships" xmlns:m="http://schemas.openxmlformats.org/officeDocument/2006/math" xmlns:v="urn:schemas-microsoft-com:vml" xmlns:wp14="http://schemas.microsoft.com/office/word/2010/wordprocessingDrawing" xmlns:wp="http://schemas.openxmlformats.org/drawingml/2006/wordprocessingDrawing" xmlns:w10="urn:schemas-microsoft-com:office:word" xmlns:w="http://schemas.openxmlformats.org/wordprocessingml/2006/main" xmlns:w14="http://schemas.microsoft.com/office/word/2010/wordml" xmlns:w15="http://schemas.microsoft.com/office/word/2012/wordml" xmlns:wpg="http://schemas.microsoft.com/office/word/2010/wordprocessingGroup" xmlns:wpi="http://schemas.microsoft.com/office/word/2010/wordprocessingInk" xmlns:wne="http://schemas.microsoft.com/office/word/2006/wordml" xmlns:wps="http://schemas.microsoft.com/office/word/2010/wordprocessingShape" mc:Ignorable="w14 w15 wp14">
   <w:endnote w:type="separator" w:id="-1">
     <w:p>
       <w:r>
@@ -4455,7 +4455,7 @@
 </file>
 
 <file path=word/footer1.xml><?xml version="1.0" encoding="utf-8"?>
-<w:ftr xmlns:wpc="http://schemas.microsoft.com/office/word/2010/wordprocessingCanvas" xmlns:cx="http://schemas.microsoft.com/office/drawing/2014/chartex" xmlns:cx1="http://schemas.microsoft.com/office/drawing/2015/9/8/chartex" xmlns:cx2="http://schemas.microsoft.com/office/drawing/2015/10/21/chartex" xmlns:cx3="http://schemas.microsoft.com/office/drawing/2016/5/9/chartex" xmlns:cx4="http://schemas.microsoft.com/office/drawing/2016/5/10/chartex" xmlns:cx5="http://schemas.microsoft.com/office/drawing/2016/5/11/chartex" xmlns:cx6="http://schemas.microsoft.com/office/drawing/2016/5/12/chartex" xmlns:cx7="http://schemas.microsoft.com/office/drawing/2016/5/13/chartex" xmlns:cx8="http://schemas.microsoft.com/office/drawing/2016/5/14/chartex" xmlns:mc="http://schemas.openxmlformats.org/markup-compatibility/2006" xmlns:aink="http://schemas.microsoft.com/office/drawing/2016/ink" xmlns:am3d="http://schemas.microsoft.com/office/drawing/2017/model3d" xmlns:o="urn:schemas-microsoft-com:office:office" xmlns:r="http://schemas.openxmlformats.org/officeDocument/2006/relationships" xmlns:m="http://schemas.openxmlformats.org/officeDocument/2006/math" xmlns:v="urn:schemas-microsoft-com:vml" xmlns:wp14="http://schemas.microsoft.com/office/word/2010/wordprocessingDrawing" xmlns:wp="http://schemas.openxmlformats.org/drawingml/2006/wordprocessingDrawing" xmlns:w10="urn:schemas-microsoft-com:office:word" xmlns:w="http://schemas.openxmlformats.org/wordprocessingml/2006/main" xmlns:w14="http://schemas.microsoft.com/office/word/2010/wordml" xmlns:w15="http://schemas.microsoft.com/office/word/2012/wordml" xmlns:w16cid="http://schemas.microsoft.com/office/word/2016/wordml/cid" xmlns:w16se="http://schemas.microsoft.com/office/word/2015/wordml/symex" xmlns:wpg="http://schemas.microsoft.com/office/word/2010/wordprocessingGroup" xmlns:wpi="http://schemas.microsoft.com/office/word/2010/wordprocessingInk" xmlns:wne="http://schemas.microsoft.com/office/word/2006/wordml" xmlns:wps="http://schemas.microsoft.com/office/word/2010/wordprocessingShape" mc:Ignorable="w14 w15 w16se w16cid wp14">
+<w:ftr xmlns:wpc="http://schemas.microsoft.com/office/word/2010/wordprocessingCanvas" xmlns:mo="http://schemas.microsoft.com/office/mac/office/2008/main" xmlns:mc="http://schemas.openxmlformats.org/markup-compatibility/2006" xmlns:mv="urn:schemas-microsoft-com:mac:vml" xmlns:o="urn:schemas-microsoft-com:office:office" xmlns:r="http://schemas.openxmlformats.org/officeDocument/2006/relationships" xmlns:m="http://schemas.openxmlformats.org/officeDocument/2006/math" xmlns:v="urn:schemas-microsoft-com:vml" xmlns:wp14="http://schemas.microsoft.com/office/word/2010/wordprocessingDrawing" xmlns:wp="http://schemas.openxmlformats.org/drawingml/2006/wordprocessingDrawing" xmlns:w10="urn:schemas-microsoft-com:office:word" xmlns:w="http://schemas.openxmlformats.org/wordprocessingml/2006/main" xmlns:w14="http://schemas.microsoft.com/office/word/2010/wordml" xmlns:w15="http://schemas.microsoft.com/office/word/2012/wordml" xmlns:wpg="http://schemas.microsoft.com/office/word/2010/wordprocessingGroup" xmlns:wpi="http://schemas.microsoft.com/office/word/2010/wordprocessingInk" xmlns:wne="http://schemas.microsoft.com/office/word/2006/wordml" xmlns:wps="http://schemas.microsoft.com/office/word/2010/wordprocessingShape" mc:Ignorable="w14 w15 wp14">
   <w:p>
     <w:pPr>
       <w:pBdr>
@@ -4516,7 +4516,7 @@
 </file>
 
 <file path=word/footer2.xml><?xml version="1.0" encoding="utf-8"?>
-<w:ftr xmlns:wpc="http://schemas.microsoft.com/office/word/2010/wordprocessingCanvas" xmlns:cx="http://schemas.microsoft.com/office/drawing/2014/chartex" xmlns:cx1="http://schemas.microsoft.com/office/drawing/2015/9/8/chartex" xmlns:cx2="http://schemas.microsoft.com/office/drawing/2015/10/21/chartex" xmlns:cx3="http://schemas.microsoft.com/office/drawing/2016/5/9/chartex" xmlns:cx4="http://schemas.microsoft.com/office/drawing/2016/5/10/chartex" xmlns:cx5="http://schemas.microsoft.com/office/drawing/2016/5/11/chartex" xmlns:cx6="http://schemas.microsoft.com/office/drawing/2016/5/12/chartex" xmlns:cx7="http://schemas.microsoft.com/office/drawing/2016/5/13/chartex" xmlns:cx8="http://schemas.microsoft.com/office/drawing/2016/5/14/chartex" xmlns:mc="http://schemas.openxmlformats.org/markup-compatibility/2006" xmlns:aink="http://schemas.microsoft.com/office/drawing/2016/ink" xmlns:am3d="http://schemas.microsoft.com/office/drawing/2017/model3d" xmlns:o="urn:schemas-microsoft-com:office:office" xmlns:r="http://schemas.openxmlformats.org/officeDocument/2006/relationships" xmlns:m="http://schemas.openxmlformats.org/officeDocument/2006/math" xmlns:v="urn:schemas-microsoft-com:vml" xmlns:wp14="http://schemas.microsoft.com/office/word/2010/wordprocessingDrawing" xmlns:wp="http://schemas.openxmlformats.org/drawingml/2006/wordprocessingDrawing" xmlns:w10="urn:schemas-microsoft-com:office:word" xmlns:w="http://schemas.openxmlformats.org/wordprocessingml/2006/main" xmlns:w14="http://schemas.microsoft.com/office/word/2010/wordml" xmlns:w15="http://schemas.microsoft.com/office/word/2012/wordml" xmlns:w16cid="http://schemas.microsoft.com/office/word/2016/wordml/cid" xmlns:w16se="http://schemas.microsoft.com/office/word/2015/wordml/symex" xmlns:wpg="http://schemas.microsoft.com/office/word/2010/wordprocessingGroup" xmlns:wpi="http://schemas.microsoft.com/office/word/2010/wordprocessingInk" xmlns:wne="http://schemas.microsoft.com/office/word/2006/wordml" xmlns:wps="http://schemas.microsoft.com/office/word/2010/wordprocessingShape" mc:Ignorable="w14 w15 w16se w16cid wp14">
+<w:ftr xmlns:wpc="http://schemas.microsoft.com/office/word/2010/wordprocessingCanvas" xmlns:mo="http://schemas.microsoft.com/office/mac/office/2008/main" xmlns:mc="http://schemas.openxmlformats.org/markup-compatibility/2006" xmlns:mv="urn:schemas-microsoft-com:mac:vml" xmlns:o="urn:schemas-microsoft-com:office:office" xmlns:r="http://schemas.openxmlformats.org/officeDocument/2006/relationships" xmlns:m="http://schemas.openxmlformats.org/officeDocument/2006/math" xmlns:v="urn:schemas-microsoft-com:vml" xmlns:wp14="http://schemas.microsoft.com/office/word/2010/wordprocessingDrawing" xmlns:wp="http://schemas.openxmlformats.org/drawingml/2006/wordprocessingDrawing" xmlns:w10="urn:schemas-microsoft-com:office:word" xmlns:w="http://schemas.openxmlformats.org/wordprocessingml/2006/main" xmlns:w14="http://schemas.microsoft.com/office/word/2010/wordml" xmlns:w15="http://schemas.microsoft.com/office/word/2012/wordml" xmlns:wpg="http://schemas.microsoft.com/office/word/2010/wordprocessingGroup" xmlns:wpi="http://schemas.microsoft.com/office/word/2010/wordprocessingInk" xmlns:wne="http://schemas.microsoft.com/office/word/2006/wordml" xmlns:wps="http://schemas.microsoft.com/office/word/2010/wordprocessingShape" mc:Ignorable="w14 w15 wp14">
   <w:p>
     <w:pPr>
       <w:pBdr>
@@ -4653,7 +4653,7 @@
 </file>
 
 <file path=word/footnotes.xml><?xml version="1.0" encoding="utf-8"?>
-<w:footnotes xmlns:wpc="http://schemas.microsoft.com/office/word/2010/wordprocessingCanvas" xmlns:cx="http://schemas.microsoft.com/office/drawing/2014/chartex" xmlns:cx1="http://schemas.microsoft.com/office/drawing/2015/9/8/chartex" xmlns:cx2="http://schemas.microsoft.com/office/drawing/2015/10/21/chartex" xmlns:cx3="http://schemas.microsoft.com/office/drawing/2016/5/9/chartex" xmlns:cx4="http://schemas.microsoft.com/office/drawing/2016/5/10/chartex" xmlns:cx5="http://schemas.microsoft.com/office/drawing/2016/5/11/chartex" xmlns:cx6="http://schemas.microsoft.com/office/drawing/2016/5/12/chartex" xmlns:cx7="http://schemas.microsoft.com/office/drawing/2016/5/13/chartex" xmlns:cx8="http://schemas.microsoft.com/office/drawing/2016/5/14/chartex" xmlns:mc="http://schemas.openxmlformats.org/markup-compatibility/2006" xmlns:aink="http://schemas.microsoft.com/office/drawing/2016/ink" xmlns:am3d="http://schemas.microsoft.com/office/drawing/2017/model3d" xmlns:o="urn:schemas-microsoft-com:office:office" xmlns:r="http://schemas.openxmlformats.org/officeDocument/2006/relationships" xmlns:m="http://schemas.openxmlformats.org/officeDocument/2006/math" xmlns:v="urn:schemas-microsoft-com:vml" xmlns:wp14="http://schemas.microsoft.com/office/word/2010/wordprocessingDrawing" xmlns:wp="http://schemas.openxmlformats.org/drawingml/2006/wordprocessingDrawing" xmlns:w10="urn:schemas-microsoft-com:office:word" xmlns:w="http://schemas.openxmlformats.org/wordprocessingml/2006/main" xmlns:w14="http://schemas.microsoft.com/office/word/2010/wordml" xmlns:w15="http://schemas.microsoft.com/office/word/2012/wordml" xmlns:w16cid="http://schemas.microsoft.com/office/word/2016/wordml/cid" xmlns:w16se="http://schemas.microsoft.com/office/word/2015/wordml/symex" xmlns:wpg="http://schemas.microsoft.com/office/word/2010/wordprocessingGroup" xmlns:wpi="http://schemas.microsoft.com/office/word/2010/wordprocessingInk" xmlns:wne="http://schemas.microsoft.com/office/word/2006/wordml" xmlns:wps="http://schemas.microsoft.com/office/word/2010/wordprocessingShape" mc:Ignorable="w14 w15 w16se w16cid wp14">
+<w:footnotes xmlns:wpc="http://schemas.microsoft.com/office/word/2010/wordprocessingCanvas" xmlns:mo="http://schemas.microsoft.com/office/mac/office/2008/main" xmlns:mc="http://schemas.openxmlformats.org/markup-compatibility/2006" xmlns:mv="urn:schemas-microsoft-com:mac:vml" xmlns:o="urn:schemas-microsoft-com:office:office" xmlns:r="http://schemas.openxmlformats.org/officeDocument/2006/relationships" xmlns:m="http://schemas.openxmlformats.org/officeDocument/2006/math" xmlns:v="urn:schemas-microsoft-com:vml" xmlns:wp14="http://schemas.microsoft.com/office/word/2010/wordprocessingDrawing" xmlns:wp="http://schemas.openxmlformats.org/drawingml/2006/wordprocessingDrawing" xmlns:w10="urn:schemas-microsoft-com:office:word" xmlns:w="http://schemas.openxmlformats.org/wordprocessingml/2006/main" xmlns:w14="http://schemas.microsoft.com/office/word/2010/wordml" xmlns:w15="http://schemas.microsoft.com/office/word/2012/wordml" xmlns:wpg="http://schemas.microsoft.com/office/word/2010/wordprocessingGroup" xmlns:wpi="http://schemas.microsoft.com/office/word/2010/wordprocessingInk" xmlns:wne="http://schemas.microsoft.com/office/word/2006/wordml" xmlns:wps="http://schemas.microsoft.com/office/word/2010/wordprocessingShape" mc:Ignorable="w14 w15 wp14">
   <w:footnote w:type="separator" w:id="-1">
     <w:p>
       <w:r>
@@ -4672,7 +4672,7 @@
 </file>
 
 <file path=word/header1.xml><?xml version="1.0" encoding="utf-8"?>
-<w:hdr xmlns:wpc="http://schemas.microsoft.com/office/word/2010/wordprocessingCanvas" xmlns:cx="http://schemas.microsoft.com/office/drawing/2014/chartex" xmlns:cx1="http://schemas.microsoft.com/office/drawing/2015/9/8/chartex" xmlns:cx2="http://schemas.microsoft.com/office/drawing/2015/10/21/chartex" xmlns:cx3="http://schemas.microsoft.com/office/drawing/2016/5/9/chartex" xmlns:cx4="http://schemas.microsoft.com/office/drawing/2016/5/10/chartex" xmlns:cx5="http://schemas.microsoft.com/office/drawing/2016/5/11/chartex" xmlns:cx6="http://schemas.microsoft.com/office/drawing/2016/5/12/chartex" xmlns:cx7="http://schemas.microsoft.com/office/drawing/2016/5/13/chartex" xmlns:cx8="http://schemas.microsoft.com/office/drawing/2016/5/14/chartex" xmlns:mc="http://schemas.openxmlformats.org/markup-compatibility/2006" xmlns:aink="http://schemas.microsoft.com/office/drawing/2016/ink" xmlns:am3d="http://schemas.microsoft.com/office/drawing/2017/model3d" xmlns:o="urn:schemas-microsoft-com:office:office" xmlns:r="http://schemas.openxmlformats.org/officeDocument/2006/relationships" xmlns:m="http://schemas.openxmlformats.org/officeDocument/2006/math" xmlns:v="urn:schemas-microsoft-com:vml" xmlns:wp14="http://schemas.microsoft.com/office/word/2010/wordprocessingDrawing" xmlns:wp="http://schemas.openxmlformats.org/drawingml/2006/wordprocessingDrawing" xmlns:w10="urn:schemas-microsoft-com:office:word" xmlns:w="http://schemas.openxmlformats.org/wordprocessingml/2006/main" xmlns:w14="http://schemas.microsoft.com/office/word/2010/wordml" xmlns:w15="http://schemas.microsoft.com/office/word/2012/wordml" xmlns:w16cid="http://schemas.microsoft.com/office/word/2016/wordml/cid" xmlns:w16se="http://schemas.microsoft.com/office/word/2015/wordml/symex" xmlns:wpg="http://schemas.microsoft.com/office/word/2010/wordprocessingGroup" xmlns:wpi="http://schemas.microsoft.com/office/word/2010/wordprocessingInk" xmlns:wne="http://schemas.microsoft.com/office/word/2006/wordml" xmlns:wps="http://schemas.microsoft.com/office/word/2010/wordprocessingShape" mc:Ignorable="w14 w15 w16se w16cid wp14">
+<w:hdr xmlns:wpc="http://schemas.microsoft.com/office/word/2010/wordprocessingCanvas" xmlns:mo="http://schemas.microsoft.com/office/mac/office/2008/main" xmlns:mc="http://schemas.openxmlformats.org/markup-compatibility/2006" xmlns:mv="urn:schemas-microsoft-com:mac:vml" xmlns:o="urn:schemas-microsoft-com:office:office" xmlns:r="http://schemas.openxmlformats.org/officeDocument/2006/relationships" xmlns:m="http://schemas.openxmlformats.org/officeDocument/2006/math" xmlns:v="urn:schemas-microsoft-com:vml" xmlns:wp14="http://schemas.microsoft.com/office/word/2010/wordprocessingDrawing" xmlns:wp="http://schemas.openxmlformats.org/drawingml/2006/wordprocessingDrawing" xmlns:w10="urn:schemas-microsoft-com:office:word" xmlns:w="http://schemas.openxmlformats.org/wordprocessingml/2006/main" xmlns:w14="http://schemas.microsoft.com/office/word/2010/wordml" xmlns:w15="http://schemas.microsoft.com/office/word/2012/wordml" xmlns:wpg="http://schemas.microsoft.com/office/word/2010/wordprocessingGroup" xmlns:wpi="http://schemas.microsoft.com/office/word/2010/wordprocessingInk" xmlns:wne="http://schemas.microsoft.com/office/word/2006/wordml" xmlns:wps="http://schemas.microsoft.com/office/word/2010/wordprocessingShape" mc:Ignorable="w14 w15 wp14">
   <w:p>
     <w:pPr>
       <w:pBdr>
@@ -4713,7 +4713,7 @@
       <w:rPr>
         <w:noProof/>
         <w:color w:val="000000"/>
-        <w:lang w:val="en-GB"/>
+        <w:lang w:val="nl-NL" w:eastAsia="nl-NL"/>
       </w:rPr>
       <w:drawing>
         <wp:inline distT="0" distB="0" distL="0" distR="0" wp14:anchorId="2BC689EF" wp14:editId="7AA66159">
@@ -4774,8 +4774,8 @@
 </file>
 
 <file path=word/numbering.xml><?xml version="1.0" encoding="utf-8"?>
-<w:numbering xmlns:wpc="http://schemas.microsoft.com/office/word/2010/wordprocessingCanvas" xmlns:cx="http://schemas.microsoft.com/office/drawing/2014/chartex" xmlns:cx1="http://schemas.microsoft.com/office/drawing/2015/9/8/chartex" xmlns:cx2="http://schemas.microsoft.com/office/drawing/2015/10/21/chartex" xmlns:cx3="http://schemas.microsoft.com/office/drawing/2016/5/9/chartex" xmlns:cx4="http://schemas.microsoft.com/office/drawing/2016/5/10/chartex" xmlns:cx5="http://schemas.microsoft.com/office/drawing/2016/5/11/chartex" xmlns:cx6="http://schemas.microsoft.com/office/drawing/2016/5/12/chartex" xmlns:cx7="http://schemas.microsoft.com/office/drawing/2016/5/13/chartex" xmlns:cx8="http://schemas.microsoft.com/office/drawing/2016/5/14/chartex" xmlns:mc="http://schemas.openxmlformats.org/markup-compatibility/2006" xmlns:aink="http://schemas.microsoft.com/office/drawing/2016/ink" xmlns:am3d="http://schemas.microsoft.com/office/drawing/2017/model3d" xmlns:o="urn:schemas-microsoft-com:office:office" xmlns:r="http://schemas.openxmlformats.org/officeDocument/2006/relationships" xmlns:m="http://schemas.openxmlformats.org/officeDocument/2006/math" xmlns:v="urn:schemas-microsoft-com:vml" xmlns:wp14="http://schemas.microsoft.com/office/word/2010/wordprocessingDrawing" xmlns:wp="http://schemas.openxmlformats.org/drawingml/2006/wordprocessingDrawing" xmlns:w10="urn:schemas-microsoft-com:office:word" xmlns:w="http://schemas.openxmlformats.org/wordprocessingml/2006/main" xmlns:w14="http://schemas.microsoft.com/office/word/2010/wordml" xmlns:w15="http://schemas.microsoft.com/office/word/2012/wordml" xmlns:w16cid="http://schemas.microsoft.com/office/word/2016/wordml/cid" xmlns:w16se="http://schemas.microsoft.com/office/word/2015/wordml/symex" xmlns:wpg="http://schemas.microsoft.com/office/word/2010/wordprocessingGroup" xmlns:wpi="http://schemas.microsoft.com/office/word/2010/wordprocessingInk" xmlns:wne="http://schemas.microsoft.com/office/word/2006/wordml" xmlns:wps="http://schemas.microsoft.com/office/word/2010/wordprocessingShape" mc:Ignorable="w14 w15 w16se w16cid wp14">
-  <w:abstractNum w:abstractNumId="0" w15:restartNumberingAfterBreak="0">
+<w:numbering xmlns:wpc="http://schemas.microsoft.com/office/word/2010/wordprocessingCanvas" xmlns:mo="http://schemas.microsoft.com/office/mac/office/2008/main" xmlns:mc="http://schemas.openxmlformats.org/markup-compatibility/2006" xmlns:mv="urn:schemas-microsoft-com:mac:vml" xmlns:o="urn:schemas-microsoft-com:office:office" xmlns:r="http://schemas.openxmlformats.org/officeDocument/2006/relationships" xmlns:m="http://schemas.openxmlformats.org/officeDocument/2006/math" xmlns:v="urn:schemas-microsoft-com:vml" xmlns:wp14="http://schemas.microsoft.com/office/word/2010/wordprocessingDrawing" xmlns:wp="http://schemas.openxmlformats.org/drawingml/2006/wordprocessingDrawing" xmlns:w10="urn:schemas-microsoft-com:office:word" xmlns:w="http://schemas.openxmlformats.org/wordprocessingml/2006/main" xmlns:w14="http://schemas.microsoft.com/office/word/2010/wordml" xmlns:w15="http://schemas.microsoft.com/office/word/2012/wordml" xmlns:wpg="http://schemas.microsoft.com/office/word/2010/wordprocessingGroup" xmlns:wpi="http://schemas.microsoft.com/office/word/2010/wordprocessingInk" xmlns:wne="http://schemas.microsoft.com/office/word/2006/wordml" xmlns:wps="http://schemas.microsoft.com/office/word/2010/wordprocessingShape" mc:Ignorable="w14 w15 wp14">
+  <w:abstractNum w:abstractNumId="0">
     <w:nsid w:val="396C246D"/>
     <w:multiLevelType w:val="multilevel"/>
     <w:tmpl w:val="54DE6082"/>
@@ -4888,7 +4888,7 @@
       </w:rPr>
     </w:lvl>
   </w:abstractNum>
-  <w:abstractNum w:abstractNumId="1" w15:restartNumberingAfterBreak="0">
+  <w:abstractNum w:abstractNumId="1">
     <w:nsid w:val="425A29DD"/>
     <w:multiLevelType w:val="multilevel"/>
     <w:tmpl w:val="616E317C"/>
@@ -4977,7 +4977,7 @@
       </w:pPr>
     </w:lvl>
   </w:abstractNum>
-  <w:abstractNum w:abstractNumId="2" w15:restartNumberingAfterBreak="0">
+  <w:abstractNum w:abstractNumId="2">
     <w:nsid w:val="4A653FEF"/>
     <w:multiLevelType w:val="hybridMultilevel"/>
     <w:tmpl w:val="EA6A6DE8"/>
@@ -5090,7 +5090,7 @@
       </w:rPr>
     </w:lvl>
   </w:abstractNum>
-  <w:abstractNum w:abstractNumId="3" w15:restartNumberingAfterBreak="0">
+  <w:abstractNum w:abstractNumId="3">
     <w:nsid w:val="6B2B0F38"/>
     <w:multiLevelType w:val="multilevel"/>
     <w:tmpl w:val="FEEE8D8A"/>
@@ -5203,7 +5203,7 @@
       </w:rPr>
     </w:lvl>
   </w:abstractNum>
-  <w:abstractNum w:abstractNumId="4" w15:restartNumberingAfterBreak="0">
+  <w:abstractNum w:abstractNumId="4">
     <w:nsid w:val="75156A1C"/>
     <w:multiLevelType w:val="hybridMultilevel"/>
     <w:tmpl w:val="FFCE511C"/>
@@ -5335,7 +5335,7 @@
 </file>
 
 <file path=word/styles.xml><?xml version="1.0" encoding="utf-8"?>
-<w:styles xmlns:mc="http://schemas.openxmlformats.org/markup-compatibility/2006" xmlns:r="http://schemas.openxmlformats.org/officeDocument/2006/relationships" xmlns:w="http://schemas.openxmlformats.org/wordprocessingml/2006/main" xmlns:w14="http://schemas.microsoft.com/office/word/2010/wordml" xmlns:w15="http://schemas.microsoft.com/office/word/2012/wordml" xmlns:w16cid="http://schemas.microsoft.com/office/word/2016/wordml/cid" xmlns:w16se="http://schemas.microsoft.com/office/word/2015/wordml/symex" mc:Ignorable="w14 w15 w16se w16cid">
+<w:styles xmlns:mc="http://schemas.openxmlformats.org/markup-compatibility/2006" xmlns:r="http://schemas.openxmlformats.org/officeDocument/2006/relationships" xmlns:w="http://schemas.openxmlformats.org/wordprocessingml/2006/main" xmlns:w14="http://schemas.microsoft.com/office/word/2010/wordml" xmlns:w15="http://schemas.microsoft.com/office/word/2012/wordml" mc:Ignorable="w14 w15">
   <w:docDefaults>
     <w:rPrDefault>
       <w:rPr>
@@ -5345,7 +5345,7 @@
     </w:rPrDefault>
     <w:pPrDefault/>
   </w:docDefaults>
-  <w:latentStyles w:defLockedState="0" w:defUIPriority="99" w:defSemiHidden="0" w:defUnhideWhenUsed="0" w:defQFormat="0" w:count="376">
+  <w:latentStyles w:defLockedState="0" w:defUIPriority="99" w:defSemiHidden="0" w:defUnhideWhenUsed="0" w:defQFormat="0" w:count="382">
     <w:lsdException w:name="Normal" w:uiPriority="0" w:qFormat="1"/>
     <w:lsdException w:name="heading 1" w:uiPriority="9" w:qFormat="1"/>
     <w:lsdException w:name="heading 2" w:semiHidden="1" w:uiPriority="9" w:unhideWhenUsed="1" w:qFormat="1"/>
@@ -5719,17 +5719,14 @@
     <w:lsdException w:name="List Table 7 Colorful Accent 6" w:uiPriority="52"/>
     <w:lsdException w:name="Mention" w:semiHidden="1" w:unhideWhenUsed="1"/>
     <w:lsdException w:name="Smart Hyperlink" w:semiHidden="1" w:unhideWhenUsed="1"/>
-    <w:lsdException w:name="Hashtag" w:semiHidden="1" w:unhideWhenUsed="1"/>
-    <w:lsdException w:name="Unresolved Mention" w:semiHidden="1" w:unhideWhenUsed="1"/>
-    <w:lsdException w:name="Smart Link" w:semiHidden="1" w:unhideWhenUsed="1"/>
   </w:latentStyles>
-  <w:style w:type="paragraph" w:default="1" w:styleId="Normal">
+  <w:style w:type="paragraph" w:default="1" w:styleId="Standaard">
     <w:name w:val="Normal"/>
   </w:style>
-  <w:style w:type="paragraph" w:styleId="Heading1">
+  <w:style w:type="paragraph" w:styleId="Kop1">
     <w:name w:val="heading 1"/>
-    <w:basedOn w:val="Normal"/>
-    <w:next w:val="Normal"/>
+    <w:basedOn w:val="Standaard"/>
+    <w:next w:val="Standaard"/>
     <w:pPr>
       <w:keepNext/>
       <w:keepLines/>
@@ -5742,10 +5739,10 @@
       <w:szCs w:val="48"/>
     </w:rPr>
   </w:style>
-  <w:style w:type="paragraph" w:styleId="Heading2">
+  <w:style w:type="paragraph" w:styleId="Kop2">
     <w:name w:val="heading 2"/>
-    <w:basedOn w:val="Normal"/>
-    <w:next w:val="Normal"/>
+    <w:basedOn w:val="Standaard"/>
+    <w:next w:val="Standaard"/>
     <w:pPr>
       <w:keepNext/>
       <w:keepLines/>
@@ -5758,10 +5755,10 @@
       <w:szCs w:val="36"/>
     </w:rPr>
   </w:style>
-  <w:style w:type="paragraph" w:styleId="Heading3">
+  <w:style w:type="paragraph" w:styleId="Kop3">
     <w:name w:val="heading 3"/>
-    <w:basedOn w:val="Normal"/>
-    <w:next w:val="Normal"/>
+    <w:basedOn w:val="Standaard"/>
+    <w:next w:val="Standaard"/>
     <w:pPr>
       <w:keepNext/>
       <w:keepLines/>
@@ -5774,10 +5771,10 @@
       <w:szCs w:val="28"/>
     </w:rPr>
   </w:style>
-  <w:style w:type="paragraph" w:styleId="Heading4">
+  <w:style w:type="paragraph" w:styleId="Kop4">
     <w:name w:val="heading 4"/>
-    <w:basedOn w:val="Normal"/>
-    <w:next w:val="Normal"/>
+    <w:basedOn w:val="Standaard"/>
+    <w:next w:val="Standaard"/>
     <w:pPr>
       <w:keepNext/>
       <w:tabs>
@@ -5790,10 +5787,10 @@
       <w:b/>
     </w:rPr>
   </w:style>
-  <w:style w:type="paragraph" w:styleId="Heading5">
+  <w:style w:type="paragraph" w:styleId="Kop5">
     <w:name w:val="heading 5"/>
-    <w:basedOn w:val="Normal"/>
-    <w:next w:val="Normal"/>
+    <w:basedOn w:val="Standaard"/>
+    <w:next w:val="Standaard"/>
     <w:pPr>
       <w:keepNext/>
       <w:keepLines/>
@@ -5806,10 +5803,10 @@
       <w:szCs w:val="22"/>
     </w:rPr>
   </w:style>
-  <w:style w:type="paragraph" w:styleId="Heading6">
+  <w:style w:type="paragraph" w:styleId="Kop6">
     <w:name w:val="heading 6"/>
-    <w:basedOn w:val="Normal"/>
-    <w:next w:val="Normal"/>
+    <w:basedOn w:val="Standaard"/>
+    <w:next w:val="Standaard"/>
     <w:pPr>
       <w:keepNext/>
       <w:keepLines/>
@@ -5820,13 +5817,13 @@
       <w:b/>
     </w:rPr>
   </w:style>
-  <w:style w:type="character" w:default="1" w:styleId="DefaultParagraphFont">
+  <w:style w:type="character" w:default="1" w:styleId="Standaardalinea-lettertype">
     <w:name w:val="Default Paragraph Font"/>
     <w:uiPriority w:val="1"/>
     <w:semiHidden/>
     <w:unhideWhenUsed/>
   </w:style>
-  <w:style w:type="table" w:default="1" w:styleId="TableNormal">
+  <w:style w:type="table" w:default="1" w:styleId="Standaardtabel">
     <w:name w:val="Normal Table"/>
     <w:uiPriority w:val="99"/>
     <w:semiHidden/>
@@ -5841,16 +5838,16 @@
       </w:tblCellMar>
     </w:tblPr>
   </w:style>
-  <w:style w:type="numbering" w:default="1" w:styleId="NoList">
+  <w:style w:type="numbering" w:default="1" w:styleId="Geenlijst">
     <w:name w:val="No List"/>
     <w:uiPriority w:val="99"/>
     <w:semiHidden/>
     <w:unhideWhenUsed/>
   </w:style>
-  <w:style w:type="paragraph" w:styleId="Title">
+  <w:style w:type="paragraph" w:styleId="Titel">
     <w:name w:val="Title"/>
-    <w:basedOn w:val="Normal"/>
-    <w:next w:val="Normal"/>
+    <w:basedOn w:val="Standaard"/>
+    <w:next w:val="Standaard"/>
     <w:pPr>
       <w:keepNext/>
       <w:keepLines/>
@@ -5862,10 +5859,10 @@
       <w:szCs w:val="72"/>
     </w:rPr>
   </w:style>
-  <w:style w:type="paragraph" w:styleId="Subtitle">
+  <w:style w:type="paragraph" w:styleId="Ondertitel">
     <w:name w:val="Subtitle"/>
-    <w:basedOn w:val="Normal"/>
-    <w:next w:val="Normal"/>
+    <w:basedOn w:val="Standaard"/>
+    <w:next w:val="Standaard"/>
     <w:pPr>
       <w:keepNext/>
       <w:keepLines/>
@@ -5880,18 +5877,21 @@
     </w:rPr>
   </w:style>
   <w:style w:type="table" w:customStyle="1" w:styleId="a">
-    <w:basedOn w:val="TableNormal"/>
+    <w:basedOn w:val="Standaardtabel"/>
     <w:tblPr>
       <w:tblStyleRowBandSize w:val="1"/>
       <w:tblStyleColBandSize w:val="1"/>
+      <w:tblInd w:w="0" w:type="dxa"/>
       <w:tblCellMar>
+        <w:top w:w="0" w:type="dxa"/>
         <w:left w:w="115" w:type="dxa"/>
+        <w:bottom w:w="0" w:type="dxa"/>
         <w:right w:w="115" w:type="dxa"/>
       </w:tblCellMar>
     </w:tblPr>
   </w:style>
   <w:style w:type="table" w:customStyle="1" w:styleId="a0">
-    <w:basedOn w:val="TableNormal"/>
+    <w:basedOn w:val="Standaardtabel"/>
     <w:pPr>
       <w:spacing w:after="100"/>
       <w:ind w:right="576"/>
@@ -5904,9 +5904,11 @@
     <w:tblPr>
       <w:tblStyleRowBandSize w:val="1"/>
       <w:tblStyleColBandSize w:val="1"/>
+      <w:tblInd w:w="0" w:type="dxa"/>
       <w:tblCellMar>
         <w:top w:w="144" w:type="dxa"/>
         <w:left w:w="0" w:type="dxa"/>
+        <w:bottom w:w="0" w:type="dxa"/>
         <w:right w:w="0" w:type="dxa"/>
       </w:tblCellMar>
     </w:tblPr>
@@ -5943,10 +5945,10 @@
       </w:rPr>
     </w:tblStylePr>
   </w:style>
-  <w:style w:type="paragraph" w:styleId="BalloonText">
+  <w:style w:type="paragraph" w:styleId="Ballontekst">
     <w:name w:val="Balloon Text"/>
-    <w:basedOn w:val="Normal"/>
-    <w:link w:val="BalloonTextChar"/>
+    <w:basedOn w:val="Standaard"/>
+    <w:link w:val="BallontekstTeken"/>
     <w:uiPriority w:val="99"/>
     <w:semiHidden/>
     <w:unhideWhenUsed/>
@@ -5957,10 +5959,10 @@
       <w:szCs w:val="18"/>
     </w:rPr>
   </w:style>
-  <w:style w:type="character" w:customStyle="1" w:styleId="BalloonTextChar">
-    <w:name w:val="Balloon Text Char"/>
-    <w:basedOn w:val="DefaultParagraphFont"/>
-    <w:link w:val="BalloonText"/>
+  <w:style w:type="character" w:customStyle="1" w:styleId="BallontekstTeken">
+    <w:name w:val="Ballontekst Teken"/>
+    <w:basedOn w:val="Standaardalinea-lettertype"/>
+    <w:link w:val="Ballontekst"/>
     <w:uiPriority w:val="99"/>
     <w:semiHidden/>
     <w:rsid w:val="00037C2C"/>
@@ -5970,12 +5972,13 @@
       <w:szCs w:val="18"/>
     </w:rPr>
   </w:style>
-  <w:style w:type="table" w:styleId="TableGrid">
+  <w:style w:type="table" w:styleId="Tabelraster">
     <w:name w:val="Table Grid"/>
-    <w:basedOn w:val="TableNormal"/>
+    <w:basedOn w:val="Standaardtabel"/>
     <w:uiPriority w:val="39"/>
     <w:rsid w:val="00101908"/>
     <w:tblPr>
+      <w:tblInd w:w="0" w:type="dxa"/>
       <w:tblBorders>
         <w:top w:val="single" w:sz="4" w:space="0" w:color="auto"/>
         <w:left w:val="single" w:sz="4" w:space="0" w:color="auto"/>
@@ -5984,11 +5987,17 @@
         <w:insideH w:val="single" w:sz="4" w:space="0" w:color="auto"/>
         <w:insideV w:val="single" w:sz="4" w:space="0" w:color="auto"/>
       </w:tblBorders>
+      <w:tblCellMar>
+        <w:top w:w="0" w:type="dxa"/>
+        <w:left w:w="108" w:type="dxa"/>
+        <w:bottom w:w="0" w:type="dxa"/>
+        <w:right w:w="108" w:type="dxa"/>
+      </w:tblCellMar>
     </w:tblPr>
   </w:style>
-  <w:style w:type="paragraph" w:styleId="ListParagraph">
+  <w:style w:type="paragraph" w:styleId="Lijstalinea">
     <w:name w:val="List Paragraph"/>
-    <w:basedOn w:val="Normal"/>
+    <w:basedOn w:val="Standaard"/>
     <w:uiPriority w:val="34"/>
     <w:qFormat/>
     <w:rsid w:val="006577E7"/>
@@ -6325,7 +6334,7 @@
 </file>
 
 <file path=customXml/itemProps1.xml><?xml version="1.0" encoding="utf-8"?>
-<ds:datastoreItem xmlns:ds="http://schemas.openxmlformats.org/officeDocument/2006/customXml" ds:itemID="{1EBEB96E-5778-4F80-9438-6ECB4AF8E32F}">
+<ds:datastoreItem xmlns:ds="http://schemas.openxmlformats.org/officeDocument/2006/customXml" ds:itemID="{CE7BFB2A-DFAA-5B43-A0FE-DF57AE2345EA}">
   <ds:schemaRefs>
     <ds:schemaRef ds:uri="http://schemas.openxmlformats.org/officeDocument/2006/bibliography"/>
   </ds:schemaRefs>

</xml_diff>